<commit_message>
Updated resume and changed styling
</commit_message>
<xml_diff>
--- a/resume.docx
+++ b/resume.docx
@@ -73,270 +73,33 @@
     </w:p>
     <w:p>
       <w:pPr>
-        <w:spacing w:after="0" w:line="234" w:lineRule="exact"/>
-        <w:rPr>
-          <w:sz w:val="24"/>
-          <w:szCs w:val="24"/>
-          <w:color w:val="auto"/>
-        </w:rPr>
-      </w:pPr>
-    </w:p>
-    <w:p>
-      <w:pPr>
-        <w:spacing w:after="0"/>
-        <w:rPr>
-          <w:sz w:val="20"/>
-          <w:szCs w:val="20"/>
-          <w:color w:val="auto"/>
-        </w:rPr>
-      </w:pPr>
-      <w:r>
-        <w:rPr>
-          <w:rFonts w:ascii="Arial" w:cs="Arial" w:eastAsia="Arial" w:hAnsi="Arial"/>
-          <w:sz w:val="48"/>
-          <w:szCs w:val="48"/>
+        <w:spacing w:after="0" w:line="280" w:lineRule="exact"/>
+        <w:rPr>
+          <w:sz w:val="24"/>
+          <w:szCs w:val="24"/>
+          <w:color w:val="auto"/>
+        </w:rPr>
+      </w:pPr>
+    </w:p>
+    <w:p>
+      <w:pPr>
+        <w:spacing w:after="0"/>
+        <w:rPr>
+          <w:sz w:val="20"/>
+          <w:szCs w:val="20"/>
+          <w:color w:val="auto"/>
+        </w:rPr>
+      </w:pPr>
+      <w:r>
+        <w:rPr>
+          <w:rFonts w:ascii="Arial" w:cs="Arial" w:eastAsia="Arial" w:hAnsi="Arial"/>
+          <w:sz w:val="44"/>
+          <w:szCs w:val="44"/>
           <w:b w:val="1"/>
           <w:bCs w:val="1"/>
           <w:color w:val="auto"/>
         </w:rPr>
         <w:t>Konstantin Meshavkin</w:t>
-      </w:r>
-    </w:p>
-    <w:p>
-      <w:pPr>
-        <w:spacing w:after="0" w:line="200" w:lineRule="exact"/>
-        <w:rPr>
-          <w:sz w:val="24"/>
-          <w:szCs w:val="24"/>
-          <w:color w:val="auto"/>
-        </w:rPr>
-      </w:pPr>
-    </w:p>
-    <w:p>
-      <w:pPr>
-        <w:spacing w:after="0" w:line="200" w:lineRule="exact"/>
-        <w:rPr>
-          <w:sz w:val="24"/>
-          <w:szCs w:val="24"/>
-          <w:color w:val="auto"/>
-        </w:rPr>
-      </w:pPr>
-    </w:p>
-    <w:p>
-      <w:pPr>
-        <w:spacing w:after="0" w:line="200" w:lineRule="exact"/>
-        <w:rPr>
-          <w:sz w:val="24"/>
-          <w:szCs w:val="24"/>
-          <w:color w:val="auto"/>
-        </w:rPr>
-      </w:pPr>
-    </w:p>
-    <w:p>
-      <w:pPr>
-        <w:spacing w:after="0" w:line="303" w:lineRule="exact"/>
-        <w:rPr>
-          <w:sz w:val="24"/>
-          <w:szCs w:val="24"/>
-          <w:color w:val="auto"/>
-        </w:rPr>
-      </w:pPr>
-    </w:p>
-    <w:p>
-      <w:pPr>
-        <w:spacing w:after="0"/>
-        <w:rPr>
-          <w:sz w:val="20"/>
-          <w:szCs w:val="20"/>
-          <w:color w:val="auto"/>
-        </w:rPr>
-      </w:pPr>
-      <w:r>
-        <w:rPr>
-          <w:rFonts w:ascii="Arial" w:cs="Arial" w:eastAsia="Arial" w:hAnsi="Arial"/>
-          <w:sz w:val="48"/>
-          <w:szCs w:val="48"/>
-          <w:b w:val="1"/>
-          <w:bCs w:val="1"/>
-          <w:color w:val="auto"/>
-        </w:rPr>
-        <w:t>Experience</w:t>
-      </w:r>
-    </w:p>
-    <w:p>
-      <w:pPr>
-        <w:spacing w:after="0" w:line="51" w:lineRule="exact"/>
-        <w:rPr>
-          <w:sz w:val="24"/>
-          <w:szCs w:val="24"/>
-          <w:color w:val="auto"/>
-        </w:rPr>
-      </w:pPr>
-    </w:p>
-    <w:p>
-      <w:pPr>
-        <w:ind w:left="400"/>
-        <w:spacing w:after="0"/>
-        <w:rPr>
-          <w:sz w:val="20"/>
-          <w:szCs w:val="20"/>
-          <w:color w:val="auto"/>
-        </w:rPr>
-      </w:pPr>
-      <w:r>
-        <w:rPr>
-          <w:rFonts w:ascii="Arial" w:cs="Arial" w:eastAsia="Arial" w:hAnsi="Arial"/>
-          <w:sz w:val="36"/>
-          <w:szCs w:val="36"/>
-          <w:b w:val="1"/>
-          <w:bCs w:val="1"/>
-          <w:color w:val="auto"/>
-        </w:rPr>
-        <w:t>Kaspersky Lab</w:t>
-      </w:r>
-    </w:p>
-    <w:p>
-      <w:pPr>
-        <w:spacing w:after="0" w:line="37" w:lineRule="exact"/>
-        <w:rPr>
-          <w:sz w:val="24"/>
-          <w:szCs w:val="24"/>
-          <w:color w:val="auto"/>
-        </w:rPr>
-      </w:pPr>
-    </w:p>
-    <w:p>
-      <w:pPr>
-        <w:ind w:left="400"/>
-        <w:spacing w:after="0"/>
-        <w:tabs>
-          <w:tab w:leader="none" w:pos="3380" w:val="left"/>
-        </w:tabs>
-        <w:rPr>
-          <w:sz w:val="20"/>
-          <w:szCs w:val="20"/>
-          <w:color w:val="auto"/>
-        </w:rPr>
-      </w:pPr>
-      <w:r>
-        <w:rPr>
-          <w:rFonts w:ascii="Arial" w:cs="Arial" w:eastAsia="Arial" w:hAnsi="Arial"/>
-          <w:sz w:val="29"/>
-          <w:szCs w:val="29"/>
-          <w:b w:val="1"/>
-          <w:bCs w:val="1"/>
-          <w:color w:val="auto"/>
-        </w:rPr>
-        <w:t>Front-end Developer</w:t>
-      </w:r>
-      <w:r>
-        <w:rPr>
-          <w:sz w:val="20"/>
-          <w:szCs w:val="20"/>
-          <w:color w:val="auto"/>
-        </w:rPr>
-        <w:tab/>
-      </w:r>
-      <w:r>
-        <w:rPr>
-          <w:rFonts w:ascii="Arial" w:cs="Arial" w:eastAsia="Arial" w:hAnsi="Arial"/>
-          <w:sz w:val="22"/>
-          <w:szCs w:val="22"/>
-          <w:color w:val="auto"/>
-        </w:rPr>
-        <w:t>Mar. 2018 – Now</w:t>
-      </w:r>
-    </w:p>
-    <w:p>
-      <w:pPr>
-        <w:spacing w:after="0" w:line="35" w:lineRule="exact"/>
-        <w:rPr>
-          <w:sz w:val="24"/>
-          <w:szCs w:val="24"/>
-          <w:color w:val="auto"/>
-        </w:rPr>
-      </w:pPr>
-    </w:p>
-    <w:p>
-      <w:pPr>
-        <w:ind w:left="400"/>
-        <w:spacing w:after="0"/>
-        <w:rPr>
-          <w:sz w:val="20"/>
-          <w:szCs w:val="20"/>
-          <w:color w:val="auto"/>
-        </w:rPr>
-      </w:pPr>
-      <w:r>
-        <w:rPr>
-          <w:rFonts w:ascii="Arial" w:cs="Arial" w:eastAsia="Arial" w:hAnsi="Arial"/>
-          <w:sz w:val="23"/>
-          <w:szCs w:val="23"/>
-          <w:color w:val="auto"/>
-        </w:rPr>
-        <w:t>Started as an internship and turned into a full time position.</w:t>
-      </w:r>
-    </w:p>
-    <w:p>
-      <w:pPr>
-        <w:spacing w:after="0" w:line="24" w:lineRule="exact"/>
-        <w:rPr>
-          <w:sz w:val="24"/>
-          <w:szCs w:val="24"/>
-          <w:color w:val="auto"/>
-        </w:rPr>
-      </w:pPr>
-    </w:p>
-    <w:p>
-      <w:pPr>
-        <w:ind w:left="400"/>
-        <w:spacing w:after="0"/>
-        <w:rPr>
-          <w:sz w:val="20"/>
-          <w:szCs w:val="20"/>
-          <w:color w:val="auto"/>
-        </w:rPr>
-      </w:pPr>
-      <w:r>
-        <w:rPr>
-          <w:rFonts w:ascii="Arial" w:cs="Arial" w:eastAsia="Arial" w:hAnsi="Arial"/>
-          <w:sz w:val="24"/>
-          <w:szCs w:val="24"/>
-          <w:color w:val="auto"/>
-        </w:rPr>
-        <w:t>Participated in two projects:</w:t>
-      </w:r>
-    </w:p>
-    <w:p>
-      <w:pPr>
-        <w:spacing w:after="0" w:line="62" w:lineRule="exact"/>
-        <w:rPr>
-          <w:sz w:val="24"/>
-          <w:szCs w:val="24"/>
-          <w:color w:val="auto"/>
-        </w:rPr>
-      </w:pPr>
-    </w:p>
-    <w:p>
-      <w:pPr>
-        <w:ind w:left="760"/>
-        <w:spacing w:after="0"/>
-        <w:rPr>
-          <w:sz w:val="20"/>
-          <w:szCs w:val="20"/>
-          <w:color w:val="auto"/>
-        </w:rPr>
-      </w:pPr>
-      <w:r>
-        <w:rPr>
-          <w:rFonts w:ascii="Arial" w:cs="Arial" w:eastAsia="Arial" w:hAnsi="Arial"/>
-          <w:sz w:val="26"/>
-          <w:szCs w:val="26"/>
-          <w:b w:val="1"/>
-          <w:bCs w:val="1"/>
-          <w:color w:val="auto"/>
-        </w:rPr>
-        <w:t>React-based content editor – current project</w:t>
       </w:r>
     </w:p>
     <w:p>
@@ -451,7 +214,7 @@
     </w:p>
     <w:p>
       <w:pPr>
-        <w:spacing w:after="0" w:line="2758" w:lineRule="exact"/>
+        <w:spacing w:after="0" w:line="200" w:lineRule="exact"/>
         <w:rPr>
           <w:rFonts w:ascii="Arial" w:cs="Arial" w:eastAsia="Arial" w:hAnsi="Arial"/>
           <w:sz w:val="22"/>
@@ -469,8 +232,239 @@
             <w:col w:w="7560" w:space="720"/>
             <w:col w:w="2920"/>
           </w:cols>
-          <w:pgMar w:left="360" w:top="214" w:right="340" w:bottom="0" w:gutter="0" w:footer="0" w:header="0"/>
+          <w:pgMar w:left="360" w:top="154" w:right="340" w:bottom="6" w:gutter="0" w:footer="0" w:header="0"/>
         </w:sectPr>
+      </w:pPr>
+    </w:p>
+    <w:p>
+      <w:pPr>
+        <w:spacing w:after="0" w:line="90" w:lineRule="exact"/>
+        <w:rPr>
+          <w:rFonts w:ascii="Arial" w:cs="Arial" w:eastAsia="Arial" w:hAnsi="Arial"/>
+          <w:sz w:val="22"/>
+          <w:szCs w:val="22"/>
+          <w:u w:val="single" w:color="auto"/>
+          <w:color w:val="auto"/>
+        </w:rPr>
+      </w:pPr>
+    </w:p>
+    <w:p>
+      <w:pPr>
+        <w:spacing w:after="0"/>
+        <w:rPr>
+          <w:sz w:val="20"/>
+          <w:szCs w:val="20"/>
+          <w:color w:val="auto"/>
+        </w:rPr>
+      </w:pPr>
+      <w:r>
+        <w:rPr>
+          <w:rFonts w:ascii="Arial" w:cs="Arial" w:eastAsia="Arial" w:hAnsi="Arial"/>
+          <w:sz w:val="48"/>
+          <w:szCs w:val="48"/>
+          <w:b w:val="1"/>
+          <w:bCs w:val="1"/>
+          <w:color w:val="auto"/>
+        </w:rPr>
+        <w:t>Experience</w:t>
+      </w:r>
+    </w:p>
+    <w:p>
+      <w:pPr>
+        <w:spacing w:after="0" w:line="51" w:lineRule="exact"/>
+        <w:rPr>
+          <w:rFonts w:ascii="Arial" w:cs="Arial" w:eastAsia="Arial" w:hAnsi="Arial"/>
+          <w:sz w:val="22"/>
+          <w:szCs w:val="22"/>
+          <w:u w:val="single" w:color="auto"/>
+          <w:color w:val="auto"/>
+        </w:rPr>
+      </w:pPr>
+    </w:p>
+    <w:p>
+      <w:pPr>
+        <w:ind w:left="400"/>
+        <w:spacing w:after="0"/>
+        <w:rPr>
+          <w:sz w:val="20"/>
+          <w:szCs w:val="20"/>
+          <w:color w:val="auto"/>
+        </w:rPr>
+      </w:pPr>
+      <w:r>
+        <w:rPr>
+          <w:rFonts w:ascii="Arial" w:cs="Arial" w:eastAsia="Arial" w:hAnsi="Arial"/>
+          <w:sz w:val="36"/>
+          <w:szCs w:val="36"/>
+          <w:b w:val="1"/>
+          <w:bCs w:val="1"/>
+          <w:color w:val="auto"/>
+        </w:rPr>
+        <w:t>Kaspersky Lab</w:t>
+      </w:r>
+    </w:p>
+    <w:p>
+      <w:pPr>
+        <w:spacing w:after="0" w:line="37" w:lineRule="exact"/>
+        <w:rPr>
+          <w:rFonts w:ascii="Arial" w:cs="Arial" w:eastAsia="Arial" w:hAnsi="Arial"/>
+          <w:sz w:val="22"/>
+          <w:szCs w:val="22"/>
+          <w:u w:val="single" w:color="auto"/>
+          <w:color w:val="auto"/>
+        </w:rPr>
+      </w:pPr>
+    </w:p>
+    <w:p>
+      <w:pPr>
+        <w:ind w:left="400"/>
+        <w:spacing w:after="0"/>
+        <w:tabs>
+          <w:tab w:leader="none" w:pos="3380" w:val="left"/>
+        </w:tabs>
+        <w:rPr>
+          <w:sz w:val="20"/>
+          <w:szCs w:val="20"/>
+          <w:color w:val="auto"/>
+        </w:rPr>
+      </w:pPr>
+      <w:r>
+        <w:rPr>
+          <w:rFonts w:ascii="Arial" w:cs="Arial" w:eastAsia="Arial" w:hAnsi="Arial"/>
+          <w:sz w:val="29"/>
+          <w:szCs w:val="29"/>
+          <w:b w:val="1"/>
+          <w:bCs w:val="1"/>
+          <w:color w:val="auto"/>
+        </w:rPr>
+        <w:t>Front-end Developer</w:t>
+      </w:r>
+      <w:r>
+        <w:rPr>
+          <w:sz w:val="20"/>
+          <w:szCs w:val="20"/>
+          <w:color w:val="auto"/>
+        </w:rPr>
+        <w:tab/>
+      </w:r>
+      <w:r>
+        <w:rPr>
+          <w:rFonts w:ascii="Arial" w:cs="Arial" w:eastAsia="Arial" w:hAnsi="Arial"/>
+          <w:sz w:val="22"/>
+          <w:szCs w:val="22"/>
+          <w:color w:val="auto"/>
+        </w:rPr>
+        <w:t>Mar. 2018 – Now</w:t>
+      </w:r>
+    </w:p>
+    <w:p>
+      <w:pPr>
+        <w:spacing w:after="0" w:line="23" w:lineRule="exact"/>
+        <w:rPr>
+          <w:rFonts w:ascii="Arial" w:cs="Arial" w:eastAsia="Arial" w:hAnsi="Arial"/>
+          <w:sz w:val="22"/>
+          <w:szCs w:val="22"/>
+          <w:u w:val="single" w:color="auto"/>
+          <w:color w:val="auto"/>
+        </w:rPr>
+      </w:pPr>
+    </w:p>
+    <w:p>
+      <w:pPr>
+        <w:ind w:left="400"/>
+        <w:spacing w:after="0"/>
+        <w:rPr>
+          <w:sz w:val="20"/>
+          <w:szCs w:val="20"/>
+          <w:color w:val="auto"/>
+        </w:rPr>
+      </w:pPr>
+      <w:r>
+        <w:rPr>
+          <w:rFonts w:ascii="Arial" w:cs="Arial" w:eastAsia="Arial" w:hAnsi="Arial"/>
+          <w:sz w:val="24"/>
+          <w:szCs w:val="24"/>
+          <w:color w:val="auto"/>
+        </w:rPr>
+        <w:t>Started as an internship and turned into a full time position.</w:t>
+      </w:r>
+    </w:p>
+    <w:p>
+      <w:pPr>
+        <w:spacing w:after="0" w:line="24" w:lineRule="exact"/>
+        <w:rPr>
+          <w:rFonts w:ascii="Arial" w:cs="Arial" w:eastAsia="Arial" w:hAnsi="Arial"/>
+          <w:sz w:val="22"/>
+          <w:szCs w:val="22"/>
+          <w:u w:val="single" w:color="auto"/>
+          <w:color w:val="auto"/>
+        </w:rPr>
+      </w:pPr>
+    </w:p>
+    <w:p>
+      <w:pPr>
+        <w:ind w:left="400"/>
+        <w:spacing w:after="0"/>
+        <w:rPr>
+          <w:sz w:val="20"/>
+          <w:szCs w:val="20"/>
+          <w:color w:val="auto"/>
+        </w:rPr>
+      </w:pPr>
+      <w:r>
+        <w:rPr>
+          <w:rFonts w:ascii="Arial" w:cs="Arial" w:eastAsia="Arial" w:hAnsi="Arial"/>
+          <w:sz w:val="24"/>
+          <w:szCs w:val="24"/>
+          <w:color w:val="auto"/>
+        </w:rPr>
+        <w:t>Participated in two projects:</w:t>
+      </w:r>
+    </w:p>
+    <w:p>
+      <w:pPr>
+        <w:spacing w:after="0" w:line="28" w:lineRule="exact"/>
+        <w:rPr>
+          <w:rFonts w:ascii="Arial" w:cs="Arial" w:eastAsia="Arial" w:hAnsi="Arial"/>
+          <w:sz w:val="22"/>
+          <w:szCs w:val="22"/>
+          <w:u w:val="single" w:color="auto"/>
+          <w:color w:val="auto"/>
+        </w:rPr>
+      </w:pPr>
+    </w:p>
+    <w:p>
+      <w:pPr>
+        <w:ind w:left="760"/>
+        <w:spacing w:after="0"/>
+        <w:rPr>
+          <w:sz w:val="20"/>
+          <w:szCs w:val="20"/>
+          <w:color w:val="auto"/>
+        </w:rPr>
+      </w:pPr>
+      <w:r>
+        <w:rPr>
+          <w:rFonts w:ascii="Arial" w:cs="Arial" w:eastAsia="Arial" w:hAnsi="Arial"/>
+          <w:sz w:val="29"/>
+          <w:szCs w:val="29"/>
+          <w:b w:val="1"/>
+          <w:bCs w:val="1"/>
+          <w:color w:val="auto"/>
+        </w:rPr>
+        <w:t>React-based content editor – current project</w:t>
+      </w:r>
+    </w:p>
+    <w:p>
+      <w:pPr>
+        <w:spacing w:after="0" w:line="62" w:lineRule="exact"/>
+        <w:rPr>
+          <w:rFonts w:ascii="Arial" w:cs="Arial" w:eastAsia="Arial" w:hAnsi="Arial"/>
+          <w:sz w:val="22"/>
+          <w:szCs w:val="22"/>
+          <w:u w:val="single" w:color="auto"/>
+          <w:color w:val="auto"/>
+        </w:rPr>
       </w:pPr>
     </w:p>
     <w:p>
@@ -507,27 +501,27 @@
     </w:p>
     <w:p>
       <w:pPr>
-        <w:ind w:left="1120" w:right="720"/>
-        <w:spacing w:after="0" w:line="269" w:lineRule="auto"/>
-        <w:rPr>
-          <w:sz w:val="20"/>
-          <w:szCs w:val="20"/>
-          <w:color w:val="auto"/>
-        </w:rPr>
-      </w:pPr>
-      <w:r>
-        <w:rPr>
-          <w:rFonts w:ascii="Arial" w:cs="Arial" w:eastAsia="Arial" w:hAnsi="Arial"/>
-          <w:sz w:val="22"/>
-          <w:szCs w:val="22"/>
-          <w:color w:val="auto"/>
-        </w:rPr>
-        <w:t>Supported legacy code written in Javascript (documentation, refactoring, testing), completed various tasks on new components creation, UI improvements, data search and filtering, etc.</w:t>
-      </w:r>
-    </w:p>
-    <w:p>
-      <w:pPr>
-        <w:spacing w:after="0" w:line="33" w:lineRule="exact"/>
+        <w:ind w:left="1120" w:right="40"/>
+        <w:spacing w:after="0" w:line="233" w:lineRule="auto"/>
+        <w:rPr>
+          <w:sz w:val="20"/>
+          <w:szCs w:val="20"/>
+          <w:color w:val="auto"/>
+        </w:rPr>
+      </w:pPr>
+      <w:r>
+        <w:rPr>
+          <w:rFonts w:ascii="Arial" w:cs="Arial" w:eastAsia="Arial" w:hAnsi="Arial"/>
+          <w:sz w:val="24"/>
+          <w:szCs w:val="24"/>
+          <w:color w:val="auto"/>
+        </w:rPr>
+        <w:t>Supported legacy Javascript code (documentation, refactoring, testing), completed various tasks on new components creation, UI improvements, data search and filtering, etc.</w:t>
+      </w:r>
+    </w:p>
+    <w:p>
+      <w:pPr>
+        <w:spacing w:after="0" w:line="64" w:lineRule="exact"/>
         <w:rPr>
           <w:rFonts w:ascii="Arial" w:cs="Arial" w:eastAsia="Arial" w:hAnsi="Arial"/>
           <w:sz w:val="22"/>
@@ -758,7 +752,7 @@
           <w:cols w:equalWidth="0" w:num="1">
             <w:col w:w="11200"/>
           </w:cols>
-          <w:pgMar w:left="360" w:top="214" w:right="340" w:bottom="0" w:gutter="0" w:footer="0" w:header="0"/>
+          <w:pgMar w:left="360" w:top="154" w:right="340" w:bottom="6" w:gutter="0" w:footer="0" w:header="0"/>
           <w:type w:val="continuous"/>
         </w:sectPr>
       </w:pPr>
@@ -1173,7 +1167,7 @@
     </w:p>
     <w:p>
       <w:pPr>
-        <w:spacing w:after="0" w:line="46" w:lineRule="exact"/>
+        <w:spacing w:after="0" w:line="23" w:lineRule="exact"/>
         <w:rPr>
           <w:rFonts w:ascii="Arial" w:cs="Arial" w:eastAsia="Arial" w:hAnsi="Arial"/>
           <w:sz w:val="24"/>
@@ -1195,11 +1189,11 @@
       <w:r>
         <w:rPr>
           <w:rFonts w:ascii="Arial" w:cs="Arial" w:eastAsia="Arial" w:hAnsi="Arial"/>
-          <w:sz w:val="22"/>
-          <w:szCs w:val="22"/>
-          <w:color w:val="auto"/>
-        </w:rPr>
-        <w:t>Javascript (ES6+), Typescript</w:t>
+          <w:sz w:val="24"/>
+          <w:szCs w:val="24"/>
+          <w:color w:val="auto"/>
+        </w:rPr>
+        <w:t>Javascript (ES6+)</w:t>
       </w:r>
     </w:p>
     <w:p>
@@ -1230,12 +1224,43 @@
           <w:szCs w:val="24"/>
           <w:color w:val="auto"/>
         </w:rPr>
+        <w:t>Typescript</w:t>
+      </w:r>
+    </w:p>
+    <w:p>
+      <w:pPr>
+        <w:spacing w:after="0" w:line="24" w:lineRule="exact"/>
+        <w:rPr>
+          <w:rFonts w:ascii="Arial" w:cs="Arial" w:eastAsia="Arial" w:hAnsi="Arial"/>
+          <w:sz w:val="24"/>
+          <w:szCs w:val="24"/>
+          <w:color w:val="auto"/>
+        </w:rPr>
+      </w:pPr>
+    </w:p>
+    <w:p>
+      <w:pPr>
+        <w:ind w:left="760"/>
+        <w:spacing w:after="0"/>
+        <w:rPr>
+          <w:sz w:val="20"/>
+          <w:szCs w:val="20"/>
+          <w:color w:val="auto"/>
+        </w:rPr>
+      </w:pPr>
+      <w:r>
+        <w:rPr>
+          <w:rFonts w:ascii="Arial" w:cs="Arial" w:eastAsia="Arial" w:hAnsi="Arial"/>
+          <w:sz w:val="24"/>
+          <w:szCs w:val="24"/>
+          <w:color w:val="auto"/>
+        </w:rPr>
         <w:t>React, Redux</w:t>
       </w:r>
     </w:p>
     <w:p>
       <w:pPr>
-        <w:spacing w:after="0" w:line="24" w:lineRule="exact"/>
+        <w:spacing w:after="0" w:line="47" w:lineRule="exact"/>
         <w:rPr>
           <w:rFonts w:ascii="Arial" w:cs="Arial" w:eastAsia="Arial" w:hAnsi="Arial"/>
           <w:sz w:val="24"/>
@@ -1257,8 +1282,8 @@
       <w:r>
         <w:rPr>
           <w:rFonts w:ascii="Arial" w:cs="Arial" w:eastAsia="Arial" w:hAnsi="Arial"/>
-          <w:sz w:val="24"/>
-          <w:szCs w:val="24"/>
+          <w:sz w:val="22"/>
+          <w:szCs w:val="22"/>
           <w:color w:val="auto"/>
         </w:rPr>
         <w:t>HTML5, CSS3, SASS</w:t>
@@ -1405,7 +1430,7 @@
     </w:p>
     <w:p>
       <w:pPr>
-        <w:ind w:left="760" w:right="780"/>
+        <w:ind w:left="760" w:right="660"/>
         <w:spacing w:after="0" w:line="277" w:lineRule="auto"/>
         <w:rPr>
           <w:sz w:val="20"/>
@@ -1425,7 +1450,7 @@
     </w:p>
     <w:p>
       <w:pPr>
-        <w:spacing w:after="0" w:line="424" w:lineRule="exact"/>
+        <w:spacing w:after="0" w:line="200" w:lineRule="exact"/>
         <w:rPr>
           <w:rFonts w:ascii="Arial" w:cs="Arial" w:eastAsia="Arial" w:hAnsi="Arial"/>
           <w:sz w:val="24"/>
@@ -1439,17 +1464,17 @@
         <w:sectPr>
           <w:pgSz w:w="11900" w:h="16840" w:orient="portrait"/>
           <w:cols w:equalWidth="0" w:num="2">
-            <w:col w:w="7100" w:space="420"/>
-            <w:col w:w="3680"/>
+            <w:col w:w="7100" w:space="540"/>
+            <w:col w:w="3560"/>
           </w:cols>
-          <w:pgMar w:left="360" w:top="214" w:right="340" w:bottom="0" w:gutter="0" w:footer="0" w:header="0"/>
+          <w:pgMar w:left="360" w:top="154" w:right="340" w:bottom="6" w:gutter="0" w:footer="0" w:header="0"/>
           <w:type w:val="continuous"/>
         </w:sectPr>
       </w:pPr>
     </w:p>
     <w:p>
       <w:pPr>
-        <w:spacing w:after="0" w:line="71" w:lineRule="exact"/>
+        <w:spacing w:after="0" w:line="40" w:lineRule="exact"/>
         <w:rPr>
           <w:rFonts w:ascii="Arial" w:cs="Arial" w:eastAsia="Arial" w:hAnsi="Arial"/>
           <w:sz w:val="24"/>
@@ -1519,7 +1544,7 @@
           <w:cols w:equalWidth="0" w:num="1">
             <w:col w:w="11200"/>
           </w:cols>
-          <w:pgMar w:left="360" w:top="214" w:right="340" w:bottom="0" w:gutter="0" w:footer="0" w:header="0"/>
+          <w:pgMar w:left="360" w:top="154" w:right="340" w:bottom="6" w:gutter="0" w:footer="0" w:header="0"/>
           <w:type w:val="continuous"/>
         </w:sectPr>
       </w:pPr>
@@ -1560,7 +1585,7 @@
       <w:cols w:equalWidth="0" w:num="1">
         <w:col w:w="11200"/>
       </w:cols>
-      <w:pgMar w:left="360" w:top="214" w:right="340" w:bottom="0" w:gutter="0" w:footer="0" w:header="0"/>
+      <w:pgMar w:left="360" w:top="154" w:right="340" w:bottom="6" w:gutter="0" w:footer="0" w:header="0"/>
       <w:type w:val="continuous"/>
     </w:sectPr>
   </w:body>

</xml_diff>

<commit_message>
Update resume with new shortify project
</commit_message>
<xml_diff>
--- a/resume.docx
+++ b/resume.docx
@@ -451,7 +451,7 @@
     </w:p>
     <w:p>
       <w:pPr>
-        <w:spacing w:after="0" w:line="2698" w:lineRule="exact"/>
+        <w:spacing w:after="0" w:line="2659" w:lineRule="exact"/>
         <w:rPr>
           <w:rFonts w:ascii="Arial" w:cs="Arial" w:eastAsia="Arial" w:hAnsi="Arial"/>
           <w:sz w:val="22"/>
@@ -475,27 +475,27 @@
     </w:p>
     <w:p>
       <w:pPr>
-        <w:ind w:left="760" w:right="1280"/>
-        <w:spacing w:after="0" w:line="233" w:lineRule="auto"/>
-        <w:rPr>
-          <w:sz w:val="20"/>
-          <w:szCs w:val="20"/>
-          <w:color w:val="auto"/>
-        </w:rPr>
-      </w:pPr>
-      <w:r>
-        <w:rPr>
-          <w:rFonts w:ascii="Arial" w:cs="Arial" w:eastAsia="Arial" w:hAnsi="Arial"/>
-          <w:sz w:val="24"/>
-          <w:szCs w:val="24"/>
-          <w:color w:val="auto"/>
-        </w:rPr>
-        <w:t>This content editor is used for static page creation which is used for kaspersky.com website development</w:t>
-      </w:r>
-    </w:p>
-    <w:p>
-      <w:pPr>
-        <w:spacing w:after="0" w:line="64" w:lineRule="exact"/>
+        <w:ind w:left="760"/>
+        <w:spacing w:after="0"/>
+        <w:rPr>
+          <w:sz w:val="20"/>
+          <w:szCs w:val="20"/>
+          <w:color w:val="auto"/>
+        </w:rPr>
+      </w:pPr>
+      <w:r>
+        <w:rPr>
+          <w:rFonts w:ascii="Arial" w:cs="Arial" w:eastAsia="Arial" w:hAnsi="Arial"/>
+          <w:sz w:val="24"/>
+          <w:szCs w:val="24"/>
+          <w:color w:val="auto"/>
+        </w:rPr>
+        <w:t>This content editor is used for content creation which is deployed on kaspersky.com website</w:t>
+      </w:r>
+    </w:p>
+    <w:p>
+      <w:pPr>
+        <w:spacing w:after="0" w:line="63" w:lineRule="exact"/>
         <w:rPr>
           <w:rFonts w:ascii="Arial" w:cs="Arial" w:eastAsia="Arial" w:hAnsi="Arial"/>
           <w:sz w:val="22"/>
@@ -507,27 +507,27 @@
     </w:p>
     <w:p>
       <w:pPr>
-        <w:ind w:left="1120" w:right="40"/>
-        <w:spacing w:after="0" w:line="233" w:lineRule="auto"/>
-        <w:rPr>
-          <w:sz w:val="20"/>
-          <w:szCs w:val="20"/>
-          <w:color w:val="auto"/>
-        </w:rPr>
-      </w:pPr>
-      <w:r>
-        <w:rPr>
-          <w:rFonts w:ascii="Arial" w:cs="Arial" w:eastAsia="Arial" w:hAnsi="Arial"/>
-          <w:sz w:val="24"/>
-          <w:szCs w:val="24"/>
-          <w:color w:val="auto"/>
-        </w:rPr>
-        <w:t>Supported legacy Javascript code (documentation, refactoring, testing), completed various tasks on new components creation, UI improvements, data search and filtering, etc.</w:t>
-      </w:r>
-    </w:p>
-    <w:p>
-      <w:pPr>
-        <w:spacing w:after="0" w:line="64" w:lineRule="exact"/>
+        <w:ind w:left="1120" w:right="840"/>
+        <w:spacing w:after="0" w:line="269" w:lineRule="auto"/>
+        <w:rPr>
+          <w:sz w:val="20"/>
+          <w:szCs w:val="20"/>
+          <w:color w:val="auto"/>
+        </w:rPr>
+      </w:pPr>
+      <w:r>
+        <w:rPr>
+          <w:rFonts w:ascii="Arial" w:cs="Arial" w:eastAsia="Arial" w:hAnsi="Arial"/>
+          <w:sz w:val="22"/>
+          <w:szCs w:val="22"/>
+          <w:color w:val="auto"/>
+        </w:rPr>
+        <w:t>Supported legacy Javascript code (documentation, refactoring, testing), completed tasks on components creation, UI improvements, data handling, etc. before complete project rewrite</w:t>
+      </w:r>
+    </w:p>
+    <w:p>
+      <w:pPr>
+        <w:spacing w:after="0" w:line="33" w:lineRule="exact"/>
         <w:rPr>
           <w:rFonts w:ascii="Arial" w:cs="Arial" w:eastAsia="Arial" w:hAnsi="Arial"/>
           <w:sz w:val="22"/>
@@ -539,7 +539,7 @@
     </w:p>
     <w:p>
       <w:pPr>
-        <w:ind w:left="1120" w:right="460"/>
+        <w:ind w:left="1120" w:right="400"/>
         <w:spacing w:after="0" w:line="244" w:lineRule="auto"/>
         <w:rPr>
           <w:sz w:val="20"/>
@@ -554,7 +554,7 @@
           <w:szCs w:val="24"/>
           <w:color w:val="auto"/>
         </w:rPr>
-        <w:t>Later helped to build this content editor from ground-up, now using Typescript. Created various critical components like inbound and outbound data validation using JSON Schema and data migration tool</w:t>
+        <w:t>Participated in rewrite of content editor from ground-up on Typescript. Created various critical components like inbound and outbound data validation using JSON Schema and data migration tool</w:t>
       </w:r>
     </w:p>
     <w:p>
@@ -669,7 +669,7 @@
     </w:p>
     <w:p>
       <w:pPr>
-        <w:ind w:left="1120" w:right="860"/>
+        <w:ind w:left="1120" w:right="240"/>
         <w:spacing w:after="0" w:line="233" w:lineRule="auto"/>
         <w:rPr>
           <w:sz w:val="20"/>
@@ -684,39 +684,7 @@
           <w:szCs w:val="24"/>
           <w:color w:val="auto"/>
         </w:rPr>
-        <w:t>Participated in old portal migration on a new platform (partners.kaspersky.com) under time pressure – complete website for one region was built under 3 months</w:t>
-      </w:r>
-    </w:p>
-    <w:p>
-      <w:pPr>
-        <w:spacing w:after="0" w:line="64" w:lineRule="exact"/>
-        <w:rPr>
-          <w:rFonts w:ascii="Arial" w:cs="Arial" w:eastAsia="Arial" w:hAnsi="Arial"/>
-          <w:sz w:val="22"/>
-          <w:szCs w:val="22"/>
-          <w:u w:val="single" w:color="auto"/>
-          <w:color w:val="auto"/>
-        </w:rPr>
-      </w:pPr>
-    </w:p>
-    <w:p>
-      <w:pPr>
-        <w:ind w:left="1120" w:right="620"/>
-        <w:spacing w:after="0" w:line="233" w:lineRule="auto"/>
-        <w:rPr>
-          <w:sz w:val="20"/>
-          <w:szCs w:val="20"/>
-          <w:color w:val="auto"/>
-        </w:rPr>
-      </w:pPr>
-      <w:r>
-        <w:rPr>
-          <w:rFonts w:ascii="Arial" w:cs="Arial" w:eastAsia="Arial" w:hAnsi="Arial"/>
-          <w:sz w:val="24"/>
-          <w:szCs w:val="24"/>
-          <w:color w:val="auto"/>
-        </w:rPr>
-        <w:t>Automated different tasks of the workflow which helped team with monotonous tasks, playing critical role in fast portal migration</w:t>
+        <w:t>Participated in old portal migration on a new platform under time pressure – complete website for one region was built under 3 months, automated different tasks of the workflow</w:t>
       </w:r>
     </w:p>
     <w:p>
@@ -827,7 +795,7 @@
           <w:bCs w:val="1"/>
           <w:color w:val="auto"/>
         </w:rPr>
-        <w:t>rxmask.js</w:t>
+        <w:t>shortify</w:t>
       </w:r>
     </w:p>
     <w:p>
@@ -844,55 +812,23 @@
     </w:p>
     <w:p>
       <w:pPr>
-        <w:ind w:left="400" w:right="80"/>
+        <w:ind w:left="400" w:right="300"/>
         <w:spacing w:after="0" w:line="249" w:lineRule="auto"/>
         <w:rPr>
-          <w:sz w:val="20"/>
-          <w:szCs w:val="20"/>
-          <w:color w:val="auto"/>
-        </w:rPr>
-      </w:pPr>
-      <w:r>
-        <w:rPr>
-          <w:rFonts w:ascii="Arial" w:cs="Arial" w:eastAsia="Arial" w:hAnsi="Arial"/>
-          <w:sz w:val="24"/>
-          <w:szCs w:val="24"/>
-          <w:color w:val="auto"/>
-        </w:rPr>
-        <w:t>Advanced input mask package published on npmjs. It can be both embedded in HTML document and used as module. Very flexible, also allows to use same characters that are present in mask and to specify format for every character.</w:t>
-      </w:r>
-    </w:p>
-    <w:p>
-      <w:pPr>
-        <w:spacing w:after="0" w:line="16" w:lineRule="exact"/>
-        <w:rPr>
-          <w:rFonts w:ascii="Arial" w:cs="Arial" w:eastAsia="Arial" w:hAnsi="Arial"/>
-          <w:sz w:val="22"/>
-          <w:szCs w:val="22"/>
-          <w:u w:val="single" w:color="auto"/>
-          <w:color w:val="auto"/>
-        </w:rPr>
-      </w:pPr>
-    </w:p>
-    <w:p>
-      <w:pPr>
-        <w:ind w:left="400"/>
-        <w:spacing w:after="0"/>
-        <w:rPr>
-          <w:rFonts w:ascii="Arial" w:cs="Arial" w:eastAsia="Arial" w:hAnsi="Arial"/>
-          <w:sz w:val="24"/>
-          <w:szCs w:val="24"/>
-          <w:color w:val="auto"/>
-        </w:rPr>
-      </w:pPr>
-      <w:r>
-        <w:rPr>
-          <w:rFonts w:ascii="Arial" w:cs="Arial" w:eastAsia="Arial" w:hAnsi="Arial"/>
-          <w:sz w:val="24"/>
-          <w:szCs w:val="24"/>
-          <w:color w:val="auto"/>
-        </w:rPr>
-        <w:t xml:space="preserve">Visit </w:t>
+          <w:rFonts w:ascii="Arial" w:cs="Arial" w:eastAsia="Arial" w:hAnsi="Arial"/>
+          <w:sz w:val="24"/>
+          <w:szCs w:val="24"/>
+          <w:color w:val="auto"/>
+        </w:rPr>
+      </w:pPr>
+      <w:r>
+        <w:rPr>
+          <w:rFonts w:ascii="Arial" w:cs="Arial" w:eastAsia="Arial" w:hAnsi="Arial"/>
+          <w:sz w:val="24"/>
+          <w:szCs w:val="24"/>
+          <w:color w:val="auto"/>
+        </w:rPr>
+        <w:t xml:space="preserve">Fullstack (Express/React) link shortener app deployed on Google Cloud. Server-side session management, MongoDB as database, Email/password or Google OAuth 2.0 authentication. Visit </w:t>
       </w:r>
       <w:hyperlink r:id="rId13">
         <w:r>
@@ -903,7 +839,7 @@
             <w:u w:val="single" w:color="auto"/>
             <w:color w:val="auto"/>
           </w:rPr>
-          <w:t>Playground</w:t>
+          <w:t xml:space="preserve">Website </w:t>
         </w:r>
       </w:hyperlink>
       <w:r>
@@ -913,7 +849,7 @@
           <w:szCs w:val="24"/>
           <w:color w:val="auto"/>
         </w:rPr>
-        <w:t xml:space="preserve">, </w:t>
+        <w:t xml:space="preserve">or </w:t>
       </w:r>
       <w:hyperlink r:id="rId14">
         <w:r>
@@ -934,9 +870,201 @@
           <w:szCs w:val="24"/>
           <w:color w:val="auto"/>
         </w:rPr>
+        <w:t>for more info.</w:t>
+      </w:r>
+    </w:p>
+    <w:p>
+      <w:pPr>
+        <w:spacing w:after="0" w:line="259" w:lineRule="exact"/>
+        <w:rPr>
+          <w:sz w:val="20"/>
+          <w:szCs w:val="20"/>
+          <w:color w:val="auto"/>
+        </w:rPr>
+      </w:pPr>
+    </w:p>
+    <w:p>
+      <w:pPr>
+        <w:ind w:left="400"/>
+        <w:spacing w:after="0"/>
+        <w:rPr>
+          <w:sz w:val="20"/>
+          <w:szCs w:val="20"/>
+          <w:color w:val="auto"/>
+        </w:rPr>
+      </w:pPr>
+      <w:r>
+        <w:rPr>
+          <w:rFonts w:ascii="Arial" w:cs="Arial" w:eastAsia="Arial" w:hAnsi="Arial"/>
+          <w:sz w:val="36"/>
+          <w:szCs w:val="36"/>
+          <w:b w:val="1"/>
+          <w:bCs w:val="1"/>
+          <w:color w:val="auto"/>
+        </w:rPr>
+        <w:t>rxmask.js</w:t>
+      </w:r>
+    </w:p>
+    <w:p>
+      <w:pPr>
+        <w:spacing w:after="0" w:line="72" w:lineRule="exact"/>
+        <w:rPr>
+          <w:sz w:val="20"/>
+          <w:szCs w:val="20"/>
+          <w:color w:val="auto"/>
+        </w:rPr>
+      </w:pPr>
+    </w:p>
+    <w:p>
+      <w:pPr>
+        <w:jc w:val="both"/>
+        <w:ind w:left="400" w:right="1000"/>
+        <w:spacing w:after="0" w:line="277" w:lineRule="auto"/>
+        <w:rPr>
+          <w:rFonts w:ascii="Arial" w:cs="Arial" w:eastAsia="Arial" w:hAnsi="Arial"/>
+          <w:sz w:val="22"/>
+          <w:szCs w:val="22"/>
+          <w:color w:val="auto"/>
+        </w:rPr>
+      </w:pPr>
+      <w:r>
+        <w:rPr>
+          <w:rFonts w:ascii="Arial" w:cs="Arial" w:eastAsia="Arial" w:hAnsi="Arial"/>
+          <w:sz w:val="22"/>
+          <w:szCs w:val="22"/>
+          <w:color w:val="auto"/>
+        </w:rPr>
+        <w:t xml:space="preserve">Advanced input mask package published on npmjs. HTML embeddable. Allows to specify format for every character. Visit </w:t>
+      </w:r>
+      <w:hyperlink r:id="rId15">
+        <w:r>
+          <w:rPr>
+            <w:rFonts w:ascii="Arial" w:cs="Arial" w:eastAsia="Arial" w:hAnsi="Arial"/>
+            <w:sz w:val="22"/>
+            <w:szCs w:val="22"/>
+            <w:u w:val="single" w:color="auto"/>
+            <w:color w:val="auto"/>
+          </w:rPr>
+          <w:t>Playground</w:t>
+        </w:r>
+      </w:hyperlink>
+      <w:r>
+        <w:rPr>
+          <w:rFonts w:ascii="Arial" w:cs="Arial" w:eastAsia="Arial" w:hAnsi="Arial"/>
+          <w:sz w:val="22"/>
+          <w:szCs w:val="22"/>
+          <w:color w:val="auto"/>
+        </w:rPr>
+        <w:t xml:space="preserve">, </w:t>
+      </w:r>
+      <w:hyperlink r:id="rId16">
+        <w:r>
+          <w:rPr>
+            <w:rFonts w:ascii="Arial" w:cs="Arial" w:eastAsia="Arial" w:hAnsi="Arial"/>
+            <w:sz w:val="22"/>
+            <w:szCs w:val="22"/>
+            <w:u w:val="single" w:color="auto"/>
+            <w:color w:val="auto"/>
+          </w:rPr>
+          <w:t xml:space="preserve">Github </w:t>
+        </w:r>
+      </w:hyperlink>
+      <w:r>
+        <w:rPr>
+          <w:rFonts w:ascii="Arial" w:cs="Arial" w:eastAsia="Arial" w:hAnsi="Arial"/>
+          <w:sz w:val="22"/>
+          <w:szCs w:val="22"/>
+          <w:color w:val="auto"/>
+        </w:rPr>
         <w:t xml:space="preserve">or </w:t>
       </w:r>
-      <w:hyperlink r:id="rId15">
+      <w:hyperlink r:id="rId17">
+        <w:r>
+          <w:rPr>
+            <w:rFonts w:ascii="Arial" w:cs="Arial" w:eastAsia="Arial" w:hAnsi="Arial"/>
+            <w:sz w:val="22"/>
+            <w:szCs w:val="22"/>
+            <w:u w:val="single" w:color="auto"/>
+            <w:color w:val="auto"/>
+          </w:rPr>
+          <w:t xml:space="preserve">npmjs </w:t>
+        </w:r>
+      </w:hyperlink>
+      <w:r>
+        <w:rPr>
+          <w:rFonts w:ascii="Arial" w:cs="Arial" w:eastAsia="Arial" w:hAnsi="Arial"/>
+          <w:sz w:val="22"/>
+          <w:szCs w:val="22"/>
+          <w:color w:val="auto"/>
+        </w:rPr>
+        <w:t>for more info.</w:t>
+      </w:r>
+    </w:p>
+    <w:p>
+      <w:pPr>
+        <w:spacing w:after="0" w:line="228" w:lineRule="exact"/>
+        <w:rPr>
+          <w:rFonts w:ascii="Arial" w:cs="Arial" w:eastAsia="Arial" w:hAnsi="Arial"/>
+          <w:sz w:val="22"/>
+          <w:szCs w:val="22"/>
+          <w:color w:val="auto"/>
+        </w:rPr>
+      </w:pPr>
+    </w:p>
+    <w:p>
+      <w:pPr>
+        <w:ind w:left="400"/>
+        <w:spacing w:after="0"/>
+        <w:rPr>
+          <w:sz w:val="20"/>
+          <w:szCs w:val="20"/>
+          <w:color w:val="auto"/>
+        </w:rPr>
+      </w:pPr>
+      <w:r>
+        <w:rPr>
+          <w:rFonts w:ascii="Arial" w:cs="Arial" w:eastAsia="Arial" w:hAnsi="Arial"/>
+          <w:sz w:val="36"/>
+          <w:szCs w:val="36"/>
+          <w:b w:val="1"/>
+          <w:bCs w:val="1"/>
+          <w:color w:val="auto"/>
+        </w:rPr>
+        <w:t>Weather Mood Radio</w:t>
+      </w:r>
+    </w:p>
+    <w:p>
+      <w:pPr>
+        <w:spacing w:after="0" w:line="72" w:lineRule="exact"/>
+        <w:rPr>
+          <w:rFonts w:ascii="Arial" w:cs="Arial" w:eastAsia="Arial" w:hAnsi="Arial"/>
+          <w:sz w:val="22"/>
+          <w:szCs w:val="22"/>
+          <w:color w:val="auto"/>
+        </w:rPr>
+      </w:pPr>
+    </w:p>
+    <w:p>
+      <w:pPr>
+        <w:ind w:left="400"/>
+        <w:spacing w:after="0" w:line="244" w:lineRule="auto"/>
+        <w:rPr>
+          <w:rFonts w:ascii="Arial" w:cs="Arial" w:eastAsia="Arial" w:hAnsi="Arial"/>
+          <w:sz w:val="24"/>
+          <w:szCs w:val="24"/>
+          <w:color w:val="auto"/>
+        </w:rPr>
+      </w:pPr>
+      <w:r>
+        <w:rPr>
+          <w:rFonts w:ascii="Arial" w:cs="Arial" w:eastAsia="Arial" w:hAnsi="Arial"/>
+          <w:sz w:val="24"/>
+          <w:szCs w:val="24"/>
+          <w:color w:val="auto"/>
+        </w:rPr>
+        <w:t xml:space="preserve">Radio that picks Lo-Fi tracks from </w:t>
+      </w:r>
+      <w:hyperlink r:id="rId18">
         <w:r>
           <w:rPr>
             <w:rFonts w:ascii="Arial" w:cs="Arial" w:eastAsia="Arial" w:hAnsi="Arial"/>
@@ -945,7 +1073,7 @@
             <w:u w:val="single" w:color="auto"/>
             <w:color w:val="auto"/>
           </w:rPr>
-          <w:t xml:space="preserve">npmjs </w:t>
+          <w:t xml:space="preserve">SoundCloud </w:t>
         </w:r>
       </w:hyperlink>
       <w:r>
@@ -955,95 +1083,9 @@
           <w:szCs w:val="24"/>
           <w:color w:val="auto"/>
         </w:rPr>
-        <w:t>for more info.</w:t>
-      </w:r>
-    </w:p>
-    <w:p>
-      <w:pPr>
-        <w:spacing w:after="0" w:line="267" w:lineRule="exact"/>
-        <w:rPr>
-          <w:rFonts w:ascii="Arial" w:cs="Arial" w:eastAsia="Arial" w:hAnsi="Arial"/>
-          <w:sz w:val="24"/>
-          <w:szCs w:val="24"/>
-          <w:color w:val="auto"/>
-        </w:rPr>
-      </w:pPr>
-    </w:p>
-    <w:p>
-      <w:pPr>
-        <w:ind w:left="400"/>
-        <w:spacing w:after="0"/>
-        <w:rPr>
-          <w:sz w:val="20"/>
-          <w:szCs w:val="20"/>
-          <w:color w:val="auto"/>
-        </w:rPr>
-      </w:pPr>
-      <w:r>
-        <w:rPr>
-          <w:rFonts w:ascii="Arial" w:cs="Arial" w:eastAsia="Arial" w:hAnsi="Arial"/>
-          <w:sz w:val="36"/>
-          <w:szCs w:val="36"/>
-          <w:b w:val="1"/>
-          <w:bCs w:val="1"/>
-          <w:color w:val="auto"/>
-        </w:rPr>
-        <w:t>Weather Mood Radio</w:t>
-      </w:r>
-    </w:p>
-    <w:p>
-      <w:pPr>
-        <w:spacing w:after="0" w:line="72" w:lineRule="exact"/>
-        <w:rPr>
-          <w:rFonts w:ascii="Arial" w:cs="Arial" w:eastAsia="Arial" w:hAnsi="Arial"/>
-          <w:sz w:val="24"/>
-          <w:szCs w:val="24"/>
-          <w:color w:val="auto"/>
-        </w:rPr>
-      </w:pPr>
-    </w:p>
-    <w:p>
-      <w:pPr>
-        <w:ind w:left="400"/>
-        <w:spacing w:after="0" w:line="249" w:lineRule="auto"/>
-        <w:rPr>
-          <w:rFonts w:ascii="Arial" w:cs="Arial" w:eastAsia="Arial" w:hAnsi="Arial"/>
-          <w:sz w:val="24"/>
-          <w:szCs w:val="24"/>
-          <w:color w:val="auto"/>
-        </w:rPr>
-      </w:pPr>
-      <w:r>
-        <w:rPr>
-          <w:rFonts w:ascii="Arial" w:cs="Arial" w:eastAsia="Arial" w:hAnsi="Arial"/>
-          <w:sz w:val="24"/>
-          <w:szCs w:val="24"/>
-          <w:color w:val="auto"/>
-        </w:rPr>
-        <w:t xml:space="preserve">Made from scratch radio that picks Lo-Fi tracks from </w:t>
-      </w:r>
-      <w:hyperlink r:id="rId16">
-        <w:r>
-          <w:rPr>
-            <w:rFonts w:ascii="Arial" w:cs="Arial" w:eastAsia="Arial" w:hAnsi="Arial"/>
-            <w:sz w:val="24"/>
-            <w:szCs w:val="24"/>
-            <w:u w:val="single" w:color="auto"/>
-            <w:color w:val="auto"/>
-          </w:rPr>
-          <w:t>SoundCloud</w:t>
-        </w:r>
-      </w:hyperlink>
-      <w:r>
-        <w:rPr>
-          <w:rFonts w:ascii="Arial" w:cs="Arial" w:eastAsia="Arial" w:hAnsi="Arial"/>
-          <w:sz w:val="24"/>
-          <w:szCs w:val="24"/>
-          <w:color w:val="auto"/>
-        </w:rPr>
-        <w:t xml:space="preserve"> according to current weather, day time and season at your location (based on current geolocation). Responsive design. Visit </w:t>
-      </w:r>
-      <w:hyperlink r:id="rId17">
+        <w:t xml:space="preserve">according to current weather, day time and season at your geolocation. Visit </w:t>
+      </w:r>
+      <w:hyperlink r:id="rId19">
         <w:r>
           <w:rPr>
             <w:rFonts w:ascii="Arial" w:cs="Arial" w:eastAsia="Arial" w:hAnsi="Arial"/>
@@ -1064,7 +1106,7 @@
         </w:rPr>
         <w:t xml:space="preserve">or </w:t>
       </w:r>
-      <w:hyperlink r:id="rId18">
+      <w:hyperlink r:id="rId20">
         <w:r>
           <w:rPr>
             <w:rFonts w:ascii="Arial" w:cs="Arial" w:eastAsia="Arial" w:hAnsi="Arial"/>
@@ -1199,11 +1241,73 @@
           <w:szCs w:val="24"/>
           <w:color w:val="auto"/>
         </w:rPr>
+        <w:t>Typescript</w:t>
+      </w:r>
+    </w:p>
+    <w:p>
+      <w:pPr>
+        <w:spacing w:after="0" w:line="24" w:lineRule="exact"/>
+        <w:rPr>
+          <w:rFonts w:ascii="Arial" w:cs="Arial" w:eastAsia="Arial" w:hAnsi="Arial"/>
+          <w:sz w:val="24"/>
+          <w:szCs w:val="24"/>
+          <w:color w:val="auto"/>
+        </w:rPr>
+      </w:pPr>
+    </w:p>
+    <w:p>
+      <w:pPr>
+        <w:ind w:left="760"/>
+        <w:spacing w:after="0"/>
+        <w:rPr>
+          <w:sz w:val="20"/>
+          <w:szCs w:val="20"/>
+          <w:color w:val="auto"/>
+        </w:rPr>
+      </w:pPr>
+      <w:r>
+        <w:rPr>
+          <w:rFonts w:ascii="Arial" w:cs="Arial" w:eastAsia="Arial" w:hAnsi="Arial"/>
+          <w:sz w:val="24"/>
+          <w:szCs w:val="24"/>
+          <w:color w:val="auto"/>
+        </w:rPr>
         <w:t>Javascript (ES6+)</w:t>
       </w:r>
     </w:p>
     <w:p>
       <w:pPr>
+        <w:spacing w:after="0" w:line="47" w:lineRule="exact"/>
+        <w:rPr>
+          <w:rFonts w:ascii="Arial" w:cs="Arial" w:eastAsia="Arial" w:hAnsi="Arial"/>
+          <w:sz w:val="24"/>
+          <w:szCs w:val="24"/>
+          <w:color w:val="auto"/>
+        </w:rPr>
+      </w:pPr>
+    </w:p>
+    <w:p>
+      <w:pPr>
+        <w:ind w:left="760"/>
+        <w:spacing w:after="0"/>
+        <w:rPr>
+          <w:sz w:val="20"/>
+          <w:szCs w:val="20"/>
+          <w:color w:val="auto"/>
+        </w:rPr>
+      </w:pPr>
+      <w:r>
+        <w:rPr>
+          <w:rFonts w:ascii="Arial" w:cs="Arial" w:eastAsia="Arial" w:hAnsi="Arial"/>
+          <w:sz w:val="22"/>
+          <w:szCs w:val="22"/>
+          <w:color w:val="auto"/>
+        </w:rPr>
+        <w:t>React (functional, class)</w:t>
+      </w:r>
+    </w:p>
+    <w:p>
+      <w:pPr>
         <w:spacing w:after="0" w:line="24" w:lineRule="exact"/>
         <w:rPr>
           <w:rFonts w:ascii="Arial" w:cs="Arial" w:eastAsia="Arial" w:hAnsi="Arial"/>
@@ -1230,7 +1334,7 @@
           <w:szCs w:val="24"/>
           <w:color w:val="auto"/>
         </w:rPr>
-        <w:t>Typescript</w:t>
+        <w:t>Redux</w:t>
       </w:r>
     </w:p>
     <w:p>
@@ -1261,12 +1365,12 @@
           <w:szCs w:val="24"/>
           <w:color w:val="auto"/>
         </w:rPr>
-        <w:t>React, Redux</w:t>
-      </w:r>
-    </w:p>
-    <w:p>
-      <w:pPr>
-        <w:spacing w:after="0" w:line="47" w:lineRule="exact"/>
+        <w:t>Express</w:t>
+      </w:r>
+    </w:p>
+    <w:p>
+      <w:pPr>
+        <w:spacing w:after="0" w:line="24" w:lineRule="exact"/>
         <w:rPr>
           <w:rFonts w:ascii="Arial" w:cs="Arial" w:eastAsia="Arial" w:hAnsi="Arial"/>
           <w:sz w:val="24"/>
@@ -1288,11 +1392,42 @@
       <w:r>
         <w:rPr>
           <w:rFonts w:ascii="Arial" w:cs="Arial" w:eastAsia="Arial" w:hAnsi="Arial"/>
-          <w:sz w:val="22"/>
-          <w:szCs w:val="22"/>
+          <w:sz w:val="24"/>
+          <w:szCs w:val="24"/>
           <w:color w:val="auto"/>
         </w:rPr>
         <w:t>HTML5, CSS3, SASS</w:t>
+      </w:r>
+    </w:p>
+    <w:p>
+      <w:pPr>
+        <w:spacing w:after="0" w:line="24" w:lineRule="exact"/>
+        <w:rPr>
+          <w:rFonts w:ascii="Arial" w:cs="Arial" w:eastAsia="Arial" w:hAnsi="Arial"/>
+          <w:sz w:val="24"/>
+          <w:szCs w:val="24"/>
+          <w:color w:val="auto"/>
+        </w:rPr>
+      </w:pPr>
+    </w:p>
+    <w:p>
+      <w:pPr>
+        <w:ind w:left="760"/>
+        <w:spacing w:after="0"/>
+        <w:rPr>
+          <w:sz w:val="20"/>
+          <w:szCs w:val="20"/>
+          <w:color w:val="auto"/>
+        </w:rPr>
+      </w:pPr>
+      <w:r>
+        <w:rPr>
+          <w:rFonts w:ascii="Arial" w:cs="Arial" w:eastAsia="Arial" w:hAnsi="Arial"/>
+          <w:sz w:val="24"/>
+          <w:szCs w:val="24"/>
+          <w:color w:val="auto"/>
+        </w:rPr>
+        <w:t>JSON Schema</w:t>
       </w:r>
     </w:p>
     <w:p>
@@ -1456,7 +1591,7 @@
     </w:p>
     <w:p>
       <w:pPr>
-        <w:spacing w:after="0" w:line="200" w:lineRule="exact"/>
+        <w:spacing w:after="0" w:line="210" w:lineRule="exact"/>
         <w:rPr>
           <w:rFonts w:ascii="Arial" w:cs="Arial" w:eastAsia="Arial" w:hAnsi="Arial"/>
           <w:sz w:val="24"/>
@@ -1470,7 +1605,7 @@
         <w:sectPr>
           <w:pgSz w:w="11900" w:h="16840" w:orient="portrait"/>
           <w:cols w:equalWidth="0" w:num="2">
-            <w:col w:w="7100" w:space="540"/>
+            <w:col w:w="7200" w:space="440"/>
             <w:col w:w="3560"/>
           </w:cols>
           <w:pgMar w:left="360" w:top="154" w:right="340" w:bottom="0" w:gutter="0" w:footer="0" w:header="0"/>
@@ -1480,7 +1615,7 @@
     </w:p>
     <w:p>
       <w:pPr>
-        <w:spacing w:after="0" w:line="40" w:lineRule="exact"/>
+        <w:spacing w:after="0" w:line="75" w:lineRule="exact"/>
         <w:rPr>
           <w:rFonts w:ascii="Arial" w:cs="Arial" w:eastAsia="Arial" w:hAnsi="Arial"/>
           <w:sz w:val="24"/>

</xml_diff>

<commit_message>
Add Node.js in shortify portfolio list and resume
</commit_message>
<xml_diff>
--- a/resume.docx
+++ b/resume.docx
@@ -1277,6 +1277,99 @@
     </w:p>
     <w:p>
       <w:pPr>
+        <w:spacing w:after="0" w:line="24" w:lineRule="exact"/>
+        <w:rPr>
+          <w:rFonts w:ascii="Arial" w:cs="Arial" w:eastAsia="Arial" w:hAnsi="Arial"/>
+          <w:sz w:val="24"/>
+          <w:szCs w:val="24"/>
+          <w:color w:val="auto"/>
+        </w:rPr>
+      </w:pPr>
+    </w:p>
+    <w:p>
+      <w:pPr>
+        <w:ind w:left="760"/>
+        <w:spacing w:after="0"/>
+        <w:rPr>
+          <w:sz w:val="20"/>
+          <w:szCs w:val="20"/>
+          <w:color w:val="auto"/>
+        </w:rPr>
+      </w:pPr>
+      <w:r>
+        <w:rPr>
+          <w:rFonts w:ascii="Arial" w:cs="Arial" w:eastAsia="Arial" w:hAnsi="Arial"/>
+          <w:sz w:val="24"/>
+          <w:szCs w:val="24"/>
+          <w:color w:val="auto"/>
+        </w:rPr>
+        <w:t>React, Redux</w:t>
+      </w:r>
+    </w:p>
+    <w:p>
+      <w:pPr>
+        <w:spacing w:after="0" w:line="24" w:lineRule="exact"/>
+        <w:rPr>
+          <w:rFonts w:ascii="Arial" w:cs="Arial" w:eastAsia="Arial" w:hAnsi="Arial"/>
+          <w:sz w:val="24"/>
+          <w:szCs w:val="24"/>
+          <w:color w:val="auto"/>
+        </w:rPr>
+      </w:pPr>
+    </w:p>
+    <w:p>
+      <w:pPr>
+        <w:ind w:left="760"/>
+        <w:spacing w:after="0"/>
+        <w:rPr>
+          <w:sz w:val="20"/>
+          <w:szCs w:val="20"/>
+          <w:color w:val="auto"/>
+        </w:rPr>
+      </w:pPr>
+      <w:r>
+        <w:rPr>
+          <w:rFonts w:ascii="Arial" w:cs="Arial" w:eastAsia="Arial" w:hAnsi="Arial"/>
+          <w:sz w:val="24"/>
+          <w:szCs w:val="24"/>
+          <w:color w:val="auto"/>
+        </w:rPr>
+        <w:t>Node.js</w:t>
+      </w:r>
+    </w:p>
+    <w:p>
+      <w:pPr>
+        <w:spacing w:after="0" w:line="24" w:lineRule="exact"/>
+        <w:rPr>
+          <w:rFonts w:ascii="Arial" w:cs="Arial" w:eastAsia="Arial" w:hAnsi="Arial"/>
+          <w:sz w:val="24"/>
+          <w:szCs w:val="24"/>
+          <w:color w:val="auto"/>
+        </w:rPr>
+      </w:pPr>
+    </w:p>
+    <w:p>
+      <w:pPr>
+        <w:ind w:left="760"/>
+        <w:spacing w:after="0"/>
+        <w:rPr>
+          <w:sz w:val="20"/>
+          <w:szCs w:val="20"/>
+          <w:color w:val="auto"/>
+        </w:rPr>
+      </w:pPr>
+      <w:r>
+        <w:rPr>
+          <w:rFonts w:ascii="Arial" w:cs="Arial" w:eastAsia="Arial" w:hAnsi="Arial"/>
+          <w:sz w:val="24"/>
+          <w:szCs w:val="24"/>
+          <w:color w:val="auto"/>
+        </w:rPr>
+        <w:t>Express</w:t>
+      </w:r>
+    </w:p>
+    <w:p>
+      <w:pPr>
         <w:spacing w:after="0" w:line="47" w:lineRule="exact"/>
         <w:rPr>
           <w:rFonts w:ascii="Arial" w:cs="Arial" w:eastAsia="Arial" w:hAnsi="Arial"/>
@@ -1301,99 +1394,6 @@
           <w:rFonts w:ascii="Arial" w:cs="Arial" w:eastAsia="Arial" w:hAnsi="Arial"/>
           <w:sz w:val="22"/>
           <w:szCs w:val="22"/>
-          <w:color w:val="auto"/>
-        </w:rPr>
-        <w:t>React (functional, class)</w:t>
-      </w:r>
-    </w:p>
-    <w:p>
-      <w:pPr>
-        <w:spacing w:after="0" w:line="24" w:lineRule="exact"/>
-        <w:rPr>
-          <w:rFonts w:ascii="Arial" w:cs="Arial" w:eastAsia="Arial" w:hAnsi="Arial"/>
-          <w:sz w:val="24"/>
-          <w:szCs w:val="24"/>
-          <w:color w:val="auto"/>
-        </w:rPr>
-      </w:pPr>
-    </w:p>
-    <w:p>
-      <w:pPr>
-        <w:ind w:left="760"/>
-        <w:spacing w:after="0"/>
-        <w:rPr>
-          <w:sz w:val="20"/>
-          <w:szCs w:val="20"/>
-          <w:color w:val="auto"/>
-        </w:rPr>
-      </w:pPr>
-      <w:r>
-        <w:rPr>
-          <w:rFonts w:ascii="Arial" w:cs="Arial" w:eastAsia="Arial" w:hAnsi="Arial"/>
-          <w:sz w:val="24"/>
-          <w:szCs w:val="24"/>
-          <w:color w:val="auto"/>
-        </w:rPr>
-        <w:t>Redux</w:t>
-      </w:r>
-    </w:p>
-    <w:p>
-      <w:pPr>
-        <w:spacing w:after="0" w:line="24" w:lineRule="exact"/>
-        <w:rPr>
-          <w:rFonts w:ascii="Arial" w:cs="Arial" w:eastAsia="Arial" w:hAnsi="Arial"/>
-          <w:sz w:val="24"/>
-          <w:szCs w:val="24"/>
-          <w:color w:val="auto"/>
-        </w:rPr>
-      </w:pPr>
-    </w:p>
-    <w:p>
-      <w:pPr>
-        <w:ind w:left="760"/>
-        <w:spacing w:after="0"/>
-        <w:rPr>
-          <w:sz w:val="20"/>
-          <w:szCs w:val="20"/>
-          <w:color w:val="auto"/>
-        </w:rPr>
-      </w:pPr>
-      <w:r>
-        <w:rPr>
-          <w:rFonts w:ascii="Arial" w:cs="Arial" w:eastAsia="Arial" w:hAnsi="Arial"/>
-          <w:sz w:val="24"/>
-          <w:szCs w:val="24"/>
-          <w:color w:val="auto"/>
-        </w:rPr>
-        <w:t>Express</w:t>
-      </w:r>
-    </w:p>
-    <w:p>
-      <w:pPr>
-        <w:spacing w:after="0" w:line="24" w:lineRule="exact"/>
-        <w:rPr>
-          <w:rFonts w:ascii="Arial" w:cs="Arial" w:eastAsia="Arial" w:hAnsi="Arial"/>
-          <w:sz w:val="24"/>
-          <w:szCs w:val="24"/>
-          <w:color w:val="auto"/>
-        </w:rPr>
-      </w:pPr>
-    </w:p>
-    <w:p>
-      <w:pPr>
-        <w:ind w:left="760"/>
-        <w:spacing w:after="0"/>
-        <w:rPr>
-          <w:sz w:val="20"/>
-          <w:szCs w:val="20"/>
-          <w:color w:val="auto"/>
-        </w:rPr>
-      </w:pPr>
-      <w:r>
-        <w:rPr>
-          <w:rFonts w:ascii="Arial" w:cs="Arial" w:eastAsia="Arial" w:hAnsi="Arial"/>
-          <w:sz w:val="24"/>
-          <w:szCs w:val="24"/>
           <w:color w:val="auto"/>
         </w:rPr>
         <w:t>HTML5, CSS3, SASS</w:t>

</xml_diff>

<commit_message>
Update resume with recent skills
</commit_message>
<xml_diff>
--- a/resume.docx
+++ b/resume.docx
@@ -44,7 +44,7 @@
                     </pic:cNvPicPr>
                   </pic:nvPicPr>
                   <pic:blipFill>
-                    <a:blip r:embed="rId8">
+                    <a:blip r:embed="rId12">
                       <a:extLst>
                         <a:ext uri="{28A0092B-C50C-407E-A947-70E740481C1C}"/>
                       </a:extLst>
@@ -73,178 +73,33 @@
     </w:p>
     <w:p>
       <w:pPr>
-        <w:spacing w:after="0" w:line="245" w:lineRule="exact"/>
-        <w:rPr>
-          <w:sz w:val="24"/>
-          <w:szCs w:val="24"/>
-          <w:color w:val="auto"/>
-        </w:rPr>
-      </w:pPr>
-    </w:p>
-    <w:p>
-      <w:pPr>
-        <w:spacing w:after="0"/>
-        <w:rPr>
-          <w:sz w:val="20"/>
-          <w:szCs w:val="20"/>
-          <w:color w:val="auto"/>
-        </w:rPr>
-      </w:pPr>
-      <w:r>
-        <w:rPr>
-          <w:rFonts w:ascii="Arial" w:cs="Arial" w:eastAsia="Arial" w:hAnsi="Arial"/>
-          <w:sz w:val="47"/>
-          <w:szCs w:val="47"/>
+        <w:spacing w:after="0" w:line="280" w:lineRule="exact"/>
+        <w:rPr>
+          <w:sz w:val="24"/>
+          <w:szCs w:val="24"/>
+          <w:color w:val="auto"/>
+        </w:rPr>
+      </w:pPr>
+    </w:p>
+    <w:p>
+      <w:pPr>
+        <w:spacing w:after="0"/>
+        <w:rPr>
+          <w:sz w:val="20"/>
+          <w:szCs w:val="20"/>
+          <w:color w:val="auto"/>
+        </w:rPr>
+      </w:pPr>
+      <w:r>
+        <w:rPr>
+          <w:rFonts w:ascii="Arial" w:cs="Arial" w:eastAsia="Arial" w:hAnsi="Arial"/>
+          <w:sz w:val="44"/>
+          <w:szCs w:val="44"/>
           <w:b w:val="1"/>
           <w:bCs w:val="1"/>
           <w:color w:val="auto"/>
         </w:rPr>
         <w:t>Konstantin Meshavkin</w:t>
-      </w:r>
-    </w:p>
-    <w:p>
-      <w:pPr>
-        <w:spacing w:after="0" w:line="200" w:lineRule="exact"/>
-        <w:rPr>
-          <w:sz w:val="24"/>
-          <w:szCs w:val="24"/>
-          <w:color w:val="auto"/>
-        </w:rPr>
-      </w:pPr>
-    </w:p>
-    <w:p>
-      <w:pPr>
-        <w:spacing w:after="0" w:line="200" w:lineRule="exact"/>
-        <w:rPr>
-          <w:sz w:val="24"/>
-          <w:szCs w:val="24"/>
-          <w:color w:val="auto"/>
-        </w:rPr>
-      </w:pPr>
-    </w:p>
-    <w:p>
-      <w:pPr>
-        <w:spacing w:after="0" w:line="200" w:lineRule="exact"/>
-        <w:rPr>
-          <w:sz w:val="24"/>
-          <w:szCs w:val="24"/>
-          <w:color w:val="auto"/>
-        </w:rPr>
-      </w:pPr>
-    </w:p>
-    <w:p>
-      <w:pPr>
-        <w:spacing w:after="0" w:line="243" w:lineRule="exact"/>
-        <w:rPr>
-          <w:sz w:val="24"/>
-          <w:szCs w:val="24"/>
-          <w:color w:val="auto"/>
-        </w:rPr>
-      </w:pPr>
-    </w:p>
-    <w:p>
-      <w:pPr>
-        <w:spacing w:after="0"/>
-        <w:rPr>
-          <w:sz w:val="20"/>
-          <w:szCs w:val="20"/>
-          <w:color w:val="auto"/>
-        </w:rPr>
-      </w:pPr>
-      <w:r>
-        <w:rPr>
-          <w:rFonts w:ascii="Arial" w:cs="Arial" w:eastAsia="Arial" w:hAnsi="Arial"/>
-          <w:sz w:val="48"/>
-          <w:szCs w:val="48"/>
-          <w:b w:val="1"/>
-          <w:bCs w:val="1"/>
-          <w:color w:val="auto"/>
-        </w:rPr>
-        <w:t>Experience</w:t>
-      </w:r>
-    </w:p>
-    <w:p>
-      <w:pPr>
-        <w:spacing w:after="0" w:line="51" w:lineRule="exact"/>
-        <w:rPr>
-          <w:sz w:val="24"/>
-          <w:szCs w:val="24"/>
-          <w:color w:val="auto"/>
-        </w:rPr>
-      </w:pPr>
-    </w:p>
-    <w:p>
-      <w:pPr>
-        <w:ind w:left="400"/>
-        <w:spacing w:after="0"/>
-        <w:rPr>
-          <w:sz w:val="20"/>
-          <w:szCs w:val="20"/>
-          <w:color w:val="auto"/>
-        </w:rPr>
-      </w:pPr>
-      <w:r>
-        <w:rPr>
-          <w:rFonts w:ascii="Arial" w:cs="Arial" w:eastAsia="Arial" w:hAnsi="Arial"/>
-          <w:sz w:val="36"/>
-          <w:szCs w:val="36"/>
-          <w:b w:val="1"/>
-          <w:bCs w:val="1"/>
-          <w:color w:val="auto"/>
-        </w:rPr>
-        <w:t>Tinkoff Bank</w:t>
-      </w:r>
-    </w:p>
-    <w:p>
-      <w:pPr>
-        <w:spacing w:after="0" w:line="37" w:lineRule="exact"/>
-        <w:rPr>
-          <w:sz w:val="24"/>
-          <w:szCs w:val="24"/>
-          <w:color w:val="auto"/>
-        </w:rPr>
-      </w:pPr>
-    </w:p>
-    <w:p>
-      <w:pPr>
-        <w:ind w:left="400"/>
-        <w:spacing w:after="0"/>
-        <w:tabs>
-          <w:tab w:leader="none" w:pos="3280" w:val="left"/>
-        </w:tabs>
-        <w:rPr>
-          <w:sz w:val="20"/>
-          <w:szCs w:val="20"/>
-          <w:color w:val="auto"/>
-        </w:rPr>
-      </w:pPr>
-      <w:r>
-        <w:rPr>
-          <w:rFonts w:ascii="Arial" w:cs="Arial" w:eastAsia="Arial" w:hAnsi="Arial"/>
-          <w:sz w:val="29"/>
-          <w:szCs w:val="29"/>
-          <w:b w:val="1"/>
-          <w:bCs w:val="1"/>
-          <w:color w:val="auto"/>
-        </w:rPr>
-        <w:t>Software Developer</w:t>
-      </w:r>
-      <w:r>
-        <w:rPr>
-          <w:sz w:val="20"/>
-          <w:szCs w:val="20"/>
-          <w:color w:val="auto"/>
-        </w:rPr>
-        <w:tab/>
-      </w:r>
-      <w:r>
-        <w:rPr>
-          <w:rFonts w:ascii="Arial" w:cs="Arial" w:eastAsia="Arial" w:hAnsi="Arial"/>
-          <w:sz w:val="22"/>
-          <w:szCs w:val="22"/>
-          <w:color w:val="auto"/>
-        </w:rPr>
-        <w:t>Mar. 2021 – Now</w:t>
       </w:r>
     </w:p>
     <w:p>
@@ -278,7 +133,7 @@
           <w:color w:val="auto"/>
         </w:rPr>
       </w:pPr>
-      <w:hyperlink r:id="rId9">
+      <w:hyperlink r:id="rId13">
         <w:r>
           <w:rPr>
             <w:rFonts w:ascii="Arial" w:cs="Arial" w:eastAsia="Arial" w:hAnsi="Arial"/>
@@ -300,7 +155,7 @@
         </w:rPr>
         <w:t xml:space="preserve"> </w:t>
       </w:r>
-      <w:hyperlink r:id="rId10">
+      <w:hyperlink r:id="rId14">
         <w:r>
           <w:rPr>
             <w:rFonts w:ascii="Arial" w:cs="Arial" w:eastAsia="Arial" w:hAnsi="Arial"/>
@@ -322,7 +177,7 @@
         </w:rPr>
         <w:t xml:space="preserve"> </w:t>
       </w:r>
-      <w:hyperlink r:id="rId11">
+      <w:hyperlink r:id="rId15">
         <w:r>
           <w:rPr>
             <w:rFonts w:ascii="Arial" w:cs="Arial" w:eastAsia="Arial" w:hAnsi="Arial"/>
@@ -344,7 +199,7 @@
         </w:rPr>
         <w:t xml:space="preserve"> </w:t>
       </w:r>
-      <w:hyperlink r:id="rId12">
+      <w:hyperlink r:id="rId16">
         <w:r>
           <w:rPr>
             <w:rFonts w:ascii="Arial" w:cs="Arial" w:eastAsia="Arial" w:hAnsi="Arial"/>
@@ -359,7 +214,7 @@
     </w:p>
     <w:p>
       <w:pPr>
-        <w:spacing w:after="0" w:line="1738" w:lineRule="exact"/>
+        <w:spacing w:after="0" w:line="170" w:lineRule="exact"/>
         <w:rPr>
           <w:rFonts w:ascii="Arial" w:cs="Arial" w:eastAsia="Arial" w:hAnsi="Arial"/>
           <w:sz w:val="22"/>
@@ -377,31 +232,247 @@
             <w:col w:w="7560" w:space="720"/>
             <w:col w:w="2920"/>
           </w:cols>
-          <w:pgMar w:left="360" w:top="154" w:right="340" w:bottom="75" w:gutter="0" w:footer="0" w:header="0"/>
+          <w:pgMar w:left="360" w:top="154" w:right="340" w:bottom="0" w:gutter="0" w:footer="0" w:header="0"/>
         </w:sectPr>
       </w:pPr>
     </w:p>
     <w:p>
       <w:pPr>
-        <w:ind w:left="400" w:right="340"/>
-        <w:spacing w:after="0" w:line="233" w:lineRule="auto"/>
-        <w:rPr>
-          <w:rFonts w:ascii="Arial" w:cs="Arial" w:eastAsia="Arial" w:hAnsi="Arial"/>
-          <w:sz w:val="24"/>
-          <w:szCs w:val="24"/>
-          <w:color w:val="auto"/>
-        </w:rPr>
-      </w:pPr>
-      <w:r>
-        <w:rPr>
-          <w:rFonts w:ascii="Arial" w:cs="Arial" w:eastAsia="Arial" w:hAnsi="Arial"/>
-          <w:sz w:val="24"/>
-          <w:szCs w:val="24"/>
-          <w:color w:val="auto"/>
-        </w:rPr>
-        <w:t>Working in Special Projects team (</w:t>
-      </w:r>
-      <w:hyperlink r:id="rId13">
+        <w:spacing w:after="0"/>
+        <w:rPr>
+          <w:sz w:val="20"/>
+          <w:szCs w:val="20"/>
+          <w:color w:val="auto"/>
+        </w:rPr>
+      </w:pPr>
+      <w:r>
+        <w:rPr>
+          <w:rFonts w:ascii="Arial" w:cs="Arial" w:eastAsia="Arial" w:hAnsi="Arial"/>
+          <w:sz w:val="48"/>
+          <w:szCs w:val="48"/>
+          <w:b w:val="1"/>
+          <w:bCs w:val="1"/>
+          <w:color w:val="auto"/>
+        </w:rPr>
+        <w:t>Experience</w:t>
+      </w:r>
+    </w:p>
+    <w:p>
+      <w:pPr>
+        <w:spacing w:after="0" w:line="51" w:lineRule="exact"/>
+        <w:rPr>
+          <w:rFonts w:ascii="Arial" w:cs="Arial" w:eastAsia="Arial" w:hAnsi="Arial"/>
+          <w:sz w:val="22"/>
+          <w:szCs w:val="22"/>
+          <w:u w:val="single" w:color="auto"/>
+          <w:color w:val="auto"/>
+        </w:rPr>
+      </w:pPr>
+    </w:p>
+    <w:p>
+      <w:pPr>
+        <w:ind w:left="400"/>
+        <w:spacing w:after="0"/>
+        <w:rPr>
+          <w:sz w:val="20"/>
+          <w:szCs w:val="20"/>
+          <w:color w:val="auto"/>
+        </w:rPr>
+      </w:pPr>
+      <w:r>
+        <w:rPr>
+          <w:rFonts w:ascii="Arial" w:cs="Arial" w:eastAsia="Arial" w:hAnsi="Arial"/>
+          <w:sz w:val="36"/>
+          <w:szCs w:val="36"/>
+          <w:b w:val="1"/>
+          <w:bCs w:val="1"/>
+          <w:color w:val="auto"/>
+        </w:rPr>
+        <w:t>Tinkoff Bank</w:t>
+      </w:r>
+    </w:p>
+    <w:p>
+      <w:pPr>
+        <w:spacing w:after="0" w:line="60" w:lineRule="exact"/>
+        <w:rPr>
+          <w:rFonts w:ascii="Arial" w:cs="Arial" w:eastAsia="Arial" w:hAnsi="Arial"/>
+          <w:sz w:val="22"/>
+          <w:szCs w:val="22"/>
+          <w:u w:val="single" w:color="auto"/>
+          <w:color w:val="auto"/>
+        </w:rPr>
+      </w:pPr>
+    </w:p>
+    <w:p>
+      <w:pPr>
+        <w:jc w:val="center"/>
+        <w:ind w:left="400"/>
+        <w:spacing w:after="0"/>
+        <w:rPr>
+          <w:sz w:val="20"/>
+          <w:szCs w:val="20"/>
+          <w:color w:val="auto"/>
+        </w:rPr>
+      </w:pPr>
+      <w:r>
+        <w:rPr>
+          <w:rFonts w:ascii="Arial" w:cs="Arial" w:eastAsia="Arial" w:hAnsi="Arial"/>
+          <w:sz w:val="27"/>
+          <w:szCs w:val="27"/>
+          <w:b w:val="1"/>
+          <w:bCs w:val="1"/>
+          <w:color w:val="auto"/>
+        </w:rPr>
+        <w:t>Software Developer</w:t>
+      </w:r>
+    </w:p>
+    <w:p>
+      <w:pPr>
+        <w:spacing w:after="0" w:line="20" w:lineRule="exact"/>
+        <w:rPr>
+          <w:rFonts w:ascii="Arial" w:cs="Arial" w:eastAsia="Arial" w:hAnsi="Arial"/>
+          <w:sz w:val="22"/>
+          <w:szCs w:val="22"/>
+          <w:u w:val="single" w:color="auto"/>
+          <w:color w:val="auto"/>
+        </w:rPr>
+      </w:pPr>
+      <w:r>
+        <w:rPr>
+          <w:rFonts w:ascii="Arial" w:cs="Arial" w:eastAsia="Arial" w:hAnsi="Arial"/>
+          <w:sz w:val="22"/>
+          <w:szCs w:val="22"/>
+          <w:u w:val="single" w:color="auto"/>
+          <w:color w:val="auto"/>
+        </w:rPr>
+        <w:br w:type="column"/>
+      </w:r>
+    </w:p>
+    <w:p>
+      <w:pPr>
+        <w:spacing w:after="0" w:line="200" w:lineRule="exact"/>
+        <w:rPr>
+          <w:rFonts w:ascii="Arial" w:cs="Arial" w:eastAsia="Arial" w:hAnsi="Arial"/>
+          <w:sz w:val="22"/>
+          <w:szCs w:val="22"/>
+          <w:u w:val="single" w:color="auto"/>
+          <w:color w:val="auto"/>
+        </w:rPr>
+      </w:pPr>
+    </w:p>
+    <w:p>
+      <w:pPr>
+        <w:spacing w:after="0" w:line="200" w:lineRule="exact"/>
+        <w:rPr>
+          <w:rFonts w:ascii="Arial" w:cs="Arial" w:eastAsia="Arial" w:hAnsi="Arial"/>
+          <w:sz w:val="22"/>
+          <w:szCs w:val="22"/>
+          <w:u w:val="single" w:color="auto"/>
+          <w:color w:val="auto"/>
+        </w:rPr>
+      </w:pPr>
+    </w:p>
+    <w:p>
+      <w:pPr>
+        <w:spacing w:after="0" w:line="200" w:lineRule="exact"/>
+        <w:rPr>
+          <w:rFonts w:ascii="Arial" w:cs="Arial" w:eastAsia="Arial" w:hAnsi="Arial"/>
+          <w:sz w:val="22"/>
+          <w:szCs w:val="22"/>
+          <w:u w:val="single" w:color="auto"/>
+          <w:color w:val="auto"/>
+        </w:rPr>
+      </w:pPr>
+    </w:p>
+    <w:p>
+      <w:pPr>
+        <w:spacing w:after="0" w:line="200" w:lineRule="exact"/>
+        <w:rPr>
+          <w:rFonts w:ascii="Arial" w:cs="Arial" w:eastAsia="Arial" w:hAnsi="Arial"/>
+          <w:sz w:val="22"/>
+          <w:szCs w:val="22"/>
+          <w:u w:val="single" w:color="auto"/>
+          <w:color w:val="auto"/>
+        </w:rPr>
+      </w:pPr>
+    </w:p>
+    <w:p>
+      <w:pPr>
+        <w:spacing w:after="0" w:line="313" w:lineRule="exact"/>
+        <w:rPr>
+          <w:rFonts w:ascii="Arial" w:cs="Arial" w:eastAsia="Arial" w:hAnsi="Arial"/>
+          <w:sz w:val="22"/>
+          <w:szCs w:val="22"/>
+          <w:u w:val="single" w:color="auto"/>
+          <w:color w:val="auto"/>
+        </w:rPr>
+      </w:pPr>
+    </w:p>
+    <w:p>
+      <w:pPr>
+        <w:spacing w:after="0"/>
+        <w:rPr>
+          <w:sz w:val="20"/>
+          <w:szCs w:val="20"/>
+          <w:color w:val="auto"/>
+        </w:rPr>
+      </w:pPr>
+      <w:r>
+        <w:rPr>
+          <w:rFonts w:ascii="Arial" w:cs="Arial" w:eastAsia="Arial" w:hAnsi="Arial"/>
+          <w:sz w:val="22"/>
+          <w:szCs w:val="22"/>
+          <w:color w:val="auto"/>
+        </w:rPr>
+        <w:t>Mar. 2021 – Now</w:t>
+      </w:r>
+    </w:p>
+    <w:p>
+      <w:pPr>
+        <w:spacing w:after="0" w:line="62" w:lineRule="exact"/>
+        <w:rPr>
+          <w:rFonts w:ascii="Arial" w:cs="Arial" w:eastAsia="Arial" w:hAnsi="Arial"/>
+          <w:sz w:val="22"/>
+          <w:szCs w:val="22"/>
+          <w:u w:val="single" w:color="auto"/>
+          <w:color w:val="auto"/>
+        </w:rPr>
+      </w:pPr>
+    </w:p>
+    <w:p>
+      <w:pPr>
+        <w:sectPr>
+          <w:pgSz w:w="11900" w:h="16840" w:orient="portrait"/>
+          <w:cols w:equalWidth="0" w:num="2">
+            <w:col w:w="2940" w:space="360"/>
+            <w:col w:w="7900"/>
+          </w:cols>
+          <w:pgMar w:left="360" w:top="154" w:right="340" w:bottom="0" w:gutter="0" w:footer="0" w:header="0"/>
+          <w:type w:val="continuous"/>
+        </w:sectPr>
+      </w:pPr>
+    </w:p>
+    <w:p>
+      <w:pPr>
+        <w:ind w:left="400" w:right="300"/>
+        <w:spacing w:after="0" w:line="244" w:lineRule="auto"/>
+        <w:rPr>
+          <w:rFonts w:ascii="Arial" w:cs="Arial" w:eastAsia="Arial" w:hAnsi="Arial"/>
+          <w:sz w:val="24"/>
+          <w:szCs w:val="24"/>
+          <w:color w:val="auto"/>
+        </w:rPr>
+      </w:pPr>
+      <w:r>
+        <w:rPr>
+          <w:rFonts w:ascii="Arial" w:cs="Arial" w:eastAsia="Arial" w:hAnsi="Arial"/>
+          <w:sz w:val="24"/>
+          <w:szCs w:val="24"/>
+          <w:color w:val="auto"/>
+        </w:rPr>
+        <w:t>Working in team creating small 2-4 months long promo projects (</w:t>
+      </w:r>
+      <w:hyperlink r:id="rId17">
         <w:r>
           <w:rPr>
             <w:rFonts w:ascii="Arial" w:cs="Arial" w:eastAsia="Arial" w:hAnsi="Arial"/>
@@ -420,12 +491,12 @@
           <w:szCs w:val="24"/>
           <w:color w:val="auto"/>
         </w:rPr>
-        <w:t>), currently responsible for creating frontend layer of projects from scratch.</w:t>
-      </w:r>
-    </w:p>
-    <w:p>
-      <w:pPr>
-        <w:spacing w:after="0" w:line="343" w:lineRule="exact"/>
+        <w:t>). Responsible for frontend, backend and/or deployment of several projects, as well as documentation and development of internal packages and templates.</w:t>
+      </w:r>
+    </w:p>
+    <w:p>
+      <w:pPr>
+        <w:spacing w:after="0" w:line="58" w:lineRule="exact"/>
         <w:rPr>
           <w:rFonts w:ascii="Arial" w:cs="Arial" w:eastAsia="Arial" w:hAnsi="Arial"/>
           <w:sz w:val="22"/>
@@ -437,6 +508,141 @@
     </w:p>
     <w:p>
       <w:pPr>
+        <w:ind w:left="400" w:right="160"/>
+        <w:spacing w:after="0" w:line="233" w:lineRule="auto"/>
+        <w:rPr>
+          <w:rFonts w:ascii="Arial" w:cs="Arial" w:eastAsia="Arial" w:hAnsi="Arial"/>
+          <w:sz w:val="24"/>
+          <w:szCs w:val="24"/>
+          <w:u w:val="single" w:color="auto"/>
+          <w:color w:val="auto"/>
+        </w:rPr>
+      </w:pPr>
+      <w:r>
+        <w:rPr>
+          <w:rFonts w:ascii="Arial" w:cs="Arial" w:eastAsia="Arial" w:hAnsi="Arial"/>
+          <w:sz w:val="24"/>
+          <w:szCs w:val="24"/>
+          <w:color w:val="auto"/>
+        </w:rPr>
+        <w:t xml:space="preserve">Some of the projects include </w:t>
+      </w:r>
+      <w:hyperlink r:id="rId18">
+        <w:r>
+          <w:rPr>
+            <w:rFonts w:ascii="Arial" w:cs="Arial" w:eastAsia="Arial" w:hAnsi="Arial"/>
+            <w:sz w:val="24"/>
+            <w:szCs w:val="24"/>
+            <w:u w:val="single" w:color="auto"/>
+            <w:color w:val="auto"/>
+          </w:rPr>
+          <w:t xml:space="preserve">kruzhok.project.tinkoff.ru </w:t>
+        </w:r>
+      </w:hyperlink>
+      <w:r>
+        <w:rPr>
+          <w:rFonts w:ascii="Arial" w:cs="Arial" w:eastAsia="Arial" w:hAnsi="Arial"/>
+          <w:sz w:val="24"/>
+          <w:szCs w:val="24"/>
+          <w:color w:val="auto"/>
+        </w:rPr>
+        <w:t xml:space="preserve">(backend), </w:t>
+      </w:r>
+      <w:hyperlink r:id="rId19">
+        <w:r>
+          <w:rPr>
+            <w:rFonts w:ascii="Arial" w:cs="Arial" w:eastAsia="Arial" w:hAnsi="Arial"/>
+            <w:sz w:val="24"/>
+            <w:szCs w:val="24"/>
+            <w:u w:val="single" w:color="auto"/>
+            <w:color w:val="auto"/>
+          </w:rPr>
+          <w:t xml:space="preserve">loud-fans.project.tinkoff.ru </w:t>
+        </w:r>
+      </w:hyperlink>
+      <w:r>
+        <w:rPr>
+          <w:rFonts w:ascii="Arial" w:cs="Arial" w:eastAsia="Arial" w:hAnsi="Arial"/>
+          <w:sz w:val="24"/>
+          <w:szCs w:val="24"/>
+          <w:color w:val="auto"/>
+        </w:rPr>
+        <w:t xml:space="preserve">(backend), </w:t>
+      </w:r>
+      <w:hyperlink r:id="rId20">
+        <w:r>
+          <w:rPr>
+            <w:rFonts w:ascii="Arial" w:cs="Arial" w:eastAsia="Arial" w:hAnsi="Arial"/>
+            <w:sz w:val="24"/>
+            <w:szCs w:val="24"/>
+            <w:u w:val="single" w:color="auto"/>
+            <w:color w:val="auto"/>
+          </w:rPr>
+          <w:t>hungrymiles.project.tinkoff.ru</w:t>
+        </w:r>
+        <w:r>
+          <w:rPr>
+            <w:rFonts w:ascii="Arial" w:cs="Arial" w:eastAsia="Arial" w:hAnsi="Arial"/>
+            <w:sz w:val="24"/>
+            <w:szCs w:val="24"/>
+            <w:color w:val="auto"/>
+          </w:rPr>
+          <w:t xml:space="preserve"> </w:t>
+        </w:r>
+      </w:hyperlink>
+      <w:r>
+        <w:rPr>
+          <w:rFonts w:ascii="Arial" w:cs="Arial" w:eastAsia="Arial" w:hAnsi="Arial"/>
+          <w:sz w:val="24"/>
+          <w:szCs w:val="24"/>
+          <w:color w:val="auto"/>
+        </w:rPr>
+        <w:t xml:space="preserve">(backend, deployment), </w:t>
+      </w:r>
+      <w:hyperlink r:id="rId21">
+        <w:r>
+          <w:rPr>
+            <w:rFonts w:ascii="Arial" w:cs="Arial" w:eastAsia="Arial" w:hAnsi="Arial"/>
+            <w:sz w:val="24"/>
+            <w:szCs w:val="24"/>
+            <w:u w:val="single" w:color="auto"/>
+            <w:color w:val="auto"/>
+          </w:rPr>
+          <w:t>grants.project.tinkoff.ru</w:t>
+        </w:r>
+        <w:r>
+          <w:rPr>
+            <w:rFonts w:ascii="Arial" w:cs="Arial" w:eastAsia="Arial" w:hAnsi="Arial"/>
+            <w:sz w:val="24"/>
+            <w:szCs w:val="24"/>
+            <w:color w:val="auto"/>
+          </w:rPr>
+          <w:t xml:space="preserve"> </w:t>
+        </w:r>
+      </w:hyperlink>
+      <w:r>
+        <w:rPr>
+          <w:rFonts w:ascii="Arial" w:cs="Arial" w:eastAsia="Arial" w:hAnsi="Arial"/>
+          <w:sz w:val="24"/>
+          <w:szCs w:val="24"/>
+          <w:color w:val="auto"/>
+        </w:rPr>
+        <w:t>(frontend).</w:t>
+      </w:r>
+    </w:p>
+    <w:p>
+      <w:pPr>
+        <w:spacing w:after="0" w:line="343" w:lineRule="exact"/>
+        <w:rPr>
+          <w:rFonts w:ascii="Arial" w:cs="Arial" w:eastAsia="Arial" w:hAnsi="Arial"/>
+          <w:sz w:val="24"/>
+          <w:szCs w:val="24"/>
+          <w:color w:val="auto"/>
+        </w:rPr>
+      </w:pPr>
+    </w:p>
+    <w:p>
+      <w:pPr>
         <w:ind w:left="400"/>
         <w:spacing w:after="0"/>
         <w:rPr>
@@ -462,9 +668,8 @@
         <w:spacing w:after="0" w:line="37" w:lineRule="exact"/>
         <w:rPr>
           <w:rFonts w:ascii="Arial" w:cs="Arial" w:eastAsia="Arial" w:hAnsi="Arial"/>
-          <w:sz w:val="22"/>
-          <w:szCs w:val="22"/>
-          <w:u w:val="single" w:color="auto"/>
+          <w:sz w:val="24"/>
+          <w:szCs w:val="24"/>
           <w:color w:val="auto"/>
         </w:rPr>
       </w:pPr>
@@ -516,9 +721,8 @@
         <w:spacing w:after="0" w:line="23" w:lineRule="exact"/>
         <w:rPr>
           <w:rFonts w:ascii="Arial" w:cs="Arial" w:eastAsia="Arial" w:hAnsi="Arial"/>
-          <w:sz w:val="22"/>
-          <w:szCs w:val="22"/>
-          <w:u w:val="single" w:color="auto"/>
+          <w:sz w:val="24"/>
+          <w:szCs w:val="24"/>
           <w:color w:val="auto"/>
         </w:rPr>
       </w:pPr>
@@ -548,9 +752,8 @@
         <w:spacing w:after="0" w:line="28" w:lineRule="exact"/>
         <w:rPr>
           <w:rFonts w:ascii="Arial" w:cs="Arial" w:eastAsia="Arial" w:hAnsi="Arial"/>
-          <w:sz w:val="22"/>
-          <w:szCs w:val="22"/>
-          <w:u w:val="single" w:color="auto"/>
+          <w:sz w:val="24"/>
+          <w:szCs w:val="24"/>
           <w:color w:val="auto"/>
         </w:rPr>
       </w:pPr>
@@ -582,9 +785,8 @@
         <w:spacing w:after="0" w:line="23" w:lineRule="exact"/>
         <w:rPr>
           <w:rFonts w:ascii="Arial" w:cs="Arial" w:eastAsia="Arial" w:hAnsi="Arial"/>
-          <w:sz w:val="22"/>
-          <w:szCs w:val="22"/>
-          <w:u w:val="single" w:color="auto"/>
+          <w:sz w:val="24"/>
+          <w:szCs w:val="24"/>
           <w:color w:val="auto"/>
         </w:rPr>
       </w:pPr>
@@ -594,19 +796,41 @@
         <w:ind w:left="760"/>
         <w:spacing w:after="0"/>
         <w:rPr>
-          <w:sz w:val="20"/>
-          <w:szCs w:val="20"/>
-          <w:color w:val="auto"/>
-        </w:rPr>
-      </w:pPr>
-      <w:r>
-        <w:rPr>
-          <w:rFonts w:ascii="Arial" w:cs="Arial" w:eastAsia="Arial" w:hAnsi="Arial"/>
-          <w:sz w:val="24"/>
-          <w:szCs w:val="24"/>
-          <w:color w:val="auto"/>
-        </w:rPr>
-        <w:t>This content editor is used for content creation which is deployed on kaspersky.com website</w:t>
+          <w:rFonts w:ascii="Arial" w:cs="Arial" w:eastAsia="Arial" w:hAnsi="Arial"/>
+          <w:sz w:val="24"/>
+          <w:szCs w:val="24"/>
+          <w:color w:val="auto"/>
+        </w:rPr>
+      </w:pPr>
+      <w:r>
+        <w:rPr>
+          <w:rFonts w:ascii="Arial" w:cs="Arial" w:eastAsia="Arial" w:hAnsi="Arial"/>
+          <w:sz w:val="24"/>
+          <w:szCs w:val="24"/>
+          <w:color w:val="auto"/>
+        </w:rPr>
+        <w:t xml:space="preserve">This content editor is used for content creation which is deployed on </w:t>
+      </w:r>
+      <w:hyperlink r:id="rId22">
+        <w:r>
+          <w:rPr>
+            <w:rFonts w:ascii="Arial" w:cs="Arial" w:eastAsia="Arial" w:hAnsi="Arial"/>
+            <w:sz w:val="24"/>
+            <w:szCs w:val="24"/>
+            <w:u w:val="single" w:color="auto"/>
+            <w:color w:val="auto"/>
+          </w:rPr>
+          <w:t xml:space="preserve">kaspersky.com </w:t>
+        </w:r>
+      </w:hyperlink>
+      <w:r>
+        <w:rPr>
+          <w:rFonts w:ascii="Arial" w:cs="Arial" w:eastAsia="Arial" w:hAnsi="Arial"/>
+          <w:sz w:val="24"/>
+          <w:szCs w:val="24"/>
+          <w:color w:val="auto"/>
+        </w:rPr>
+        <w:t>website.</w:t>
       </w:r>
     </w:p>
     <w:p>
@@ -614,9 +838,8 @@
         <w:spacing w:after="0" w:line="63" w:lineRule="exact"/>
         <w:rPr>
           <w:rFonts w:ascii="Arial" w:cs="Arial" w:eastAsia="Arial" w:hAnsi="Arial"/>
-          <w:sz w:val="22"/>
-          <w:szCs w:val="22"/>
-          <w:u w:val="single" w:color="auto"/>
+          <w:sz w:val="24"/>
+          <w:szCs w:val="24"/>
           <w:color w:val="auto"/>
         </w:rPr>
       </w:pPr>
@@ -638,17 +861,16 @@
           <w:szCs w:val="24"/>
           <w:color w:val="auto"/>
         </w:rPr>
-        <w:t>Documentation, refactoring, testing components creation, UI, data handling of legacy code Participated in rewrite of project - created various critical components like inbound and outbound data validation using JSON Schema and data migration tool</w:t>
-      </w:r>
-    </w:p>
-    <w:p>
-      <w:pPr>
-        <w:spacing w:after="0" w:line="203" w:lineRule="exact"/>
-        <w:rPr>
-          <w:rFonts w:ascii="Arial" w:cs="Arial" w:eastAsia="Arial" w:hAnsi="Arial"/>
-          <w:sz w:val="22"/>
-          <w:szCs w:val="22"/>
-          <w:u w:val="single" w:color="auto"/>
+        <w:t>Documentation, refactoring, testing components creation, UI, data handling of legacy code. Participated in rewrite of project - created various critical components like inbound and outbound data validation using JSON Schema and data migration tool.</w:t>
+      </w:r>
+    </w:p>
+    <w:p>
+      <w:pPr>
+        <w:spacing w:after="0" w:line="23" w:lineRule="exact"/>
+        <w:rPr>
+          <w:rFonts w:ascii="Arial" w:cs="Arial" w:eastAsia="Arial" w:hAnsi="Arial"/>
+          <w:sz w:val="24"/>
+          <w:szCs w:val="24"/>
           <w:color w:val="auto"/>
         </w:rPr>
       </w:pPr>
@@ -680,9 +902,8 @@
         <w:spacing w:after="0" w:line="23" w:lineRule="exact"/>
         <w:rPr>
           <w:rFonts w:ascii="Arial" w:cs="Arial" w:eastAsia="Arial" w:hAnsi="Arial"/>
-          <w:sz w:val="22"/>
-          <w:szCs w:val="22"/>
-          <w:u w:val="single" w:color="auto"/>
+          <w:sz w:val="24"/>
+          <w:szCs w:val="24"/>
           <w:color w:val="auto"/>
         </w:rPr>
       </w:pPr>
@@ -692,51 +913,41 @@
         <w:ind w:left="760"/>
         <w:spacing w:after="0"/>
         <w:rPr>
-          <w:sz w:val="20"/>
-          <w:szCs w:val="20"/>
-          <w:color w:val="auto"/>
-        </w:rPr>
-      </w:pPr>
-      <w:r>
-        <w:rPr>
-          <w:rFonts w:ascii="Arial" w:cs="Arial" w:eastAsia="Arial" w:hAnsi="Arial"/>
-          <w:sz w:val="24"/>
-          <w:szCs w:val="24"/>
-          <w:color w:val="auto"/>
-        </w:rPr>
-        <w:t>Development and support of partners.kaspersky.com website</w:t>
-      </w:r>
-    </w:p>
-    <w:p>
-      <w:pPr>
-        <w:spacing w:after="0" w:line="24" w:lineRule="exact"/>
-        <w:rPr>
-          <w:rFonts w:ascii="Arial" w:cs="Arial" w:eastAsia="Arial" w:hAnsi="Arial"/>
-          <w:sz w:val="22"/>
-          <w:szCs w:val="22"/>
-          <w:u w:val="single" w:color="auto"/>
-          <w:color w:val="auto"/>
-        </w:rPr>
-      </w:pPr>
-    </w:p>
-    <w:p>
-      <w:pPr>
-        <w:ind w:left="1120"/>
-        <w:spacing w:after="0"/>
-        <w:rPr>
-          <w:sz w:val="20"/>
-          <w:szCs w:val="20"/>
-          <w:color w:val="auto"/>
-        </w:rPr>
-      </w:pPr>
-      <w:r>
-        <w:rPr>
-          <w:rFonts w:ascii="Arial" w:cs="Arial" w:eastAsia="Arial" w:hAnsi="Arial"/>
-          <w:sz w:val="24"/>
-          <w:szCs w:val="24"/>
-          <w:color w:val="auto"/>
-        </w:rPr>
-        <w:t>Supported legacy code for old Partner Portal and developed e2e regression testing system</w:t>
+          <w:rFonts w:ascii="Arial" w:cs="Arial" w:eastAsia="Arial" w:hAnsi="Arial"/>
+          <w:sz w:val="24"/>
+          <w:szCs w:val="24"/>
+          <w:color w:val="auto"/>
+        </w:rPr>
+      </w:pPr>
+      <w:r>
+        <w:rPr>
+          <w:rFonts w:ascii="Arial" w:cs="Arial" w:eastAsia="Arial" w:hAnsi="Arial"/>
+          <w:sz w:val="24"/>
+          <w:szCs w:val="24"/>
+          <w:color w:val="auto"/>
+        </w:rPr>
+        <w:t xml:space="preserve">Development and support of </w:t>
+      </w:r>
+      <w:hyperlink r:id="rId23">
+        <w:r>
+          <w:rPr>
+            <w:rFonts w:ascii="Arial" w:cs="Arial" w:eastAsia="Arial" w:hAnsi="Arial"/>
+            <w:sz w:val="24"/>
+            <w:szCs w:val="24"/>
+            <w:u w:val="single" w:color="auto"/>
+            <w:color w:val="auto"/>
+          </w:rPr>
+          <w:t xml:space="preserve">partners.kaspersky.com </w:t>
+        </w:r>
+      </w:hyperlink>
+      <w:r>
+        <w:rPr>
+          <w:rFonts w:ascii="Arial" w:cs="Arial" w:eastAsia="Arial" w:hAnsi="Arial"/>
+          <w:sz w:val="24"/>
+          <w:szCs w:val="24"/>
+          <w:color w:val="auto"/>
+        </w:rPr>
+        <w:t>website.</w:t>
       </w:r>
     </w:p>
     <w:p>
@@ -744,9 +955,39 @@
         <w:spacing w:after="0" w:line="63" w:lineRule="exact"/>
         <w:rPr>
           <w:rFonts w:ascii="Arial" w:cs="Arial" w:eastAsia="Arial" w:hAnsi="Arial"/>
-          <w:sz w:val="22"/>
-          <w:szCs w:val="22"/>
-          <w:u w:val="single" w:color="auto"/>
+          <w:sz w:val="24"/>
+          <w:szCs w:val="24"/>
+          <w:color w:val="auto"/>
+        </w:rPr>
+      </w:pPr>
+    </w:p>
+    <w:p>
+      <w:pPr>
+        <w:ind w:left="1120" w:right="900"/>
+        <w:spacing w:after="0" w:line="233" w:lineRule="auto"/>
+        <w:rPr>
+          <w:sz w:val="20"/>
+          <w:szCs w:val="20"/>
+          <w:color w:val="auto"/>
+        </w:rPr>
+      </w:pPr>
+      <w:r>
+        <w:rPr>
+          <w:rFonts w:ascii="Arial" w:cs="Arial" w:eastAsia="Arial" w:hAnsi="Arial"/>
+          <w:sz w:val="24"/>
+          <w:szCs w:val="24"/>
+          <w:color w:val="auto"/>
+        </w:rPr>
+        <w:t>Supported legacy code and took part in migration to a new platform - MVP was built under 3 months.</w:t>
+      </w:r>
+    </w:p>
+    <w:p>
+      <w:pPr>
+        <w:spacing w:after="0" w:line="64" w:lineRule="exact"/>
+        <w:rPr>
+          <w:rFonts w:ascii="Arial" w:cs="Arial" w:eastAsia="Arial" w:hAnsi="Arial"/>
+          <w:sz w:val="24"/>
+          <w:szCs w:val="24"/>
           <w:color w:val="auto"/>
         </w:rPr>
       </w:pPr>
@@ -754,21 +995,21 @@
     <w:p>
       <w:pPr>
         <w:ind w:left="1120" w:right="360"/>
-        <w:spacing w:after="0" w:line="244" w:lineRule="auto"/>
-        <w:rPr>
-          <w:sz w:val="20"/>
-          <w:szCs w:val="20"/>
-          <w:color w:val="auto"/>
-        </w:rPr>
-      </w:pPr>
-      <w:r>
-        <w:rPr>
-          <w:rFonts w:ascii="Arial" w:cs="Arial" w:eastAsia="Arial" w:hAnsi="Arial"/>
-          <w:sz w:val="24"/>
-          <w:szCs w:val="24"/>
-          <w:color w:val="auto"/>
-        </w:rPr>
-        <w:t>Participated in migration to a new platform – website for one region was built under 3 months Created various components for portal with advanced business logic using HTML, JavaScript and CSS which are used on day-to-day basis by customers</w:t>
+        <w:spacing w:after="0" w:line="233" w:lineRule="auto"/>
+        <w:rPr>
+          <w:sz w:val="20"/>
+          <w:szCs w:val="20"/>
+          <w:color w:val="auto"/>
+        </w:rPr>
+      </w:pPr>
+      <w:r>
+        <w:rPr>
+          <w:rFonts w:ascii="Arial" w:cs="Arial" w:eastAsia="Arial" w:hAnsi="Arial"/>
+          <w:sz w:val="24"/>
+          <w:szCs w:val="24"/>
+          <w:color w:val="auto"/>
+        </w:rPr>
+        <w:t>Created various components for portal with advanced business logic using HTML, JavaScript and CSS which are used on day-to-day basis by customers.</w:t>
       </w:r>
     </w:p>
     <w:p>
@@ -778,19 +1019,18 @@
           <w:cols w:equalWidth="0" w:num="1">
             <w:col w:w="11200"/>
           </w:cols>
-          <w:pgMar w:left="360" w:top="154" w:right="340" w:bottom="75" w:gutter="0" w:footer="0" w:header="0"/>
+          <w:pgMar w:left="360" w:top="154" w:right="340" w:bottom="0" w:gutter="0" w:footer="0" w:header="0"/>
           <w:type w:val="continuous"/>
         </w:sectPr>
       </w:pPr>
     </w:p>
     <w:p>
       <w:pPr>
-        <w:spacing w:after="0" w:line="275" w:lineRule="exact"/>
-        <w:rPr>
-          <w:rFonts w:ascii="Arial" w:cs="Arial" w:eastAsia="Arial" w:hAnsi="Arial"/>
-          <w:sz w:val="22"/>
-          <w:szCs w:val="22"/>
-          <w:u w:val="single" w:color="auto"/>
+        <w:spacing w:after="0" w:line="160" w:lineRule="exact"/>
+        <w:rPr>
+          <w:rFonts w:ascii="Arial" w:cs="Arial" w:eastAsia="Arial" w:hAnsi="Arial"/>
+          <w:sz w:val="24"/>
+          <w:szCs w:val="24"/>
           <w:color w:val="auto"/>
         </w:rPr>
       </w:pPr>
@@ -821,9 +1061,8 @@
         <w:spacing w:after="0" w:line="51" w:lineRule="exact"/>
         <w:rPr>
           <w:rFonts w:ascii="Arial" w:cs="Arial" w:eastAsia="Arial" w:hAnsi="Arial"/>
-          <w:sz w:val="22"/>
-          <w:szCs w:val="22"/>
-          <w:u w:val="single" w:color="auto"/>
+          <w:sz w:val="24"/>
+          <w:szCs w:val="24"/>
           <w:color w:val="auto"/>
         </w:rPr>
       </w:pPr>
@@ -850,18 +1089,18 @@
           <w:bCs w:val="1"/>
           <w:color w:val="auto"/>
         </w:rPr>
-        <w:t xml:space="preserve">shortify </w:t>
-      </w:r>
-      <w:r>
-        <w:rPr>
-          <w:rFonts w:ascii="Arial" w:cs="Arial" w:eastAsia="Arial" w:hAnsi="Arial"/>
-          <w:sz w:val="24"/>
-          <w:szCs w:val="24"/>
-          <w:color w:val="auto"/>
-        </w:rPr>
-        <w:t>(</w:t>
-      </w:r>
-      <w:hyperlink r:id="rId14">
+        <w:t>shortify</w:t>
+      </w:r>
+      <w:r>
+        <w:rPr>
+          <w:rFonts w:ascii="Arial" w:cs="Arial" w:eastAsia="Arial" w:hAnsi="Arial"/>
+          <w:sz w:val="24"/>
+          <w:szCs w:val="24"/>
+          <w:color w:val="auto"/>
+        </w:rPr>
+        <w:t xml:space="preserve"> (</w:t>
+      </w:r>
+      <w:hyperlink r:id="rId24">
         <w:r>
           <w:rPr>
             <w:rFonts w:ascii="Arial" w:cs="Arial" w:eastAsia="Arial" w:hAnsi="Arial"/>
@@ -880,20 +1119,9 @@
           <w:szCs w:val="24"/>
           <w:color w:val="auto"/>
         </w:rPr>
-        <w:t>,</w:t>
-      </w:r>
-      <w:r>
-        <w:rPr>
-          <w:rFonts w:ascii="Arial" w:cs="Arial" w:eastAsia="Arial" w:hAnsi="Arial"/>
-          <w:sz w:val="36"/>
-          <w:szCs w:val="36"/>
-          <w:b w:val="1"/>
-          <w:bCs w:val="1"/>
-          <w:color w:val="auto"/>
-        </w:rPr>
-        <w:t xml:space="preserve"> </w:t>
-      </w:r>
-      <w:hyperlink r:id="rId15">
+        <w:t xml:space="preserve">, </w:t>
+      </w:r>
+      <w:hyperlink r:id="rId25">
         <w:r>
           <w:rPr>
             <w:rFonts w:ascii="Arial" w:cs="Arial" w:eastAsia="Arial" w:hAnsi="Arial"/>
@@ -978,18 +1206,18 @@
           <w:bCs w:val="1"/>
           <w:color w:val="auto"/>
         </w:rPr>
-        <w:t xml:space="preserve">rxmask.js </w:t>
-      </w:r>
-      <w:r>
-        <w:rPr>
-          <w:rFonts w:ascii="Arial" w:cs="Arial" w:eastAsia="Arial" w:hAnsi="Arial"/>
-          <w:sz w:val="24"/>
-          <w:szCs w:val="24"/>
-          <w:color w:val="auto"/>
-        </w:rPr>
-        <w:t>(</w:t>
-      </w:r>
-      <w:hyperlink r:id="rId16">
+        <w:t>rxmask.js</w:t>
+      </w:r>
+      <w:r>
+        <w:rPr>
+          <w:rFonts w:ascii="Arial" w:cs="Arial" w:eastAsia="Arial" w:hAnsi="Arial"/>
+          <w:sz w:val="24"/>
+          <w:szCs w:val="24"/>
+          <w:color w:val="auto"/>
+        </w:rPr>
+        <w:t xml:space="preserve"> (</w:t>
+      </w:r>
+      <w:hyperlink r:id="rId26">
         <w:r>
           <w:rPr>
             <w:rFonts w:ascii="Arial" w:cs="Arial" w:eastAsia="Arial" w:hAnsi="Arial"/>
@@ -1008,20 +1236,9 @@
           <w:szCs w:val="24"/>
           <w:color w:val="auto"/>
         </w:rPr>
-        <w:t>,</w:t>
-      </w:r>
-      <w:r>
-        <w:rPr>
-          <w:rFonts w:ascii="Arial" w:cs="Arial" w:eastAsia="Arial" w:hAnsi="Arial"/>
-          <w:sz w:val="36"/>
-          <w:szCs w:val="36"/>
-          <w:b w:val="1"/>
-          <w:bCs w:val="1"/>
-          <w:color w:val="auto"/>
-        </w:rPr>
-        <w:t xml:space="preserve"> </w:t>
-      </w:r>
-      <w:hyperlink r:id="rId17">
+        <w:t xml:space="preserve">, </w:t>
+      </w:r>
+      <w:hyperlink r:id="rId27">
         <w:r>
           <w:rPr>
             <w:rFonts w:ascii="Arial" w:cs="Arial" w:eastAsia="Arial" w:hAnsi="Arial"/>
@@ -1040,20 +1257,9 @@
           <w:szCs w:val="24"/>
           <w:color w:val="auto"/>
         </w:rPr>
-        <w:t>,</w:t>
-      </w:r>
-      <w:r>
-        <w:rPr>
-          <w:rFonts w:ascii="Arial" w:cs="Arial" w:eastAsia="Arial" w:hAnsi="Arial"/>
-          <w:sz w:val="36"/>
-          <w:szCs w:val="36"/>
-          <w:b w:val="1"/>
-          <w:bCs w:val="1"/>
-          <w:color w:val="auto"/>
-        </w:rPr>
-        <w:t xml:space="preserve"> </w:t>
-      </w:r>
-      <w:hyperlink r:id="rId18">
+        <w:t xml:space="preserve">, </w:t>
+      </w:r>
+      <w:hyperlink r:id="rId28">
         <w:r>
           <w:rPr>
             <w:rFonts w:ascii="Arial" w:cs="Arial" w:eastAsia="Arial" w:hAnsi="Arial"/>
@@ -1144,18 +1350,18 @@
           <w:bCs w:val="1"/>
           <w:color w:val="auto"/>
         </w:rPr>
-        <w:t xml:space="preserve">Weather Mood Radio </w:t>
-      </w:r>
-      <w:r>
-        <w:rPr>
-          <w:rFonts w:ascii="Arial" w:cs="Arial" w:eastAsia="Arial" w:hAnsi="Arial"/>
-          <w:sz w:val="24"/>
-          <w:szCs w:val="24"/>
-          <w:color w:val="auto"/>
-        </w:rPr>
-        <w:t>(</w:t>
-      </w:r>
-      <w:hyperlink r:id="rId19">
+        <w:t>Weather Mood Radio</w:t>
+      </w:r>
+      <w:r>
+        <w:rPr>
+          <w:rFonts w:ascii="Arial" w:cs="Arial" w:eastAsia="Arial" w:hAnsi="Arial"/>
+          <w:sz w:val="24"/>
+          <w:szCs w:val="24"/>
+          <w:color w:val="auto"/>
+        </w:rPr>
+        <w:t xml:space="preserve"> (</w:t>
+      </w:r>
+      <w:hyperlink r:id="rId29">
         <w:r>
           <w:rPr>
             <w:rFonts w:ascii="Arial" w:cs="Arial" w:eastAsia="Arial" w:hAnsi="Arial"/>
@@ -1174,20 +1380,9 @@
           <w:szCs w:val="24"/>
           <w:color w:val="auto"/>
         </w:rPr>
-        <w:t>,</w:t>
-      </w:r>
-      <w:r>
-        <w:rPr>
-          <w:rFonts w:ascii="Arial" w:cs="Arial" w:eastAsia="Arial" w:hAnsi="Arial"/>
-          <w:sz w:val="36"/>
-          <w:szCs w:val="36"/>
-          <w:b w:val="1"/>
-          <w:bCs w:val="1"/>
-          <w:color w:val="auto"/>
-        </w:rPr>
-        <w:t xml:space="preserve"> </w:t>
-      </w:r>
-      <w:hyperlink r:id="rId20">
+        <w:t xml:space="preserve">, </w:t>
+      </w:r>
+      <w:hyperlink r:id="rId30">
         <w:r>
           <w:rPr>
             <w:rFonts w:ascii="Arial" w:cs="Arial" w:eastAsia="Arial" w:hAnsi="Arial"/>
@@ -1239,7 +1434,7 @@
         </w:rPr>
         <w:t xml:space="preserve">Radio that picks Lo-Fi tracks from </w:t>
       </w:r>
-      <w:hyperlink r:id="rId21">
+      <w:hyperlink r:id="rId31">
         <w:r>
           <w:rPr>
             <w:rFonts w:ascii="Arial" w:cs="Arial" w:eastAsia="Arial" w:hAnsi="Arial"/>
@@ -1281,7 +1476,7 @@
     </w:p>
     <w:p>
       <w:pPr>
-        <w:spacing w:after="0" w:line="255" w:lineRule="exact"/>
+        <w:spacing w:after="0" w:line="140" w:lineRule="exact"/>
         <w:rPr>
           <w:sz w:val="20"/>
           <w:szCs w:val="20"/>
@@ -1312,7 +1507,67 @@
     </w:p>
     <w:p>
       <w:pPr>
-        <w:spacing w:after="0" w:line="37" w:lineRule="exact"/>
+        <w:spacing w:after="0" w:line="33" w:lineRule="exact"/>
+        <w:rPr>
+          <w:sz w:val="20"/>
+          <w:szCs w:val="20"/>
+          <w:color w:val="auto"/>
+        </w:rPr>
+      </w:pPr>
+    </w:p>
+    <w:p>
+      <w:pPr>
+        <w:ind w:left="760"/>
+        <w:spacing w:after="0"/>
+        <w:rPr>
+          <w:sz w:val="20"/>
+          <w:szCs w:val="20"/>
+          <w:color w:val="auto"/>
+        </w:rPr>
+      </w:pPr>
+      <w:r>
+        <w:rPr>
+          <w:rFonts w:ascii="Arial" w:cs="Arial" w:eastAsia="Arial" w:hAnsi="Arial"/>
+          <w:sz w:val="24"/>
+          <w:szCs w:val="24"/>
+          <w:color w:val="auto"/>
+        </w:rPr>
+        <w:t>Typescript</w:t>
+      </w:r>
+    </w:p>
+    <w:p>
+      <w:pPr>
+        <w:spacing w:after="0" w:line="24" w:lineRule="exact"/>
+        <w:rPr>
+          <w:sz w:val="20"/>
+          <w:szCs w:val="20"/>
+          <w:color w:val="auto"/>
+        </w:rPr>
+      </w:pPr>
+    </w:p>
+    <w:p>
+      <w:pPr>
+        <w:ind w:left="760"/>
+        <w:spacing w:after="0"/>
+        <w:rPr>
+          <w:sz w:val="20"/>
+          <w:szCs w:val="20"/>
+          <w:color w:val="auto"/>
+        </w:rPr>
+      </w:pPr>
+      <w:r>
+        <w:rPr>
+          <w:rFonts w:ascii="Arial" w:cs="Arial" w:eastAsia="Arial" w:hAnsi="Arial"/>
+          <w:sz w:val="24"/>
+          <w:szCs w:val="24"/>
+          <w:color w:val="auto"/>
+        </w:rPr>
+        <w:t>Javascript (ES6+)</w:t>
+      </w:r>
+    </w:p>
+    <w:p>
+      <w:pPr>
+        <w:spacing w:after="0" w:line="28" w:lineRule="exact"/>
         <w:rPr>
           <w:sz w:val="20"/>
           <w:szCs w:val="20"/>
@@ -1339,7 +1594,7 @@
           <w:bCs w:val="1"/>
           <w:color w:val="auto"/>
         </w:rPr>
-        <w:t>Main stack</w:t>
+        <w:t>Backend</w:t>
       </w:r>
     </w:p>
     <w:p>
@@ -1369,7 +1624,7 @@
           <w:szCs w:val="24"/>
           <w:color w:val="auto"/>
         </w:rPr>
-        <w:t>Typescript</w:t>
+        <w:t>Node.js</w:t>
       </w:r>
     </w:p>
     <w:p>
@@ -1399,7 +1654,7 @@
           <w:szCs w:val="24"/>
           <w:color w:val="auto"/>
         </w:rPr>
-        <w:t>Javascript (ES6+)</w:t>
+        <w:t>NestJS, Express</w:t>
       </w:r>
     </w:p>
     <w:p>
@@ -1429,7 +1684,7 @@
           <w:szCs w:val="24"/>
           <w:color w:val="auto"/>
         </w:rPr>
-        <w:t>React, Redux</w:t>
+        <w:t>PostgreSQL</w:t>
       </w:r>
     </w:p>
     <w:p>
@@ -1459,7 +1714,7 @@
           <w:szCs w:val="24"/>
           <w:color w:val="auto"/>
         </w:rPr>
-        <w:t>Node.js</w:t>
+        <w:t>Typeorm</w:t>
       </w:r>
     </w:p>
     <w:p>
@@ -1489,42 +1744,12 @@
           <w:szCs w:val="24"/>
           <w:color w:val="auto"/>
         </w:rPr>
-        <w:t>Express</w:t>
-      </w:r>
-    </w:p>
-    <w:p>
-      <w:pPr>
-        <w:spacing w:after="0" w:line="36" w:lineRule="exact"/>
-        <w:rPr>
-          <w:sz w:val="20"/>
-          <w:szCs w:val="20"/>
-          <w:color w:val="auto"/>
-        </w:rPr>
-      </w:pPr>
-    </w:p>
-    <w:p>
-      <w:pPr>
-        <w:ind w:left="760"/>
-        <w:spacing w:after="0"/>
-        <w:rPr>
-          <w:sz w:val="20"/>
-          <w:szCs w:val="20"/>
-          <w:color w:val="auto"/>
-        </w:rPr>
-      </w:pPr>
-      <w:r>
-        <w:rPr>
-          <w:rFonts w:ascii="Arial" w:cs="Arial" w:eastAsia="Arial" w:hAnsi="Arial"/>
-          <w:sz w:val="23"/>
-          <w:szCs w:val="23"/>
-          <w:color w:val="auto"/>
-        </w:rPr>
-        <w:t>HTML5, CSS3, SASS</w:t>
-      </w:r>
-    </w:p>
-    <w:p>
-      <w:pPr>
-        <w:spacing w:after="0" w:line="88" w:lineRule="exact"/>
+        <w:t>Passport</w:t>
+      </w:r>
+    </w:p>
+    <w:p>
+      <w:pPr>
+        <w:spacing w:after="0" w:line="28" w:lineRule="exact"/>
         <w:rPr>
           <w:sz w:val="20"/>
           <w:szCs w:val="20"/>
@@ -1551,7 +1776,7 @@
           <w:bCs w:val="1"/>
           <w:color w:val="auto"/>
         </w:rPr>
-        <w:t>Testing</w:t>
+        <w:t>Frontend</w:t>
       </w:r>
     </w:p>
     <w:p>
@@ -1581,12 +1806,12 @@
           <w:szCs w:val="24"/>
           <w:color w:val="auto"/>
         </w:rPr>
-        <w:t>Jest</w:t>
-      </w:r>
-    </w:p>
-    <w:p>
-      <w:pPr>
-        <w:spacing w:after="0" w:line="24" w:lineRule="exact"/>
+        <w:t>React, Redux</w:t>
+      </w:r>
+    </w:p>
+    <w:p>
+      <w:pPr>
+        <w:spacing w:after="0" w:line="63" w:lineRule="exact"/>
         <w:rPr>
           <w:sz w:val="20"/>
           <w:szCs w:val="20"/>
@@ -1607,16 +1832,16 @@
       <w:r>
         <w:rPr>
           <w:rFonts w:ascii="Arial" w:cs="Arial" w:eastAsia="Arial" w:hAnsi="Arial"/>
-          <w:sz w:val="24"/>
-          <w:szCs w:val="24"/>
-          <w:color w:val="auto"/>
-        </w:rPr>
-        <w:t>Cypress, Puppeteer</w:t>
-      </w:r>
-    </w:p>
-    <w:p>
-      <w:pPr>
-        <w:spacing w:after="0" w:line="88" w:lineRule="exact"/>
+          <w:sz w:val="20"/>
+          <w:szCs w:val="20"/>
+          <w:color w:val="auto"/>
+        </w:rPr>
+        <w:t>HTML5, CSS3, SASS</w:t>
+      </w:r>
+    </w:p>
+    <w:p>
+      <w:pPr>
+        <w:spacing w:after="0" w:line="95" w:lineRule="exact"/>
         <w:rPr>
           <w:sz w:val="20"/>
           <w:szCs w:val="20"/>
@@ -1643,42 +1868,42 @@
           <w:bCs w:val="1"/>
           <w:color w:val="auto"/>
         </w:rPr>
-        <w:t>Other</w:t>
-      </w:r>
-    </w:p>
-    <w:p>
-      <w:pPr>
-        <w:spacing w:after="0" w:line="62" w:lineRule="exact"/>
-        <w:rPr>
-          <w:sz w:val="20"/>
-          <w:szCs w:val="20"/>
-          <w:color w:val="auto"/>
-        </w:rPr>
-      </w:pPr>
-    </w:p>
-    <w:p>
-      <w:pPr>
-        <w:ind w:left="760" w:right="560"/>
-        <w:spacing w:after="0" w:line="277" w:lineRule="auto"/>
-        <w:rPr>
-          <w:sz w:val="20"/>
-          <w:szCs w:val="20"/>
-          <w:color w:val="auto"/>
-        </w:rPr>
-      </w:pPr>
-      <w:r>
-        <w:rPr>
-          <w:rFonts w:ascii="Arial" w:cs="Arial" w:eastAsia="Arial" w:hAnsi="Arial"/>
-          <w:sz w:val="22"/>
-          <w:szCs w:val="22"/>
-          <w:color w:val="auto"/>
-        </w:rPr>
-        <w:t>Version Control (Git) Agile (Scrum, Kanban) Confluence, TFS, Jira</w:t>
-      </w:r>
-    </w:p>
-    <w:p>
-      <w:pPr>
-        <w:spacing w:after="0" w:line="200" w:lineRule="exact"/>
+        <w:t>Testing</w:t>
+      </w:r>
+    </w:p>
+    <w:p>
+      <w:pPr>
+        <w:spacing w:after="0" w:line="23" w:lineRule="exact"/>
+        <w:rPr>
+          <w:sz w:val="20"/>
+          <w:szCs w:val="20"/>
+          <w:color w:val="auto"/>
+        </w:rPr>
+      </w:pPr>
+    </w:p>
+    <w:p>
+      <w:pPr>
+        <w:ind w:left="760"/>
+        <w:spacing w:after="0"/>
+        <w:rPr>
+          <w:sz w:val="20"/>
+          <w:szCs w:val="20"/>
+          <w:color w:val="auto"/>
+        </w:rPr>
+      </w:pPr>
+      <w:r>
+        <w:rPr>
+          <w:rFonts w:ascii="Arial" w:cs="Arial" w:eastAsia="Arial" w:hAnsi="Arial"/>
+          <w:sz w:val="24"/>
+          <w:szCs w:val="24"/>
+          <w:color w:val="auto"/>
+        </w:rPr>
+        <w:t>Jest</w:t>
+      </w:r>
+    </w:p>
+    <w:p>
+      <w:pPr>
+        <w:spacing w:after="0" w:line="1" w:lineRule="exact"/>
         <w:rPr>
           <w:sz w:val="20"/>
           <w:szCs w:val="20"/>
@@ -1694,24 +1919,14 @@
             <w:col w:w="7200" w:space="440"/>
             <w:col w:w="3560"/>
           </w:cols>
-          <w:pgMar w:left="360" w:top="154" w:right="340" w:bottom="75" w:gutter="0" w:footer="0" w:header="0"/>
+          <w:pgMar w:left="360" w:top="154" w:right="340" w:bottom="0" w:gutter="0" w:footer="0" w:header="0"/>
           <w:type w:val="continuous"/>
         </w:sectPr>
       </w:pPr>
     </w:p>
     <w:p>
       <w:pPr>
-        <w:spacing w:after="0" w:line="40" w:lineRule="exact"/>
-        <w:rPr>
-          <w:sz w:val="20"/>
-          <w:szCs w:val="20"/>
-          <w:color w:val="auto"/>
-        </w:rPr>
-      </w:pPr>
-    </w:p>
-    <w:p>
-      <w:pPr>
-        <w:spacing w:after="0"/>
+        <w:spacing w:after="0" w:line="224" w:lineRule="auto"/>
         <w:rPr>
           <w:sz w:val="20"/>
           <w:szCs w:val="20"/>
@@ -1732,6 +1947,80 @@
     </w:p>
     <w:p>
       <w:pPr>
+        <w:spacing w:after="0" w:line="73" w:lineRule="exact"/>
+        <w:rPr>
+          <w:sz w:val="20"/>
+          <w:szCs w:val="20"/>
+          <w:color w:val="auto"/>
+        </w:rPr>
+      </w:pPr>
+    </w:p>
+    <w:p>
+      <w:pPr>
+        <w:ind w:left="400" w:right="360"/>
+        <w:spacing w:after="0" w:line="246" w:lineRule="auto"/>
+        <w:rPr>
+          <w:sz w:val="20"/>
+          <w:szCs w:val="20"/>
+          <w:color w:val="auto"/>
+        </w:rPr>
+      </w:pPr>
+      <w:r>
+        <w:rPr>
+          <w:rFonts w:ascii="Arial" w:cs="Arial" w:eastAsia="Arial" w:hAnsi="Arial"/>
+          <w:sz w:val="29"/>
+          <w:szCs w:val="29"/>
+          <w:b w:val="1"/>
+          <w:bCs w:val="1"/>
+          <w:color w:val="auto"/>
+        </w:rPr>
+        <w:t>Master's degree in Information Systems Security</w:t>
+      </w:r>
+    </w:p>
+    <w:p>
+      <w:pPr>
+        <w:spacing w:after="0" w:line="22" w:lineRule="exact"/>
+        <w:rPr>
+          <w:sz w:val="20"/>
+          <w:szCs w:val="20"/>
+          <w:color w:val="auto"/>
+        </w:rPr>
+      </w:pPr>
+    </w:p>
+    <w:p>
+      <w:pPr>
+        <w:jc w:val="right"/>
+        <w:ind w:right="180"/>
+        <w:spacing w:after="0"/>
+        <w:rPr>
+          <w:sz w:val="20"/>
+          <w:szCs w:val="20"/>
+          <w:color w:val="auto"/>
+        </w:rPr>
+      </w:pPr>
+      <w:r>
+        <w:rPr>
+          <w:rFonts w:ascii="Arial" w:cs="Arial" w:eastAsia="Arial" w:hAnsi="Arial"/>
+          <w:sz w:val="24"/>
+          <w:szCs w:val="24"/>
+          <w:b w:val="1"/>
+          <w:bCs w:val="1"/>
+          <w:color w:val="auto"/>
+        </w:rPr>
+        <w:t>MAI</w:t>
+      </w:r>
+      <w:r>
+        <w:rPr>
+          <w:rFonts w:ascii="Arial" w:cs="Arial" w:eastAsia="Arial" w:hAnsi="Arial"/>
+          <w:sz w:val="24"/>
+          <w:szCs w:val="24"/>
+          <w:color w:val="auto"/>
+        </w:rPr>
+        <w:t>, Sep. 2014 – Jun. 2018</w:t>
+      </w:r>
+    </w:p>
+    <w:p>
+      <w:pPr>
         <w:spacing w:after="0" w:line="20" w:lineRule="exact"/>
         <w:rPr>
           <w:sz w:val="20"/>
@@ -1739,243 +2028,365 @@
           <w:color w:val="auto"/>
         </w:rPr>
       </w:pPr>
-    </w:p>
-    <w:tbl>
-      <w:tblPr>
-        <w:tblLayout w:type="fixed"/>
-        <w:tblInd w:w="400" w:type="dxa"/>
-        <w:tblCellMar>
-          <w:top w:w="0" w:type="dxa"/>
-          <w:left w:w="0" w:type="dxa"/>
-          <w:bottom w:w="0" w:type="dxa"/>
-          <w:right w:w="0" w:type="dxa"/>
-        </w:tblCellMar>
-      </w:tblPr>
-      <w:tr>
-        <w:trPr>
-          <w:trHeight w:val="350"/>
-        </w:trPr>
-        <w:tc>
-          <w:tcPr>
-            <w:tcW w:w="5020" w:type="dxa"/>
-            <w:vAlign w:val="bottom"/>
-            <w:tcBorders>
-              <w:right w:val="single" w:sz="8" w:color="808080"/>
-            </w:tcBorders>
-          </w:tcPr>
-          <w:p>
-            <w:pPr>
-              <w:spacing w:after="0"/>
-              <w:rPr>
-                <w:sz w:val="20"/>
-                <w:szCs w:val="20"/>
-                <w:color w:val="auto"/>
-              </w:rPr>
-            </w:pPr>
-            <w:r>
-              <w:rPr>
-                <w:rFonts w:ascii="Arial" w:cs="Arial" w:eastAsia="Arial" w:hAnsi="Arial"/>
-                <w:sz w:val="29"/>
-                <w:szCs w:val="29"/>
-                <w:b w:val="1"/>
-                <w:bCs w:val="1"/>
-                <w:color w:val="auto"/>
-              </w:rPr>
-              <w:t>Master's degree in</w:t>
-            </w:r>
-          </w:p>
-        </w:tc>
-        <w:tc>
-          <w:tcPr>
-            <w:tcW w:w="4000" w:type="dxa"/>
-            <w:vAlign w:val="bottom"/>
-          </w:tcPr>
-          <w:p>
-            <w:pPr>
-              <w:ind w:left="240"/>
-              <w:spacing w:after="0"/>
-              <w:rPr>
-                <w:sz w:val="20"/>
-                <w:szCs w:val="20"/>
-                <w:color w:val="auto"/>
-              </w:rPr>
-            </w:pPr>
-            <w:r>
-              <w:rPr>
-                <w:rFonts w:ascii="Arial" w:cs="Arial" w:eastAsia="Arial" w:hAnsi="Arial"/>
-                <w:sz w:val="29"/>
-                <w:szCs w:val="29"/>
-                <w:b w:val="1"/>
-                <w:bCs w:val="1"/>
-                <w:color w:val="auto"/>
-              </w:rPr>
-              <w:t>Bachelor's degree in</w:t>
-            </w:r>
-          </w:p>
-        </w:tc>
-      </w:tr>
-      <w:tr>
-        <w:trPr>
-          <w:trHeight w:val="360"/>
-        </w:trPr>
-        <w:tc>
-          <w:tcPr>
-            <w:tcW w:w="5020" w:type="dxa"/>
-            <w:vAlign w:val="bottom"/>
-            <w:tcBorders>
-              <w:right w:val="single" w:sz="8" w:color="808080"/>
-            </w:tcBorders>
-          </w:tcPr>
-          <w:p>
-            <w:pPr>
-              <w:spacing w:after="0"/>
-              <w:rPr>
-                <w:sz w:val="20"/>
-                <w:szCs w:val="20"/>
-                <w:color w:val="auto"/>
-              </w:rPr>
-            </w:pPr>
-            <w:r>
-              <w:rPr>
-                <w:rFonts w:ascii="Arial" w:cs="Arial" w:eastAsia="Arial" w:hAnsi="Arial"/>
-                <w:sz w:val="29"/>
-                <w:szCs w:val="29"/>
-                <w:b w:val="1"/>
-                <w:bCs w:val="1"/>
-                <w:color w:val="auto"/>
-              </w:rPr>
-              <w:t>Information Systems Security</w:t>
-            </w:r>
-          </w:p>
-        </w:tc>
-        <w:tc>
-          <w:tcPr>
-            <w:tcW w:w="4000" w:type="dxa"/>
-            <w:vAlign w:val="bottom"/>
-          </w:tcPr>
-          <w:p>
-            <w:pPr>
-              <w:ind w:left="240"/>
-              <w:spacing w:after="0"/>
-              <w:rPr>
-                <w:sz w:val="20"/>
-                <w:szCs w:val="20"/>
-                <w:color w:val="auto"/>
-              </w:rPr>
-            </w:pPr>
-            <w:r>
-              <w:rPr>
-                <w:rFonts w:ascii="Arial" w:cs="Arial" w:eastAsia="Arial" w:hAnsi="Arial"/>
-                <w:sz w:val="29"/>
-                <w:szCs w:val="29"/>
-                <w:b w:val="1"/>
-                <w:bCs w:val="1"/>
-                <w:color w:val="auto"/>
-                <w:w w:val="91"/>
-              </w:rPr>
-              <w:t>Information Systems Security</w:t>
-            </w:r>
-          </w:p>
-        </w:tc>
-      </w:tr>
-      <w:tr>
-        <w:trPr>
-          <w:trHeight w:val="305"/>
-        </w:trPr>
-        <w:tc>
-          <w:tcPr>
-            <w:tcW w:w="5020" w:type="dxa"/>
-            <w:vAlign w:val="bottom"/>
-            <w:tcBorders>
-              <w:right w:val="single" w:sz="8" w:color="808080"/>
-            </w:tcBorders>
-          </w:tcPr>
-          <w:p>
-            <w:pPr>
-              <w:spacing w:after="0"/>
-              <w:rPr>
-                <w:sz w:val="20"/>
-                <w:szCs w:val="20"/>
-                <w:color w:val="auto"/>
-              </w:rPr>
-            </w:pPr>
-            <w:r>
-              <w:rPr>
-                <w:rFonts w:ascii="Arial" w:cs="Arial" w:eastAsia="Arial" w:hAnsi="Arial"/>
-                <w:sz w:val="24"/>
-                <w:szCs w:val="24"/>
-                <w:b w:val="1"/>
-                <w:bCs w:val="1"/>
-                <w:color w:val="auto"/>
-              </w:rPr>
-              <w:t>MAI</w:t>
-            </w:r>
-            <w:r>
-              <w:rPr>
-                <w:rFonts w:ascii="Arial" w:cs="Arial" w:eastAsia="Arial" w:hAnsi="Arial"/>
-                <w:sz w:val="24"/>
-                <w:szCs w:val="24"/>
-                <w:color w:val="auto"/>
-              </w:rPr>
-              <w:t>, Sep. 2014 – Jun. 2018</w:t>
-            </w:r>
-          </w:p>
-        </w:tc>
-        <w:tc>
-          <w:tcPr>
-            <w:tcW w:w="4000" w:type="dxa"/>
-            <w:vAlign w:val="bottom"/>
-          </w:tcPr>
-          <w:p>
-            <w:pPr>
-              <w:ind w:left="240"/>
-              <w:spacing w:after="0"/>
-              <w:rPr>
-                <w:sz w:val="20"/>
-                <w:szCs w:val="20"/>
-                <w:color w:val="auto"/>
-              </w:rPr>
-            </w:pPr>
-            <w:r>
-              <w:rPr>
-                <w:rFonts w:ascii="Arial" w:cs="Arial" w:eastAsia="Arial" w:hAnsi="Arial"/>
-                <w:sz w:val="24"/>
-                <w:szCs w:val="24"/>
-                <w:b w:val="1"/>
-                <w:bCs w:val="1"/>
-                <w:color w:val="auto"/>
-              </w:rPr>
-              <w:t>MAI</w:t>
-            </w:r>
-            <w:r>
-              <w:rPr>
-                <w:rFonts w:ascii="Arial" w:cs="Arial" w:eastAsia="Arial" w:hAnsi="Arial"/>
-                <w:sz w:val="24"/>
-                <w:szCs w:val="24"/>
-                <w:color w:val="auto"/>
-              </w:rPr>
-              <w:t>, Sep. 2018 – Jun. 2020</w:t>
-            </w:r>
-          </w:p>
-        </w:tc>
-      </w:tr>
-    </w:tbl>
-    <w:p>
-      <w:pPr>
-        <w:spacing w:after="0" w:line="1" w:lineRule="exact"/>
-        <w:rPr>
-          <w:sz w:val="20"/>
-          <w:szCs w:val="20"/>
-          <w:color w:val="auto"/>
-        </w:rPr>
-      </w:pPr>
+      <w:r>
+        <w:rPr>
+          <w:sz w:val="20"/>
+          <w:szCs w:val="20"/>
+          <w:color w:val="auto"/>
+        </w:rPr>
+        <w:br w:type="column"/>
+      </w:r>
+    </w:p>
+    <w:p>
+      <w:pPr>
+        <w:spacing w:after="0" w:line="200" w:lineRule="exact"/>
+        <w:rPr>
+          <w:sz w:val="20"/>
+          <w:szCs w:val="20"/>
+          <w:color w:val="auto"/>
+        </w:rPr>
+      </w:pPr>
+    </w:p>
+    <w:p>
+      <w:pPr>
+        <w:spacing w:after="0" w:line="355" w:lineRule="exact"/>
+        <w:rPr>
+          <w:sz w:val="20"/>
+          <w:szCs w:val="20"/>
+          <w:color w:val="auto"/>
+        </w:rPr>
+      </w:pPr>
+    </w:p>
+    <w:p>
+      <w:pPr>
+        <w:spacing w:after="0"/>
+        <w:rPr>
+          <w:sz w:val="20"/>
+          <w:szCs w:val="20"/>
+          <w:color w:val="auto"/>
+        </w:rPr>
+      </w:pPr>
+      <w:r>
+        <w:rPr>
+          <w:rFonts w:ascii="Arial" w:cs="Arial" w:eastAsia="Arial" w:hAnsi="Arial"/>
+          <w:sz w:val="27"/>
+          <w:szCs w:val="27"/>
+          <w:b w:val="1"/>
+          <w:bCs w:val="1"/>
+          <w:color w:val="auto"/>
+        </w:rPr>
+        <w:t>Bachelor's degree in</w:t>
+      </w:r>
+    </w:p>
+    <w:p>
+      <w:pPr>
+        <w:spacing w:after="0" w:line="50" w:lineRule="exact"/>
+        <w:rPr>
+          <w:sz w:val="20"/>
+          <w:szCs w:val="20"/>
+          <w:color w:val="auto"/>
+        </w:rPr>
+      </w:pPr>
+    </w:p>
+    <w:p>
+      <w:pPr>
+        <w:spacing w:after="0"/>
+        <w:rPr>
+          <w:sz w:val="20"/>
+          <w:szCs w:val="20"/>
+          <w:color w:val="auto"/>
+        </w:rPr>
+      </w:pPr>
+      <w:r>
+        <w:rPr>
+          <w:rFonts w:ascii="Arial" w:cs="Arial" w:eastAsia="Arial" w:hAnsi="Arial"/>
+          <w:sz w:val="27"/>
+          <w:szCs w:val="27"/>
+          <w:b w:val="1"/>
+          <w:bCs w:val="1"/>
+          <w:color w:val="auto"/>
+        </w:rPr>
+        <w:t>Information Systems</w:t>
+      </w:r>
+    </w:p>
+    <w:p>
+      <w:pPr>
+        <w:spacing w:after="0" w:line="27" w:lineRule="exact"/>
+        <w:rPr>
+          <w:sz w:val="20"/>
+          <w:szCs w:val="20"/>
+          <w:color w:val="auto"/>
+        </w:rPr>
+      </w:pPr>
+    </w:p>
+    <w:p>
+      <w:pPr>
+        <w:spacing w:after="0"/>
+        <w:rPr>
+          <w:sz w:val="20"/>
+          <w:szCs w:val="20"/>
+          <w:color w:val="auto"/>
+        </w:rPr>
+      </w:pPr>
+      <w:r>
+        <w:rPr>
+          <w:rFonts w:ascii="Arial" w:cs="Arial" w:eastAsia="Arial" w:hAnsi="Arial"/>
+          <w:sz w:val="29"/>
+          <w:szCs w:val="29"/>
+          <w:b w:val="1"/>
+          <w:bCs w:val="1"/>
+          <w:color w:val="auto"/>
+        </w:rPr>
+        <w:t>Security</w:t>
+      </w:r>
+    </w:p>
+    <w:p>
+      <w:pPr>
+        <w:spacing w:after="0" w:line="52" w:lineRule="exact"/>
+        <w:rPr>
+          <w:sz w:val="20"/>
+          <w:szCs w:val="20"/>
+          <w:color w:val="auto"/>
+        </w:rPr>
+      </w:pPr>
+    </w:p>
+    <w:p>
+      <w:pPr>
+        <w:spacing w:after="0"/>
+        <w:rPr>
+          <w:sz w:val="20"/>
+          <w:szCs w:val="20"/>
+          <w:color w:val="auto"/>
+        </w:rPr>
+      </w:pPr>
+      <w:r>
+        <w:rPr>
+          <w:rFonts w:ascii="Arial" w:cs="Arial" w:eastAsia="Arial" w:hAnsi="Arial"/>
+          <w:sz w:val="22"/>
+          <w:szCs w:val="22"/>
+          <w:b w:val="1"/>
+          <w:bCs w:val="1"/>
+          <w:color w:val="auto"/>
+        </w:rPr>
+        <w:t>MAI</w:t>
+      </w:r>
+      <w:r>
+        <w:rPr>
+          <w:rFonts w:ascii="Arial" w:cs="Arial" w:eastAsia="Arial" w:hAnsi="Arial"/>
+          <w:sz w:val="22"/>
+          <w:szCs w:val="22"/>
+          <w:color w:val="auto"/>
+        </w:rPr>
+        <w:t>, Sep. 2018 – Jun. 2020</w:t>
+      </w:r>
+    </w:p>
+    <w:p>
+      <w:pPr>
+        <w:spacing w:after="0" w:line="20" w:lineRule="exact"/>
+        <w:rPr>
+          <w:sz w:val="20"/>
+          <w:szCs w:val="20"/>
+          <w:color w:val="auto"/>
+        </w:rPr>
+      </w:pPr>
+      <w:r>
+        <w:rPr>
+          <w:sz w:val="20"/>
+          <w:szCs w:val="20"/>
+          <w:color w:val="auto"/>
+        </w:rPr>
+        <w:br w:type="column"/>
+      </w:r>
+    </w:p>
+    <w:p>
+      <w:pPr>
+        <w:spacing w:after="0" w:line="3" w:lineRule="exact"/>
+        <w:rPr>
+          <w:sz w:val="20"/>
+          <w:szCs w:val="20"/>
+          <w:color w:val="auto"/>
+        </w:rPr>
+      </w:pPr>
+    </w:p>
+    <w:p>
+      <w:pPr>
+        <w:ind w:left="360"/>
+        <w:spacing w:after="0"/>
+        <w:rPr>
+          <w:sz w:val="20"/>
+          <w:szCs w:val="20"/>
+          <w:color w:val="auto"/>
+        </w:rPr>
+      </w:pPr>
+      <w:r>
+        <w:rPr>
+          <w:rFonts w:ascii="Arial" w:cs="Arial" w:eastAsia="Arial" w:hAnsi="Arial"/>
+          <w:sz w:val="24"/>
+          <w:szCs w:val="24"/>
+          <w:color w:val="auto"/>
+        </w:rPr>
+        <w:t>Cypress, Puppeteer</w:t>
+      </w:r>
+    </w:p>
+    <w:p>
+      <w:pPr>
+        <w:spacing w:after="0" w:line="88" w:lineRule="exact"/>
+        <w:rPr>
+          <w:sz w:val="20"/>
+          <w:szCs w:val="20"/>
+          <w:color w:val="auto"/>
+        </w:rPr>
+      </w:pPr>
+    </w:p>
+    <w:p>
+      <w:pPr>
+        <w:spacing w:after="0"/>
+        <w:rPr>
+          <w:sz w:val="20"/>
+          <w:szCs w:val="20"/>
+          <w:color w:val="auto"/>
+        </w:rPr>
+      </w:pPr>
+      <w:r>
+        <w:rPr>
+          <w:rFonts w:ascii="Arial" w:cs="Arial" w:eastAsia="Arial" w:hAnsi="Arial"/>
+          <w:sz w:val="29"/>
+          <w:szCs w:val="29"/>
+          <w:b w:val="1"/>
+          <w:bCs w:val="1"/>
+          <w:color w:val="auto"/>
+        </w:rPr>
+        <w:t>Other</w:t>
+      </w:r>
+    </w:p>
+    <w:p>
+      <w:pPr>
+        <w:spacing w:after="0" w:line="23" w:lineRule="exact"/>
+        <w:rPr>
+          <w:sz w:val="20"/>
+          <w:szCs w:val="20"/>
+          <w:color w:val="auto"/>
+        </w:rPr>
+      </w:pPr>
+    </w:p>
+    <w:p>
+      <w:pPr>
+        <w:ind w:left="360"/>
+        <w:spacing w:after="0"/>
+        <w:rPr>
+          <w:sz w:val="20"/>
+          <w:szCs w:val="20"/>
+          <w:color w:val="auto"/>
+        </w:rPr>
+      </w:pPr>
+      <w:r>
+        <w:rPr>
+          <w:rFonts w:ascii="Arial" w:cs="Arial" w:eastAsia="Arial" w:hAnsi="Arial"/>
+          <w:sz w:val="24"/>
+          <w:szCs w:val="24"/>
+          <w:color w:val="auto"/>
+        </w:rPr>
+        <w:t>Docker</w:t>
+      </w:r>
+    </w:p>
+    <w:p>
+      <w:pPr>
+        <w:spacing w:after="0" w:line="24" w:lineRule="exact"/>
+        <w:rPr>
+          <w:sz w:val="20"/>
+          <w:szCs w:val="20"/>
+          <w:color w:val="auto"/>
+        </w:rPr>
+      </w:pPr>
+    </w:p>
+    <w:p>
+      <w:pPr>
+        <w:ind w:left="360"/>
+        <w:spacing w:after="0"/>
+        <w:rPr>
+          <w:sz w:val="20"/>
+          <w:szCs w:val="20"/>
+          <w:color w:val="auto"/>
+        </w:rPr>
+      </w:pPr>
+      <w:r>
+        <w:rPr>
+          <w:rFonts w:ascii="Arial" w:cs="Arial" w:eastAsia="Arial" w:hAnsi="Arial"/>
+          <w:sz w:val="24"/>
+          <w:szCs w:val="24"/>
+          <w:color w:val="auto"/>
+        </w:rPr>
+        <w:t>Version Control (Git)</w:t>
+      </w:r>
+    </w:p>
+    <w:p>
+      <w:pPr>
+        <w:spacing w:after="0" w:line="47" w:lineRule="exact"/>
+        <w:rPr>
+          <w:sz w:val="20"/>
+          <w:szCs w:val="20"/>
+          <w:color w:val="auto"/>
+        </w:rPr>
+      </w:pPr>
+    </w:p>
+    <w:p>
+      <w:pPr>
+        <w:ind w:left="360"/>
+        <w:spacing w:after="0"/>
+        <w:rPr>
+          <w:sz w:val="20"/>
+          <w:szCs w:val="20"/>
+          <w:color w:val="auto"/>
+        </w:rPr>
+      </w:pPr>
+      <w:r>
+        <w:rPr>
+          <w:rFonts w:ascii="Arial" w:cs="Arial" w:eastAsia="Arial" w:hAnsi="Arial"/>
+          <w:sz w:val="22"/>
+          <w:szCs w:val="22"/>
+          <w:color w:val="auto"/>
+        </w:rPr>
+        <w:t>Agile (Scrum, Kanban)</w:t>
+      </w:r>
+    </w:p>
+    <w:p>
+      <w:pPr>
+        <w:spacing w:after="0" w:line="36" w:lineRule="exact"/>
+        <w:rPr>
+          <w:sz w:val="20"/>
+          <w:szCs w:val="20"/>
+          <w:color w:val="auto"/>
+        </w:rPr>
+      </w:pPr>
+    </w:p>
+    <w:p>
+      <w:pPr>
+        <w:ind w:left="360"/>
+        <w:spacing w:after="0"/>
+        <w:rPr>
+          <w:sz w:val="20"/>
+          <w:szCs w:val="20"/>
+          <w:color w:val="auto"/>
+        </w:rPr>
+      </w:pPr>
+      <w:r>
+        <w:rPr>
+          <w:rFonts w:ascii="Arial" w:cs="Arial" w:eastAsia="Arial" w:hAnsi="Arial"/>
+          <w:sz w:val="23"/>
+          <w:szCs w:val="23"/>
+          <w:color w:val="auto"/>
+        </w:rPr>
+        <w:t>Confluence, TFS, Jira</w:t>
+      </w:r>
     </w:p>
     <w:sectPr>
       <w:pgSz w:w="11900" w:h="16840" w:orient="portrait"/>
-      <w:cols w:equalWidth="0" w:num="1">
-        <w:col w:w="11200"/>
+      <w:cols w:equalWidth="0" w:num="3">
+        <w:col w:w="3420" w:space="720"/>
+        <w:col w:w="3180" w:space="720"/>
+        <w:col w:w="3160"/>
       </w:cols>
-      <w:pgMar w:left="360" w:top="154" w:right="340" w:bottom="75" w:gutter="0" w:footer="0" w:header="0"/>
+      <w:pgMar w:left="360" w:top="154" w:right="340" w:bottom="0" w:gutter="0" w:footer="0" w:header="0"/>
       <w:type w:val="continuous"/>
     </w:sectPr>
   </w:body>

</xml_diff>

<commit_message>
Additional fixes of resume
</commit_message>
<xml_diff>
--- a/resume.docx
+++ b/resume.docx
@@ -454,23 +454,24 @@
     </w:p>
     <w:p>
       <w:pPr>
-        <w:ind w:left="400" w:right="300"/>
-        <w:spacing w:after="0" w:line="244" w:lineRule="auto"/>
-        <w:rPr>
-          <w:rFonts w:ascii="Arial" w:cs="Arial" w:eastAsia="Arial" w:hAnsi="Arial"/>
-          <w:sz w:val="24"/>
-          <w:szCs w:val="24"/>
-          <w:color w:val="auto"/>
-        </w:rPr>
-      </w:pPr>
-      <w:r>
-        <w:rPr>
-          <w:rFonts w:ascii="Arial" w:cs="Arial" w:eastAsia="Arial" w:hAnsi="Arial"/>
-          <w:sz w:val="24"/>
-          <w:szCs w:val="24"/>
-          <w:color w:val="auto"/>
-        </w:rPr>
-        <w:t>Working in team creating small 2-4 months long promo projects (</w:t>
+        <w:ind w:left="400" w:right="620"/>
+        <w:spacing w:after="0" w:line="252" w:lineRule="auto"/>
+        <w:rPr>
+          <w:rFonts w:ascii="Arial" w:cs="Arial" w:eastAsia="Arial" w:hAnsi="Arial"/>
+          <w:sz w:val="24"/>
+          <w:szCs w:val="24"/>
+          <w:u w:val="single" w:color="auto"/>
+          <w:color w:val="auto"/>
+        </w:rPr>
+      </w:pPr>
+      <w:r>
+        <w:rPr>
+          <w:rFonts w:ascii="Arial" w:cs="Arial" w:eastAsia="Arial" w:hAnsi="Arial"/>
+          <w:sz w:val="24"/>
+          <w:szCs w:val="24"/>
+          <w:color w:val="auto"/>
+        </w:rPr>
+        <w:t>Working in team creating small 2-4 months long projects (</w:t>
       </w:r>
       <w:hyperlink r:id="rId17">
         <w:r>
@@ -491,41 +492,7 @@
           <w:szCs w:val="24"/>
           <w:color w:val="auto"/>
         </w:rPr>
-        <w:t>). Responsible for frontend, backend and/or deployment of several projects, as well as documentation and development of internal packages and templates.</w:t>
-      </w:r>
-    </w:p>
-    <w:p>
-      <w:pPr>
-        <w:spacing w:after="0" w:line="58" w:lineRule="exact"/>
-        <w:rPr>
-          <w:rFonts w:ascii="Arial" w:cs="Arial" w:eastAsia="Arial" w:hAnsi="Arial"/>
-          <w:sz w:val="22"/>
-          <w:szCs w:val="22"/>
-          <w:u w:val="single" w:color="auto"/>
-          <w:color w:val="auto"/>
-        </w:rPr>
-      </w:pPr>
-    </w:p>
-    <w:p>
-      <w:pPr>
-        <w:ind w:left="400" w:right="160"/>
-        <w:spacing w:after="0" w:line="233" w:lineRule="auto"/>
-        <w:rPr>
-          <w:rFonts w:ascii="Arial" w:cs="Arial" w:eastAsia="Arial" w:hAnsi="Arial"/>
-          <w:sz w:val="24"/>
-          <w:szCs w:val="24"/>
-          <w:u w:val="single" w:color="auto"/>
-          <w:color w:val="auto"/>
-        </w:rPr>
-      </w:pPr>
-      <w:r>
-        <w:rPr>
-          <w:rFonts w:ascii="Arial" w:cs="Arial" w:eastAsia="Arial" w:hAnsi="Arial"/>
-          <w:sz w:val="24"/>
-          <w:szCs w:val="24"/>
-          <w:color w:val="auto"/>
-        </w:rPr>
-        <w:t xml:space="preserve">Some of the projects include </w:t>
+        <w:t xml:space="preserve">). Responsible for documentation, frontend, backend, deployment of several projects, internal packages and templates. Some of the projects include </w:t>
       </w:r>
       <w:hyperlink r:id="rId18">
         <w:r>
@@ -546,7 +513,7 @@
           <w:szCs w:val="24"/>
           <w:color w:val="auto"/>
         </w:rPr>
-        <w:t xml:space="preserve">(backend), </w:t>
+        <w:t xml:space="preserve">(backend, frontend for admins), </w:t>
       </w:r>
       <w:hyperlink r:id="rId19">
         <w:r>
@@ -557,7 +524,16 @@
             <w:u w:val="single" w:color="auto"/>
             <w:color w:val="auto"/>
           </w:rPr>
-          <w:t xml:space="preserve">loud-fans.project.tinkoff.ru </w:t>
+          <w:t>loud-fans.project.tinkoff.ru</w:t>
+        </w:r>
+        <w:r>
+          <w:rPr>
+            <w:rFonts w:ascii="Arial" w:cs="Arial" w:eastAsia="Arial" w:hAnsi="Arial"/>
+            <w:sz w:val="24"/>
+            <w:szCs w:val="24"/>
+            <w:color w:val="auto"/>
+          </w:rPr>
+          <w:t xml:space="preserve"> </w:t>
         </w:r>
       </w:hyperlink>
       <w:r>
@@ -597,7 +573,17 @@
           <w:szCs w:val="24"/>
           <w:color w:val="auto"/>
         </w:rPr>
-        <w:t xml:space="preserve">(backend, deployment), </w:t>
+        <w:t>(backend, deployment),</w:t>
+      </w:r>
+      <w:r>
+        <w:rPr>
+          <w:rFonts w:ascii="Arial" w:cs="Arial" w:eastAsia="Arial" w:hAnsi="Arial"/>
+          <w:sz w:val="24"/>
+          <w:szCs w:val="24"/>
+          <w:u w:val="single" w:color="auto"/>
+          <w:color w:val="auto"/>
+        </w:rPr>
+        <w:t xml:space="preserve"> </w:t>
       </w:r>
       <w:hyperlink r:id="rId21">
         <w:r>
@@ -627,16 +613,17 @@
           <w:szCs w:val="24"/>
           <w:color w:val="auto"/>
         </w:rPr>
-        <w:t>(frontend).</w:t>
-      </w:r>
-    </w:p>
-    <w:p>
-      <w:pPr>
-        <w:spacing w:after="0" w:line="343" w:lineRule="exact"/>
-        <w:rPr>
-          <w:rFonts w:ascii="Arial" w:cs="Arial" w:eastAsia="Arial" w:hAnsi="Arial"/>
-          <w:sz w:val="24"/>
-          <w:szCs w:val="24"/>
+        <w:t>(frontend for admins).</w:t>
+      </w:r>
+    </w:p>
+    <w:p>
+      <w:pPr>
+        <w:spacing w:after="0" w:line="330" w:lineRule="exact"/>
+        <w:rPr>
+          <w:rFonts w:ascii="Arial" w:cs="Arial" w:eastAsia="Arial" w:hAnsi="Arial"/>
+          <w:sz w:val="24"/>
+          <w:szCs w:val="24"/>
+          <w:u w:val="single" w:color="auto"/>
           <w:color w:val="auto"/>
         </w:rPr>
       </w:pPr>
@@ -670,6 +657,7 @@
           <w:rFonts w:ascii="Arial" w:cs="Arial" w:eastAsia="Arial" w:hAnsi="Arial"/>
           <w:sz w:val="24"/>
           <w:szCs w:val="24"/>
+          <w:u w:val="single" w:color="auto"/>
           <w:color w:val="auto"/>
         </w:rPr>
       </w:pPr>
@@ -723,6 +711,7 @@
           <w:rFonts w:ascii="Arial" w:cs="Arial" w:eastAsia="Arial" w:hAnsi="Arial"/>
           <w:sz w:val="24"/>
           <w:szCs w:val="24"/>
+          <w:u w:val="single" w:color="auto"/>
           <w:color w:val="auto"/>
         </w:rPr>
       </w:pPr>
@@ -754,6 +743,7 @@
           <w:rFonts w:ascii="Arial" w:cs="Arial" w:eastAsia="Arial" w:hAnsi="Arial"/>
           <w:sz w:val="24"/>
           <w:szCs w:val="24"/>
+          <w:u w:val="single" w:color="auto"/>
           <w:color w:val="auto"/>
         </w:rPr>
       </w:pPr>
@@ -787,6 +777,7 @@
           <w:rFonts w:ascii="Arial" w:cs="Arial" w:eastAsia="Arial" w:hAnsi="Arial"/>
           <w:sz w:val="24"/>
           <w:szCs w:val="24"/>
+          <w:u w:val="single" w:color="auto"/>
           <w:color w:val="auto"/>
         </w:rPr>
       </w:pPr>
@@ -840,6 +831,7 @@
           <w:rFonts w:ascii="Arial" w:cs="Arial" w:eastAsia="Arial" w:hAnsi="Arial"/>
           <w:sz w:val="24"/>
           <w:szCs w:val="24"/>
+          <w:u w:val="single" w:color="auto"/>
           <w:color w:val="auto"/>
         </w:rPr>
       </w:pPr>
@@ -871,6 +863,7 @@
           <w:rFonts w:ascii="Arial" w:cs="Arial" w:eastAsia="Arial" w:hAnsi="Arial"/>
           <w:sz w:val="24"/>
           <w:szCs w:val="24"/>
+          <w:u w:val="single" w:color="auto"/>
           <w:color w:val="auto"/>
         </w:rPr>
       </w:pPr>
@@ -904,6 +897,7 @@
           <w:rFonts w:ascii="Arial" w:cs="Arial" w:eastAsia="Arial" w:hAnsi="Arial"/>
           <w:sz w:val="24"/>
           <w:szCs w:val="24"/>
+          <w:u w:val="single" w:color="auto"/>
           <w:color w:val="auto"/>
         </w:rPr>
       </w:pPr>
@@ -957,6 +951,7 @@
           <w:rFonts w:ascii="Arial" w:cs="Arial" w:eastAsia="Arial" w:hAnsi="Arial"/>
           <w:sz w:val="24"/>
           <w:szCs w:val="24"/>
+          <w:u w:val="single" w:color="auto"/>
           <w:color w:val="auto"/>
         </w:rPr>
       </w:pPr>
@@ -988,6 +983,7 @@
           <w:rFonts w:ascii="Arial" w:cs="Arial" w:eastAsia="Arial" w:hAnsi="Arial"/>
           <w:sz w:val="24"/>
           <w:szCs w:val="24"/>
+          <w:u w:val="single" w:color="auto"/>
           <w:color w:val="auto"/>
         </w:rPr>
       </w:pPr>
@@ -1031,6 +1027,7 @@
           <w:rFonts w:ascii="Arial" w:cs="Arial" w:eastAsia="Arial" w:hAnsi="Arial"/>
           <w:sz w:val="24"/>
           <w:szCs w:val="24"/>
+          <w:u w:val="single" w:color="auto"/>
           <w:color w:val="auto"/>
         </w:rPr>
       </w:pPr>
@@ -1063,6 +1060,7 @@
           <w:rFonts w:ascii="Arial" w:cs="Arial" w:eastAsia="Arial" w:hAnsi="Arial"/>
           <w:sz w:val="24"/>
           <w:szCs w:val="24"/>
+          <w:u w:val="single" w:color="auto"/>
           <w:color w:val="auto"/>
         </w:rPr>
       </w:pPr>
@@ -1714,7 +1712,7 @@
           <w:szCs w:val="24"/>
           <w:color w:val="auto"/>
         </w:rPr>
-        <w:t>Typeorm</w:t>
+        <w:t>TypeORM</w:t>
       </w:r>
     </w:p>
     <w:p>
@@ -1744,7 +1742,7 @@
           <w:szCs w:val="24"/>
           <w:color w:val="auto"/>
         </w:rPr>
-        <w:t>Passport</w:t>
+        <w:t>Passport.js</w:t>
       </w:r>
     </w:p>
     <w:p>

</xml_diff>

<commit_message>
Update education section for resume
</commit_message>
<xml_diff>
--- a/resume.docx
+++ b/resume.docx
@@ -13,22 +13,260 @@
           <w:color w:val="auto"/>
         </w:rPr>
       </w:pPr>
-      <w:r>
-        <w:rPr>
-          <w:sz w:val="24"/>
-          <w:szCs w:val="24"/>
+    </w:p>
+    <w:p>
+      <w:pPr>
+        <w:spacing w:after="0" w:line="214" w:lineRule="exact"/>
+        <w:rPr>
+          <w:sz w:val="24"/>
+          <w:szCs w:val="24"/>
+          <w:color w:val="auto"/>
+        </w:rPr>
+      </w:pPr>
+    </w:p>
+    <w:p>
+      <w:pPr>
+        <w:spacing w:after="0"/>
+        <w:rPr>
+          <w:sz w:val="20"/>
+          <w:szCs w:val="20"/>
+          <w:color w:val="auto"/>
+        </w:rPr>
+      </w:pPr>
+      <w:r>
+        <w:rPr>
+          <w:rFonts w:ascii="Arial" w:cs="Arial" w:eastAsia="Arial" w:hAnsi="Arial"/>
+          <w:sz w:val="44"/>
+          <w:szCs w:val="44"/>
+          <w:b w:val="1"/>
+          <w:bCs w:val="1"/>
+          <w:color w:val="auto"/>
+        </w:rPr>
+        <w:t>Konstantin Meshavkin</w:t>
+      </w:r>
+    </w:p>
+    <w:p>
+      <w:pPr>
+        <w:spacing w:after="0" w:line="200" w:lineRule="exact"/>
+        <w:rPr>
+          <w:sz w:val="24"/>
+          <w:szCs w:val="24"/>
+          <w:color w:val="auto"/>
+        </w:rPr>
+      </w:pPr>
+    </w:p>
+    <w:p>
+      <w:pPr>
+        <w:spacing w:after="0" w:line="200" w:lineRule="exact"/>
+        <w:rPr>
+          <w:sz w:val="24"/>
+          <w:szCs w:val="24"/>
+          <w:color w:val="auto"/>
+        </w:rPr>
+      </w:pPr>
+    </w:p>
+    <w:p>
+      <w:pPr>
+        <w:spacing w:after="0" w:line="369" w:lineRule="exact"/>
+        <w:rPr>
+          <w:sz w:val="24"/>
+          <w:szCs w:val="24"/>
+          <w:color w:val="auto"/>
+        </w:rPr>
+      </w:pPr>
+    </w:p>
+    <w:p>
+      <w:pPr>
+        <w:spacing w:after="0"/>
+        <w:rPr>
+          <w:sz w:val="20"/>
+          <w:szCs w:val="20"/>
+          <w:color w:val="auto"/>
+        </w:rPr>
+      </w:pPr>
+      <w:r>
+        <w:rPr>
+          <w:rFonts w:ascii="Arial" w:cs="Arial" w:eastAsia="Arial" w:hAnsi="Arial"/>
+          <w:sz w:val="48"/>
+          <w:szCs w:val="48"/>
+          <w:b w:val="1"/>
+          <w:bCs w:val="1"/>
+          <w:color w:val="auto"/>
+        </w:rPr>
+        <w:t>Experience</w:t>
+      </w:r>
+    </w:p>
+    <w:p>
+      <w:pPr>
+        <w:spacing w:after="0" w:line="71" w:lineRule="exact"/>
+        <w:rPr>
+          <w:sz w:val="24"/>
+          <w:szCs w:val="24"/>
+          <w:color w:val="auto"/>
+        </w:rPr>
+      </w:pPr>
+    </w:p>
+    <w:p>
+      <w:pPr>
+        <w:ind w:left="400"/>
+        <w:spacing w:after="0"/>
+        <w:rPr>
+          <w:sz w:val="20"/>
+          <w:szCs w:val="20"/>
+          <w:color w:val="auto"/>
+        </w:rPr>
+      </w:pPr>
+      <w:r>
+        <w:rPr>
+          <w:rFonts w:ascii="Arial" w:cs="Arial" w:eastAsia="Arial" w:hAnsi="Arial"/>
+          <w:sz w:val="36"/>
+          <w:szCs w:val="36"/>
+          <w:b w:val="1"/>
+          <w:bCs w:val="1"/>
+          <w:color w:val="auto"/>
+        </w:rPr>
+        <w:t>Tinkoff Bank</w:t>
+      </w:r>
+    </w:p>
+    <w:p>
+      <w:pPr>
+        <w:spacing w:after="0" w:line="20" w:lineRule="exact"/>
+        <w:rPr>
+          <w:sz w:val="24"/>
+          <w:szCs w:val="24"/>
+          <w:color w:val="auto"/>
+        </w:rPr>
+      </w:pPr>
+      <w:r>
+        <w:rPr>
+          <w:sz w:val="24"/>
+          <w:szCs w:val="24"/>
+          <w:color w:val="auto"/>
+        </w:rPr>
+        <w:br w:type="column"/>
+      </w:r>
+    </w:p>
+    <w:p>
+      <w:pPr>
+        <w:jc w:val="right"/>
+        <w:ind w:right="11000" w:firstLine="30"/>
+        <w:spacing w:after="0" w:line="366" w:lineRule="auto"/>
+        <w:rPr>
+          <w:rFonts w:ascii="Arial" w:cs="Arial" w:eastAsia="Arial" w:hAnsi="Arial"/>
+          <w:sz w:val="23"/>
+          <w:szCs w:val="23"/>
+          <w:u w:val="single" w:color="auto"/>
+          <w:color w:val="auto"/>
+        </w:rPr>
+      </w:pPr>
+      <w:hyperlink r:id="rId12">
+        <w:r>
+          <w:rPr>
+            <w:rFonts w:ascii="Arial" w:cs="Arial" w:eastAsia="Arial" w:hAnsi="Arial"/>
+            <w:sz w:val="23"/>
+            <w:szCs w:val="23"/>
+            <w:u w:val="single" w:color="auto"/>
+            <w:color w:val="auto"/>
+          </w:rPr>
+          <w:t>meshavkin1996@gmail.com</w:t>
+        </w:r>
+      </w:hyperlink>
+      <w:r>
+        <w:rPr>
+          <w:rFonts w:ascii="Arial" w:cs="Arial" w:eastAsia="Arial" w:hAnsi="Arial"/>
+          <w:sz w:val="23"/>
+          <w:szCs w:val="23"/>
+          <w:u w:val="single" w:color="auto"/>
+          <w:color w:val="auto"/>
+        </w:rPr>
+        <w:t xml:space="preserve"> </w:t>
+      </w:r>
+      <w:hyperlink r:id="rId13">
+        <w:r>
+          <w:rPr>
+            <w:rFonts w:ascii="Arial" w:cs="Arial" w:eastAsia="Arial" w:hAnsi="Arial"/>
+            <w:sz w:val="23"/>
+            <w:szCs w:val="23"/>
+            <w:u w:val="single" w:color="auto"/>
+            <w:color w:val="auto"/>
+          </w:rPr>
+          <w:t>linkedin.com/in/kmeshavkin</w:t>
+        </w:r>
+      </w:hyperlink>
+      <w:r>
+        <w:rPr>
+          <w:rFonts w:ascii="Arial" w:cs="Arial" w:eastAsia="Arial" w:hAnsi="Arial"/>
+          <w:sz w:val="23"/>
+          <w:szCs w:val="23"/>
+          <w:u w:val="single" w:color="auto"/>
+          <w:color w:val="auto"/>
+        </w:rPr>
+        <w:t xml:space="preserve"> </w:t>
+      </w:r>
+      <w:hyperlink r:id="rId14">
+        <w:r>
+          <w:rPr>
+            <w:rFonts w:ascii="Arial" w:cs="Arial" w:eastAsia="Arial" w:hAnsi="Arial"/>
+            <w:sz w:val="23"/>
+            <w:szCs w:val="23"/>
+            <w:u w:val="single" w:color="auto"/>
+            <w:color w:val="auto"/>
+          </w:rPr>
+          <w:t>github.com/kmeshavkin</w:t>
+        </w:r>
+      </w:hyperlink>
+      <w:r>
+        <w:rPr>
+          <w:rFonts w:ascii="Arial" w:cs="Arial" w:eastAsia="Arial" w:hAnsi="Arial"/>
+          <w:sz w:val="23"/>
+          <w:szCs w:val="23"/>
+          <w:u w:val="single" w:color="auto"/>
+          <w:color w:val="auto"/>
+        </w:rPr>
+        <w:t xml:space="preserve"> </w:t>
+      </w:r>
+      <w:hyperlink r:id="rId15">
+        <w:r>
+          <w:rPr>
+            <w:rFonts w:ascii="Arial" w:cs="Arial" w:eastAsia="Arial" w:hAnsi="Arial"/>
+            <w:sz w:val="23"/>
+            <w:szCs w:val="23"/>
+            <w:u w:val="single" w:color="auto"/>
+            <w:color w:val="auto"/>
+          </w:rPr>
+          <w:t>portfolio.kmesh.dev</w:t>
+        </w:r>
+      </w:hyperlink>
+    </w:p>
+    <w:p>
+      <w:pPr>
+        <w:spacing w:after="0" w:line="20" w:lineRule="exact"/>
+        <w:rPr>
+          <w:rFonts w:ascii="Arial" w:cs="Arial" w:eastAsia="Arial" w:hAnsi="Arial"/>
+          <w:sz w:val="23"/>
+          <w:szCs w:val="23"/>
+          <w:u w:val="single" w:color="auto"/>
+          <w:color w:val="auto"/>
+        </w:rPr>
+      </w:pPr>
+      <w:r>
+        <w:rPr>
+          <w:rFonts w:ascii="Arial" w:cs="Arial" w:eastAsia="Arial" w:hAnsi="Arial"/>
+          <w:sz w:val="23"/>
+          <w:szCs w:val="23"/>
+          <w:u w:val="single" w:color="auto"/>
           <w:color w:val="auto"/>
         </w:rPr>
         <w:drawing>
           <wp:anchor simplePos="0" relativeHeight="251657728" behindDoc="1" locked="0" layoutInCell="0" allowOverlap="1">
             <wp:simplePos x="0" y="0"/>
-            <wp:positionH relativeFrom="page">
-              <wp:posOffset>0</wp:posOffset>
+            <wp:positionH relativeFrom="column">
+              <wp:posOffset>-5473065</wp:posOffset>
             </wp:positionH>
-            <wp:positionV relativeFrom="page">
-              <wp:posOffset>0</wp:posOffset>
+            <wp:positionV relativeFrom="paragraph">
+              <wp:posOffset>-1102360</wp:posOffset>
             </wp:positionV>
-            <wp:extent cx="7553325" cy="10401300"/>
+            <wp:extent cx="15240000" cy="11201400"/>
             <wp:wrapNone/>
             <wp:docPr id="1" name="Picture 1"/>
             <wp:cNvGraphicFramePr>
@@ -44,7 +282,7 @@
                     </pic:cNvPicPr>
                   </pic:nvPicPr>
                   <pic:blipFill>
-                    <a:blip r:embed="rId12">
+                    <a:blip r:embed="rId16">
                       <a:extLst>
                         <a:ext uri="{28A0092B-C50C-407E-A947-70E740481C1C}"/>
                       </a:extLst>
@@ -57,7 +295,7 @@
                   <pic:spPr bwMode="auto">
                     <a:xfrm>
                       <a:off x="0" y="0"/>
-                      <a:ext cx="7553325" cy="10401300"/>
+                      <a:ext cx="15240000" cy="11201400"/>
                     </a:xfrm>
                     <a:prstGeom prst="rect">
                       <a:avLst/>
@@ -73,407 +311,112 @@
     </w:p>
     <w:p>
       <w:pPr>
-        <w:spacing w:after="0" w:line="280" w:lineRule="exact"/>
-        <w:rPr>
-          <w:sz w:val="24"/>
-          <w:szCs w:val="24"/>
-          <w:color w:val="auto"/>
-        </w:rPr>
-      </w:pPr>
-    </w:p>
-    <w:p>
-      <w:pPr>
-        <w:spacing w:after="0"/>
-        <w:rPr>
-          <w:sz w:val="20"/>
-          <w:szCs w:val="20"/>
-          <w:color w:val="auto"/>
-        </w:rPr>
-      </w:pPr>
-      <w:r>
-        <w:rPr>
-          <w:rFonts w:ascii="Arial" w:cs="Arial" w:eastAsia="Arial" w:hAnsi="Arial"/>
-          <w:sz w:val="44"/>
-          <w:szCs w:val="44"/>
+        <w:spacing w:after="0" w:line="1151" w:lineRule="exact"/>
+        <w:rPr>
+          <w:rFonts w:ascii="Arial" w:cs="Arial" w:eastAsia="Arial" w:hAnsi="Arial"/>
+          <w:sz w:val="23"/>
+          <w:szCs w:val="23"/>
+          <w:u w:val="single" w:color="auto"/>
+          <w:color w:val="auto"/>
+        </w:rPr>
+      </w:pPr>
+    </w:p>
+    <w:p>
+      <w:pPr>
+        <w:sectPr>
+          <w:pgSz w:w="24000" w:h="17640" w:orient="landscape"/>
+          <w:cols w:equalWidth="0" w:num="2">
+            <w:col w:w="7540" w:space="720"/>
+            <w:col w:w="13940"/>
+          </w:cols>
+          <w:pgMar w:left="360" w:top="123" w:right="1440" w:bottom="836" w:gutter="0" w:footer="0" w:header="0"/>
+        </w:sectPr>
+      </w:pPr>
+    </w:p>
+    <w:p>
+      <w:pPr>
+        <w:ind w:left="400"/>
+        <w:spacing w:after="0"/>
+        <w:tabs>
+          <w:tab w:leader="none" w:pos="3340" w:val="left"/>
+        </w:tabs>
+        <w:rPr>
+          <w:sz w:val="20"/>
+          <w:szCs w:val="20"/>
+          <w:color w:val="auto"/>
+        </w:rPr>
+      </w:pPr>
+      <w:r>
+        <w:rPr>
+          <w:rFonts w:ascii="Arial" w:cs="Arial" w:eastAsia="Arial" w:hAnsi="Arial"/>
+          <w:sz w:val="28"/>
+          <w:szCs w:val="28"/>
           <w:b w:val="1"/>
           <w:bCs w:val="1"/>
           <w:color w:val="auto"/>
         </w:rPr>
-        <w:t>Konstantin Meshavkin</w:t>
-      </w:r>
-    </w:p>
-    <w:p>
-      <w:pPr>
-        <w:spacing w:after="0" w:line="20" w:lineRule="exact"/>
-        <w:rPr>
-          <w:sz w:val="24"/>
-          <w:szCs w:val="24"/>
-          <w:color w:val="auto"/>
-        </w:rPr>
-      </w:pPr>
-      <w:r>
-        <w:rPr>
-          <w:sz w:val="24"/>
-          <w:szCs w:val="24"/>
-          <w:color w:val="auto"/>
-        </w:rPr>
-        <w:br w:type="column"/>
-      </w:r>
-    </w:p>
-    <w:p>
-      <w:pPr>
-        <w:jc w:val="right"/>
-        <w:ind w:firstLine="75"/>
-        <w:spacing w:after="0" w:line="365" w:lineRule="auto"/>
+        <w:t>Software Developer</w:t>
+      </w:r>
+      <w:r>
+        <w:rPr>
+          <w:sz w:val="20"/>
+          <w:szCs w:val="20"/>
+          <w:color w:val="auto"/>
+        </w:rPr>
+        <w:tab/>
+      </w:r>
+      <w:r>
         <w:rPr>
           <w:rFonts w:ascii="Arial" w:cs="Arial" w:eastAsia="Arial" w:hAnsi="Arial"/>
           <w:sz w:val="22"/>
           <w:szCs w:val="22"/>
+          <w:color w:val="auto"/>
+        </w:rPr>
+        <w:t>Mar. 2021 - Apr. 2022</w:t>
+      </w:r>
+    </w:p>
+    <w:p>
+      <w:pPr>
+        <w:spacing w:after="0" w:line="33" w:lineRule="exact"/>
+        <w:rPr>
+          <w:rFonts w:ascii="Arial" w:cs="Arial" w:eastAsia="Arial" w:hAnsi="Arial"/>
+          <w:sz w:val="23"/>
+          <w:szCs w:val="23"/>
           <w:u w:val="single" w:color="auto"/>
           <w:color w:val="auto"/>
         </w:rPr>
       </w:pPr>
-      <w:hyperlink r:id="rId13">
+    </w:p>
+    <w:p>
+      <w:pPr>
+        <w:ind w:left="400"/>
+        <w:spacing w:after="0"/>
+        <w:rPr>
+          <w:rFonts w:ascii="Arial" w:cs="Arial" w:eastAsia="Arial" w:hAnsi="Arial"/>
+          <w:sz w:val="24"/>
+          <w:szCs w:val="24"/>
+          <w:color w:val="auto"/>
+        </w:rPr>
+      </w:pPr>
+      <w:r>
+        <w:rPr>
+          <w:rFonts w:ascii="Arial" w:cs="Arial" w:eastAsia="Arial" w:hAnsi="Arial"/>
+          <w:sz w:val="24"/>
+          <w:szCs w:val="24"/>
+          <w:color w:val="auto"/>
+        </w:rPr>
+        <w:t xml:space="preserve">Working in team creating small 2-4 months long projects </w:t>
+      </w:r>
+      <w:hyperlink r:id="rId17">
         <w:r>
           <w:rPr>
             <w:rFonts w:ascii="Arial" w:cs="Arial" w:eastAsia="Arial" w:hAnsi="Arial"/>
-            <w:sz w:val="22"/>
-            <w:szCs w:val="22"/>
-            <w:u w:val="single" w:color="auto"/>
+            <w:sz w:val="24"/>
+            <w:szCs w:val="24"/>
             <w:color w:val="auto"/>
           </w:rPr>
-          <w:t>meshavkin1996@gmail.com</w:t>
+          <w:t>(project</w:t>
         </w:r>
-      </w:hyperlink>
-      <w:r>
-        <w:rPr>
-          <w:rFonts w:ascii="Arial" w:cs="Arial" w:eastAsia="Arial" w:hAnsi="Arial"/>
-          <w:sz w:val="22"/>
-          <w:szCs w:val="22"/>
-          <w:u w:val="single" w:color="auto"/>
-          <w:color w:val="auto"/>
-        </w:rPr>
-        <w:t xml:space="preserve"> </w:t>
-      </w:r>
-      <w:hyperlink r:id="rId14">
-        <w:r>
-          <w:rPr>
-            <w:rFonts w:ascii="Arial" w:cs="Arial" w:eastAsia="Arial" w:hAnsi="Arial"/>
-            <w:sz w:val="22"/>
-            <w:szCs w:val="22"/>
-            <w:u w:val="single" w:color="auto"/>
-            <w:color w:val="auto"/>
-          </w:rPr>
-          <w:t>linkedin.com/in/kmeshavkin</w:t>
-        </w:r>
-      </w:hyperlink>
-      <w:r>
-        <w:rPr>
-          <w:rFonts w:ascii="Arial" w:cs="Arial" w:eastAsia="Arial" w:hAnsi="Arial"/>
-          <w:sz w:val="22"/>
-          <w:szCs w:val="22"/>
-          <w:u w:val="single" w:color="auto"/>
-          <w:color w:val="auto"/>
-        </w:rPr>
-        <w:t xml:space="preserve"> </w:t>
-      </w:r>
-      <w:hyperlink r:id="rId15">
-        <w:r>
-          <w:rPr>
-            <w:rFonts w:ascii="Arial" w:cs="Arial" w:eastAsia="Arial" w:hAnsi="Arial"/>
-            <w:sz w:val="22"/>
-            <w:szCs w:val="22"/>
-            <w:u w:val="single" w:color="auto"/>
-            <w:color w:val="auto"/>
-          </w:rPr>
-          <w:t>github.com/kmeshavkin</w:t>
-        </w:r>
-      </w:hyperlink>
-      <w:r>
-        <w:rPr>
-          <w:rFonts w:ascii="Arial" w:cs="Arial" w:eastAsia="Arial" w:hAnsi="Arial"/>
-          <w:sz w:val="22"/>
-          <w:szCs w:val="22"/>
-          <w:u w:val="single" w:color="auto"/>
-          <w:color w:val="auto"/>
-        </w:rPr>
-        <w:t xml:space="preserve"> </w:t>
-      </w:r>
-      <w:hyperlink r:id="rId16">
-        <w:r>
-          <w:rPr>
-            <w:rFonts w:ascii="Arial" w:cs="Arial" w:eastAsia="Arial" w:hAnsi="Arial"/>
-            <w:sz w:val="22"/>
-            <w:szCs w:val="22"/>
-            <w:u w:val="single" w:color="auto"/>
-            <w:color w:val="auto"/>
-          </w:rPr>
-          <w:t>portfolio.kmesh.dev</w:t>
-        </w:r>
-      </w:hyperlink>
-    </w:p>
-    <w:p>
-      <w:pPr>
-        <w:spacing w:after="0" w:line="170" w:lineRule="exact"/>
-        <w:rPr>
-          <w:rFonts w:ascii="Arial" w:cs="Arial" w:eastAsia="Arial" w:hAnsi="Arial"/>
-          <w:sz w:val="22"/>
-          <w:szCs w:val="22"/>
-          <w:u w:val="single" w:color="auto"/>
-          <w:color w:val="auto"/>
-        </w:rPr>
-      </w:pPr>
-    </w:p>
-    <w:p>
-      <w:pPr>
-        <w:sectPr>
-          <w:pgSz w:w="11900" w:h="16840" w:orient="portrait"/>
-          <w:cols w:equalWidth="0" w:num="2">
-            <w:col w:w="7560" w:space="720"/>
-            <w:col w:w="2920"/>
-          </w:cols>
-          <w:pgMar w:left="360" w:top="154" w:right="340" w:bottom="0" w:gutter="0" w:footer="0" w:header="0"/>
-        </w:sectPr>
-      </w:pPr>
-    </w:p>
-    <w:p>
-      <w:pPr>
-        <w:spacing w:after="0"/>
-        <w:rPr>
-          <w:sz w:val="20"/>
-          <w:szCs w:val="20"/>
-          <w:color w:val="auto"/>
-        </w:rPr>
-      </w:pPr>
-      <w:r>
-        <w:rPr>
-          <w:rFonts w:ascii="Arial" w:cs="Arial" w:eastAsia="Arial" w:hAnsi="Arial"/>
-          <w:sz w:val="48"/>
-          <w:szCs w:val="48"/>
-          <w:b w:val="1"/>
-          <w:bCs w:val="1"/>
-          <w:color w:val="auto"/>
-        </w:rPr>
-        <w:t>Experience</w:t>
-      </w:r>
-    </w:p>
-    <w:p>
-      <w:pPr>
-        <w:spacing w:after="0" w:line="51" w:lineRule="exact"/>
-        <w:rPr>
-          <w:rFonts w:ascii="Arial" w:cs="Arial" w:eastAsia="Arial" w:hAnsi="Arial"/>
-          <w:sz w:val="22"/>
-          <w:szCs w:val="22"/>
-          <w:u w:val="single" w:color="auto"/>
-          <w:color w:val="auto"/>
-        </w:rPr>
-      </w:pPr>
-    </w:p>
-    <w:p>
-      <w:pPr>
-        <w:ind w:left="400"/>
-        <w:spacing w:after="0"/>
-        <w:rPr>
-          <w:sz w:val="20"/>
-          <w:szCs w:val="20"/>
-          <w:color w:val="auto"/>
-        </w:rPr>
-      </w:pPr>
-      <w:r>
-        <w:rPr>
-          <w:rFonts w:ascii="Arial" w:cs="Arial" w:eastAsia="Arial" w:hAnsi="Arial"/>
-          <w:sz w:val="36"/>
-          <w:szCs w:val="36"/>
-          <w:b w:val="1"/>
-          <w:bCs w:val="1"/>
-          <w:color w:val="auto"/>
-        </w:rPr>
-        <w:t>Tinkoff Bank</w:t>
-      </w:r>
-    </w:p>
-    <w:p>
-      <w:pPr>
-        <w:spacing w:after="0" w:line="60" w:lineRule="exact"/>
-        <w:rPr>
-          <w:rFonts w:ascii="Arial" w:cs="Arial" w:eastAsia="Arial" w:hAnsi="Arial"/>
-          <w:sz w:val="22"/>
-          <w:szCs w:val="22"/>
-          <w:u w:val="single" w:color="auto"/>
-          <w:color w:val="auto"/>
-        </w:rPr>
-      </w:pPr>
-    </w:p>
-    <w:p>
-      <w:pPr>
-        <w:jc w:val="center"/>
-        <w:ind w:left="400"/>
-        <w:spacing w:after="0"/>
-        <w:rPr>
-          <w:sz w:val="20"/>
-          <w:szCs w:val="20"/>
-          <w:color w:val="auto"/>
-        </w:rPr>
-      </w:pPr>
-      <w:r>
-        <w:rPr>
-          <w:rFonts w:ascii="Arial" w:cs="Arial" w:eastAsia="Arial" w:hAnsi="Arial"/>
-          <w:sz w:val="27"/>
-          <w:szCs w:val="27"/>
-          <w:b w:val="1"/>
-          <w:bCs w:val="1"/>
-          <w:color w:val="auto"/>
-        </w:rPr>
-        <w:t>Software Developer</w:t>
-      </w:r>
-    </w:p>
-    <w:p>
-      <w:pPr>
-        <w:spacing w:after="0" w:line="20" w:lineRule="exact"/>
-        <w:rPr>
-          <w:rFonts w:ascii="Arial" w:cs="Arial" w:eastAsia="Arial" w:hAnsi="Arial"/>
-          <w:sz w:val="22"/>
-          <w:szCs w:val="22"/>
-          <w:u w:val="single" w:color="auto"/>
-          <w:color w:val="auto"/>
-        </w:rPr>
-      </w:pPr>
-      <w:r>
-        <w:rPr>
-          <w:rFonts w:ascii="Arial" w:cs="Arial" w:eastAsia="Arial" w:hAnsi="Arial"/>
-          <w:sz w:val="22"/>
-          <w:szCs w:val="22"/>
-          <w:u w:val="single" w:color="auto"/>
-          <w:color w:val="auto"/>
-        </w:rPr>
-        <w:br w:type="column"/>
-      </w:r>
-    </w:p>
-    <w:p>
-      <w:pPr>
-        <w:spacing w:after="0" w:line="200" w:lineRule="exact"/>
-        <w:rPr>
-          <w:rFonts w:ascii="Arial" w:cs="Arial" w:eastAsia="Arial" w:hAnsi="Arial"/>
-          <w:sz w:val="22"/>
-          <w:szCs w:val="22"/>
-          <w:u w:val="single" w:color="auto"/>
-          <w:color w:val="auto"/>
-        </w:rPr>
-      </w:pPr>
-    </w:p>
-    <w:p>
-      <w:pPr>
-        <w:spacing w:after="0" w:line="200" w:lineRule="exact"/>
-        <w:rPr>
-          <w:rFonts w:ascii="Arial" w:cs="Arial" w:eastAsia="Arial" w:hAnsi="Arial"/>
-          <w:sz w:val="22"/>
-          <w:szCs w:val="22"/>
-          <w:u w:val="single" w:color="auto"/>
-          <w:color w:val="auto"/>
-        </w:rPr>
-      </w:pPr>
-    </w:p>
-    <w:p>
-      <w:pPr>
-        <w:spacing w:after="0" w:line="200" w:lineRule="exact"/>
-        <w:rPr>
-          <w:rFonts w:ascii="Arial" w:cs="Arial" w:eastAsia="Arial" w:hAnsi="Arial"/>
-          <w:sz w:val="22"/>
-          <w:szCs w:val="22"/>
-          <w:u w:val="single" w:color="auto"/>
-          <w:color w:val="auto"/>
-        </w:rPr>
-      </w:pPr>
-    </w:p>
-    <w:p>
-      <w:pPr>
-        <w:spacing w:after="0" w:line="200" w:lineRule="exact"/>
-        <w:rPr>
-          <w:rFonts w:ascii="Arial" w:cs="Arial" w:eastAsia="Arial" w:hAnsi="Arial"/>
-          <w:sz w:val="22"/>
-          <w:szCs w:val="22"/>
-          <w:u w:val="single" w:color="auto"/>
-          <w:color w:val="auto"/>
-        </w:rPr>
-      </w:pPr>
-    </w:p>
-    <w:p>
-      <w:pPr>
-        <w:spacing w:after="0" w:line="313" w:lineRule="exact"/>
-        <w:rPr>
-          <w:rFonts w:ascii="Arial" w:cs="Arial" w:eastAsia="Arial" w:hAnsi="Arial"/>
-          <w:sz w:val="22"/>
-          <w:szCs w:val="22"/>
-          <w:u w:val="single" w:color="auto"/>
-          <w:color w:val="auto"/>
-        </w:rPr>
-      </w:pPr>
-    </w:p>
-    <w:p>
-      <w:pPr>
-        <w:spacing w:after="0"/>
-        <w:rPr>
-          <w:sz w:val="20"/>
-          <w:szCs w:val="20"/>
-          <w:color w:val="auto"/>
-        </w:rPr>
-      </w:pPr>
-      <w:r>
-        <w:rPr>
-          <w:rFonts w:ascii="Arial" w:cs="Arial" w:eastAsia="Arial" w:hAnsi="Arial"/>
-          <w:sz w:val="22"/>
-          <w:szCs w:val="22"/>
-          <w:color w:val="auto"/>
-        </w:rPr>
-        <w:t>Mar. 2021 - Apr. 2022</w:t>
-      </w:r>
-    </w:p>
-    <w:p>
-      <w:pPr>
-        <w:spacing w:after="0" w:line="62" w:lineRule="exact"/>
-        <w:rPr>
-          <w:rFonts w:ascii="Arial" w:cs="Arial" w:eastAsia="Arial" w:hAnsi="Arial"/>
-          <w:sz w:val="22"/>
-          <w:szCs w:val="22"/>
-          <w:u w:val="single" w:color="auto"/>
-          <w:color w:val="auto"/>
-        </w:rPr>
-      </w:pPr>
-    </w:p>
-    <w:p>
-      <w:pPr>
-        <w:sectPr>
-          <w:pgSz w:w="11900" w:h="16840" w:orient="portrait"/>
-          <w:cols w:equalWidth="0" w:num="2">
-            <w:col w:w="2940" w:space="360"/>
-            <w:col w:w="7900"/>
-          </w:cols>
-          <w:pgMar w:left="360" w:top="154" w:right="340" w:bottom="0" w:gutter="0" w:footer="0" w:header="0"/>
-          <w:type w:val="continuous"/>
-        </w:sectPr>
-      </w:pPr>
-    </w:p>
-    <w:p>
-      <w:pPr>
-        <w:ind w:left="400" w:right="620"/>
-        <w:spacing w:after="0" w:line="252" w:lineRule="auto"/>
-        <w:rPr>
-          <w:rFonts w:ascii="Arial" w:cs="Arial" w:eastAsia="Arial" w:hAnsi="Arial"/>
-          <w:sz w:val="24"/>
-          <w:szCs w:val="24"/>
-          <w:u w:val="single" w:color="auto"/>
-          <w:color w:val="auto"/>
-        </w:rPr>
-      </w:pPr>
-      <w:r>
-        <w:rPr>
-          <w:rFonts w:ascii="Arial" w:cs="Arial" w:eastAsia="Arial" w:hAnsi="Arial"/>
-          <w:sz w:val="24"/>
-          <w:szCs w:val="24"/>
-          <w:color w:val="auto"/>
-        </w:rPr>
-        <w:t>Working in team creating small 2-4 months long projects (</w:t>
-      </w:r>
-      <w:hyperlink r:id="rId17">
         <w:r>
           <w:rPr>
             <w:rFonts w:ascii="Arial" w:cs="Arial" w:eastAsia="Arial" w:hAnsi="Arial"/>
@@ -482,7 +425,16 @@
             <w:u w:val="single" w:color="auto"/>
             <w:color w:val="auto"/>
           </w:rPr>
-          <w:t>project.tinkoff.ru</w:t>
+          <w:t>.tinkoff.</w:t>
+        </w:r>
+        <w:r>
+          <w:rPr>
+            <w:rFonts w:ascii="Arial" w:cs="Arial" w:eastAsia="Arial" w:hAnsi="Arial"/>
+            <w:sz w:val="24"/>
+            <w:szCs w:val="24"/>
+            <w:color w:val="auto"/>
+          </w:rPr>
+          <w:t>ru)</w:t>
         </w:r>
       </w:hyperlink>
       <w:r>
@@ -492,7 +444,72 @@
           <w:szCs w:val="24"/>
           <w:color w:val="auto"/>
         </w:rPr>
-        <w:t xml:space="preserve">). Responsible for documentation, frontend, backend, deployment of several projects, internal packages and templates. Some of the projects include </w:t>
+        <w:t>. Responsible for</w:t>
+      </w:r>
+    </w:p>
+    <w:p>
+      <w:pPr>
+        <w:spacing w:after="0" w:line="24" w:lineRule="exact"/>
+        <w:rPr>
+          <w:rFonts w:ascii="Arial" w:cs="Arial" w:eastAsia="Arial" w:hAnsi="Arial"/>
+          <w:sz w:val="23"/>
+          <w:szCs w:val="23"/>
+          <w:u w:val="single" w:color="auto"/>
+          <w:color w:val="auto"/>
+        </w:rPr>
+      </w:pPr>
+    </w:p>
+    <w:p>
+      <w:pPr>
+        <w:ind w:left="400"/>
+        <w:spacing w:after="0"/>
+        <w:rPr>
+          <w:sz w:val="20"/>
+          <w:szCs w:val="20"/>
+          <w:color w:val="auto"/>
+        </w:rPr>
+      </w:pPr>
+      <w:r>
+        <w:rPr>
+          <w:rFonts w:ascii="Arial" w:cs="Arial" w:eastAsia="Arial" w:hAnsi="Arial"/>
+          <w:sz w:val="24"/>
+          <w:szCs w:val="24"/>
+          <w:color w:val="auto"/>
+        </w:rPr>
+        <w:t>documentation, frontend, backend, deployment of several projects, internal packages and templates.</w:t>
+      </w:r>
+    </w:p>
+    <w:p>
+      <w:pPr>
+        <w:spacing w:after="0" w:line="24" w:lineRule="exact"/>
+        <w:rPr>
+          <w:rFonts w:ascii="Arial" w:cs="Arial" w:eastAsia="Arial" w:hAnsi="Arial"/>
+          <w:sz w:val="23"/>
+          <w:szCs w:val="23"/>
+          <w:u w:val="single" w:color="auto"/>
+          <w:color w:val="auto"/>
+        </w:rPr>
+      </w:pPr>
+    </w:p>
+    <w:p>
+      <w:pPr>
+        <w:ind w:left="400"/>
+        <w:spacing w:after="0"/>
+        <w:rPr>
+          <w:rFonts w:ascii="Arial" w:cs="Arial" w:eastAsia="Arial" w:hAnsi="Arial"/>
+          <w:sz w:val="24"/>
+          <w:szCs w:val="24"/>
+          <w:color w:val="auto"/>
+        </w:rPr>
+      </w:pPr>
+      <w:r>
+        <w:rPr>
+          <w:rFonts w:ascii="Arial" w:cs="Arial" w:eastAsia="Arial" w:hAnsi="Arial"/>
+          <w:sz w:val="24"/>
+          <w:szCs w:val="24"/>
+          <w:color w:val="auto"/>
+        </w:rPr>
+        <w:t xml:space="preserve">Some of the projects include </w:t>
       </w:r>
       <w:hyperlink r:id="rId18">
         <w:r>
@@ -513,8 +530,33 @@
           <w:szCs w:val="24"/>
           <w:color w:val="auto"/>
         </w:rPr>
-        <w:t xml:space="preserve">(backend, frontend for admins), </w:t>
-      </w:r>
+        <w:t>(backend, frontend for admins),</w:t>
+      </w:r>
+    </w:p>
+    <w:p>
+      <w:pPr>
+        <w:spacing w:after="0" w:line="24" w:lineRule="exact"/>
+        <w:rPr>
+          <w:rFonts w:ascii="Arial" w:cs="Arial" w:eastAsia="Arial" w:hAnsi="Arial"/>
+          <w:sz w:val="23"/>
+          <w:szCs w:val="23"/>
+          <w:u w:val="single" w:color="auto"/>
+          <w:color w:val="auto"/>
+        </w:rPr>
+      </w:pPr>
+    </w:p>
+    <w:p>
+      <w:pPr>
+        <w:ind w:left="400"/>
+        <w:spacing w:after="0"/>
+        <w:rPr>
+          <w:rFonts w:ascii="Arial" w:cs="Arial" w:eastAsia="Arial" w:hAnsi="Arial"/>
+          <w:sz w:val="24"/>
+          <w:szCs w:val="24"/>
+          <w:u w:val="single" w:color="auto"/>
+          <w:color w:val="auto"/>
+        </w:rPr>
+      </w:pPr>
       <w:hyperlink r:id="rId19">
         <w:r>
           <w:rPr>
@@ -575,7 +617,21 @@
         </w:rPr>
         <w:t>(backend, deployment),</w:t>
       </w:r>
-      <w:r>
+    </w:p>
+    <w:p>
+      <w:pPr>
+        <w:spacing w:after="0" w:line="24" w:lineRule="exact"/>
+        <w:rPr>
+          <w:sz w:val="20"/>
+          <w:szCs w:val="20"/>
+          <w:color w:val="auto"/>
+        </w:rPr>
+      </w:pPr>
+    </w:p>
+    <w:p>
+      <w:pPr>
+        <w:ind w:left="400"/>
+        <w:spacing w:after="0"/>
         <w:rPr>
           <w:rFonts w:ascii="Arial" w:cs="Arial" w:eastAsia="Arial" w:hAnsi="Arial"/>
           <w:sz w:val="24"/>
@@ -583,8 +639,7 @@
           <w:u w:val="single" w:color="auto"/>
           <w:color w:val="auto"/>
         </w:rPr>
-        <w:t xml:space="preserve"> </w:t>
-      </w:r>
+      </w:pPr>
       <w:hyperlink r:id="rId21">
         <w:r>
           <w:rPr>
@@ -618,12 +673,10 @@
     </w:p>
     <w:p>
       <w:pPr>
-        <w:spacing w:after="0" w:line="330" w:lineRule="exact"/>
-        <w:rPr>
-          <w:rFonts w:ascii="Arial" w:cs="Arial" w:eastAsia="Arial" w:hAnsi="Arial"/>
-          <w:sz w:val="24"/>
-          <w:szCs w:val="24"/>
-          <w:u w:val="single" w:color="auto"/>
+        <w:spacing w:after="0" w:line="318" w:lineRule="exact"/>
+        <w:rPr>
+          <w:sz w:val="20"/>
+          <w:szCs w:val="20"/>
           <w:color w:val="auto"/>
         </w:rPr>
       </w:pPr>
@@ -652,12 +705,10 @@
     </w:p>
     <w:p>
       <w:pPr>
-        <w:spacing w:after="0" w:line="37" w:lineRule="exact"/>
-        <w:rPr>
-          <w:rFonts w:ascii="Arial" w:cs="Arial" w:eastAsia="Arial" w:hAnsi="Arial"/>
-          <w:sz w:val="24"/>
-          <w:szCs w:val="24"/>
-          <w:u w:val="single" w:color="auto"/>
+        <w:spacing w:after="0" w:line="47" w:lineRule="exact"/>
+        <w:rPr>
+          <w:sz w:val="20"/>
+          <w:szCs w:val="20"/>
           <w:color w:val="auto"/>
         </w:rPr>
       </w:pPr>
@@ -667,7 +718,7 @@
         <w:ind w:left="400"/>
         <w:spacing w:after="0"/>
         <w:tabs>
-          <w:tab w:leader="none" w:pos="3280" w:val="left"/>
+          <w:tab w:leader="none" w:pos="3340" w:val="left"/>
         </w:tabs>
         <w:rPr>
           <w:sz w:val="20"/>
@@ -678,8 +729,8 @@
       <w:r>
         <w:rPr>
           <w:rFonts w:ascii="Arial" w:cs="Arial" w:eastAsia="Arial" w:hAnsi="Arial"/>
-          <w:sz w:val="29"/>
-          <w:szCs w:val="29"/>
+          <w:sz w:val="28"/>
+          <w:szCs w:val="28"/>
           <w:b w:val="1"/>
           <w:bCs w:val="1"/>
           <w:color w:val="auto"/>
@@ -706,12 +757,10 @@
     </w:p>
     <w:p>
       <w:pPr>
-        <w:spacing w:after="0" w:line="23" w:lineRule="exact"/>
-        <w:rPr>
-          <w:rFonts w:ascii="Arial" w:cs="Arial" w:eastAsia="Arial" w:hAnsi="Arial"/>
-          <w:sz w:val="24"/>
-          <w:szCs w:val="24"/>
-          <w:u w:val="single" w:color="auto"/>
+        <w:spacing w:after="0" w:line="33" w:lineRule="exact"/>
+        <w:rPr>
+          <w:sz w:val="20"/>
+          <w:szCs w:val="20"/>
           <w:color w:val="auto"/>
         </w:rPr>
       </w:pPr>
@@ -738,12 +787,10 @@
     </w:p>
     <w:p>
       <w:pPr>
-        <w:spacing w:after="0" w:line="28" w:lineRule="exact"/>
-        <w:rPr>
-          <w:rFonts w:ascii="Arial" w:cs="Arial" w:eastAsia="Arial" w:hAnsi="Arial"/>
-          <w:sz w:val="24"/>
-          <w:szCs w:val="24"/>
-          <w:u w:val="single" w:color="auto"/>
+        <w:spacing w:after="0" w:line="14" w:lineRule="exact"/>
+        <w:rPr>
+          <w:sz w:val="20"/>
+          <w:szCs w:val="20"/>
           <w:color w:val="auto"/>
         </w:rPr>
       </w:pPr>
@@ -761,8 +808,8 @@
       <w:r>
         <w:rPr>
           <w:rFonts w:ascii="Arial" w:cs="Arial" w:eastAsia="Arial" w:hAnsi="Arial"/>
-          <w:sz w:val="29"/>
-          <w:szCs w:val="29"/>
+          <w:sz w:val="28"/>
+          <w:szCs w:val="28"/>
           <w:b w:val="1"/>
           <w:bCs w:val="1"/>
           <w:color w:val="auto"/>
@@ -772,12 +819,10 @@
     </w:p>
     <w:p>
       <w:pPr>
-        <w:spacing w:after="0" w:line="23" w:lineRule="exact"/>
-        <w:rPr>
-          <w:rFonts w:ascii="Arial" w:cs="Arial" w:eastAsia="Arial" w:hAnsi="Arial"/>
-          <w:sz w:val="24"/>
-          <w:szCs w:val="24"/>
-          <w:u w:val="single" w:color="auto"/>
+        <w:spacing w:after="0" w:line="33" w:lineRule="exact"/>
+        <w:rPr>
+          <w:sz w:val="20"/>
+          <w:szCs w:val="20"/>
           <w:color w:val="auto"/>
         </w:rPr>
       </w:pPr>
@@ -826,44 +871,100 @@
     </w:p>
     <w:p>
       <w:pPr>
-        <w:spacing w:after="0" w:line="63" w:lineRule="exact"/>
-        <w:rPr>
-          <w:rFonts w:ascii="Arial" w:cs="Arial" w:eastAsia="Arial" w:hAnsi="Arial"/>
-          <w:sz w:val="24"/>
-          <w:szCs w:val="24"/>
-          <w:u w:val="single" w:color="auto"/>
-          <w:color w:val="auto"/>
-        </w:rPr>
-      </w:pPr>
-    </w:p>
-    <w:p>
-      <w:pPr>
-        <w:ind w:left="1120" w:right="240"/>
-        <w:spacing w:after="0" w:line="244" w:lineRule="auto"/>
-        <w:rPr>
-          <w:sz w:val="20"/>
-          <w:szCs w:val="20"/>
-          <w:color w:val="auto"/>
-        </w:rPr>
-      </w:pPr>
-      <w:r>
-        <w:rPr>
-          <w:rFonts w:ascii="Arial" w:cs="Arial" w:eastAsia="Arial" w:hAnsi="Arial"/>
-          <w:sz w:val="24"/>
-          <w:szCs w:val="24"/>
-          <w:color w:val="auto"/>
-        </w:rPr>
-        <w:t>Documentation, refactoring, testing components creation, UI, data handling of legacy code. Participated in rewrite of project - created various critical components like inbound and outbound data validation using JSON Schema and data migration tool.</w:t>
-      </w:r>
-    </w:p>
-    <w:p>
-      <w:pPr>
-        <w:spacing w:after="0" w:line="23" w:lineRule="exact"/>
-        <w:rPr>
-          <w:rFonts w:ascii="Arial" w:cs="Arial" w:eastAsia="Arial" w:hAnsi="Arial"/>
-          <w:sz w:val="24"/>
-          <w:szCs w:val="24"/>
-          <w:u w:val="single" w:color="auto"/>
+        <w:spacing w:after="0" w:line="24" w:lineRule="exact"/>
+        <w:rPr>
+          <w:sz w:val="20"/>
+          <w:szCs w:val="20"/>
+          <w:color w:val="auto"/>
+        </w:rPr>
+      </w:pPr>
+    </w:p>
+    <w:p>
+      <w:pPr>
+        <w:ind w:left="1120"/>
+        <w:spacing w:after="0"/>
+        <w:rPr>
+          <w:sz w:val="20"/>
+          <w:szCs w:val="20"/>
+          <w:color w:val="auto"/>
+        </w:rPr>
+      </w:pPr>
+      <w:r>
+        <w:rPr>
+          <w:rFonts w:ascii="Arial" w:cs="Arial" w:eastAsia="Arial" w:hAnsi="Arial"/>
+          <w:sz w:val="24"/>
+          <w:szCs w:val="24"/>
+          <w:color w:val="auto"/>
+        </w:rPr>
+        <w:t>Documentation, refactoring, testing components creation, UI, data handling of legacy code.</w:t>
+      </w:r>
+    </w:p>
+    <w:p>
+      <w:pPr>
+        <w:spacing w:after="0" w:line="24" w:lineRule="exact"/>
+        <w:rPr>
+          <w:sz w:val="20"/>
+          <w:szCs w:val="20"/>
+          <w:color w:val="auto"/>
+        </w:rPr>
+      </w:pPr>
+    </w:p>
+    <w:p>
+      <w:pPr>
+        <w:ind w:left="1120"/>
+        <w:spacing w:after="0"/>
+        <w:rPr>
+          <w:sz w:val="20"/>
+          <w:szCs w:val="20"/>
+          <w:color w:val="auto"/>
+        </w:rPr>
+      </w:pPr>
+      <w:r>
+        <w:rPr>
+          <w:rFonts w:ascii="Arial" w:cs="Arial" w:eastAsia="Arial" w:hAnsi="Arial"/>
+          <w:sz w:val="23"/>
+          <w:szCs w:val="23"/>
+          <w:color w:val="auto"/>
+        </w:rPr>
+        <w:t>Participated in rewrite of project - created various critical components like inbound and outbound</w:t>
+      </w:r>
+    </w:p>
+    <w:p>
+      <w:pPr>
+        <w:spacing w:after="0" w:line="36" w:lineRule="exact"/>
+        <w:rPr>
+          <w:sz w:val="20"/>
+          <w:szCs w:val="20"/>
+          <w:color w:val="auto"/>
+        </w:rPr>
+      </w:pPr>
+    </w:p>
+    <w:p>
+      <w:pPr>
+        <w:ind w:left="1120"/>
+        <w:spacing w:after="0"/>
+        <w:rPr>
+          <w:sz w:val="20"/>
+          <w:szCs w:val="20"/>
+          <w:color w:val="auto"/>
+        </w:rPr>
+      </w:pPr>
+      <w:r>
+        <w:rPr>
+          <w:rFonts w:ascii="Arial" w:cs="Arial" w:eastAsia="Arial" w:hAnsi="Arial"/>
+          <w:sz w:val="24"/>
+          <w:szCs w:val="24"/>
+          <w:color w:val="auto"/>
+        </w:rPr>
+        <w:t>data validation using JSON Schema and data migration tool.</w:t>
+      </w:r>
+    </w:p>
+    <w:p>
+      <w:pPr>
+        <w:spacing w:after="0" w:line="14" w:lineRule="exact"/>
+        <w:rPr>
+          <w:sz w:val="20"/>
+          <w:szCs w:val="20"/>
           <w:color w:val="auto"/>
         </w:rPr>
       </w:pPr>
@@ -881,8 +982,8 @@
       <w:r>
         <w:rPr>
           <w:rFonts w:ascii="Arial" w:cs="Arial" w:eastAsia="Arial" w:hAnsi="Arial"/>
-          <w:sz w:val="29"/>
-          <w:szCs w:val="29"/>
+          <w:sz w:val="28"/>
+          <w:szCs w:val="28"/>
           <w:b w:val="1"/>
           <w:bCs w:val="1"/>
           <w:color w:val="auto"/>
@@ -892,12 +993,10 @@
     </w:p>
     <w:p>
       <w:pPr>
-        <w:spacing w:after="0" w:line="23" w:lineRule="exact"/>
-        <w:rPr>
-          <w:rFonts w:ascii="Arial" w:cs="Arial" w:eastAsia="Arial" w:hAnsi="Arial"/>
-          <w:sz w:val="24"/>
-          <w:szCs w:val="24"/>
-          <w:u w:val="single" w:color="auto"/>
+        <w:spacing w:after="0" w:line="33" w:lineRule="exact"/>
+        <w:rPr>
+          <w:sz w:val="20"/>
+          <w:szCs w:val="20"/>
           <w:color w:val="auto"/>
         </w:rPr>
       </w:pPr>
@@ -946,88 +1045,142 @@
     </w:p>
     <w:p>
       <w:pPr>
-        <w:spacing w:after="0" w:line="63" w:lineRule="exact"/>
-        <w:rPr>
-          <w:rFonts w:ascii="Arial" w:cs="Arial" w:eastAsia="Arial" w:hAnsi="Arial"/>
-          <w:sz w:val="24"/>
-          <w:szCs w:val="24"/>
-          <w:u w:val="single" w:color="auto"/>
-          <w:color w:val="auto"/>
-        </w:rPr>
-      </w:pPr>
-    </w:p>
-    <w:p>
-      <w:pPr>
-        <w:ind w:left="1120" w:right="900"/>
-        <w:spacing w:after="0" w:line="233" w:lineRule="auto"/>
-        <w:rPr>
-          <w:sz w:val="20"/>
-          <w:szCs w:val="20"/>
-          <w:color w:val="auto"/>
-        </w:rPr>
-      </w:pPr>
-      <w:r>
-        <w:rPr>
-          <w:rFonts w:ascii="Arial" w:cs="Arial" w:eastAsia="Arial" w:hAnsi="Arial"/>
-          <w:sz w:val="24"/>
-          <w:szCs w:val="24"/>
-          <w:color w:val="auto"/>
-        </w:rPr>
-        <w:t>Supported legacy code and took part in migration to a new platform - MVP was built under 3 months.</w:t>
-      </w:r>
-    </w:p>
-    <w:p>
-      <w:pPr>
-        <w:spacing w:after="0" w:line="64" w:lineRule="exact"/>
-        <w:rPr>
-          <w:rFonts w:ascii="Arial" w:cs="Arial" w:eastAsia="Arial" w:hAnsi="Arial"/>
-          <w:sz w:val="24"/>
-          <w:szCs w:val="24"/>
-          <w:u w:val="single" w:color="auto"/>
-          <w:color w:val="auto"/>
-        </w:rPr>
-      </w:pPr>
-    </w:p>
-    <w:p>
-      <w:pPr>
-        <w:ind w:left="1120" w:right="360"/>
-        <w:spacing w:after="0" w:line="233" w:lineRule="auto"/>
-        <w:rPr>
-          <w:sz w:val="20"/>
-          <w:szCs w:val="20"/>
-          <w:color w:val="auto"/>
-        </w:rPr>
-      </w:pPr>
-      <w:r>
-        <w:rPr>
-          <w:rFonts w:ascii="Arial" w:cs="Arial" w:eastAsia="Arial" w:hAnsi="Arial"/>
-          <w:sz w:val="24"/>
-          <w:szCs w:val="24"/>
-          <w:color w:val="auto"/>
-        </w:rPr>
-        <w:t>Created various components for portal with advanced business logic using HTML, JavaScript and CSS which are used on day-to-day basis by customers.</w:t>
+        <w:spacing w:after="0" w:line="24" w:lineRule="exact"/>
+        <w:rPr>
+          <w:sz w:val="20"/>
+          <w:szCs w:val="20"/>
+          <w:color w:val="auto"/>
+        </w:rPr>
+      </w:pPr>
+    </w:p>
+    <w:p>
+      <w:pPr>
+        <w:ind w:left="1120"/>
+        <w:spacing w:after="0"/>
+        <w:rPr>
+          <w:sz w:val="20"/>
+          <w:szCs w:val="20"/>
+          <w:color w:val="auto"/>
+        </w:rPr>
+      </w:pPr>
+      <w:r>
+        <w:rPr>
+          <w:rFonts w:ascii="Arial" w:cs="Arial" w:eastAsia="Arial" w:hAnsi="Arial"/>
+          <w:sz w:val="24"/>
+          <w:szCs w:val="24"/>
+          <w:color w:val="auto"/>
+        </w:rPr>
+        <w:t>Supported legacy code and took part in migration to a new platform - MVP was built under 3</w:t>
+      </w:r>
+    </w:p>
+    <w:p>
+      <w:pPr>
+        <w:spacing w:after="0" w:line="24" w:lineRule="exact"/>
+        <w:rPr>
+          <w:sz w:val="20"/>
+          <w:szCs w:val="20"/>
+          <w:color w:val="auto"/>
+        </w:rPr>
+      </w:pPr>
+    </w:p>
+    <w:p>
+      <w:pPr>
+        <w:ind w:left="1120"/>
+        <w:spacing w:after="0"/>
+        <w:rPr>
+          <w:sz w:val="20"/>
+          <w:szCs w:val="20"/>
+          <w:color w:val="auto"/>
+        </w:rPr>
+      </w:pPr>
+      <w:r>
+        <w:rPr>
+          <w:rFonts w:ascii="Arial" w:cs="Arial" w:eastAsia="Arial" w:hAnsi="Arial"/>
+          <w:sz w:val="24"/>
+          <w:szCs w:val="24"/>
+          <w:color w:val="auto"/>
+        </w:rPr>
+        <w:t>months.</w:t>
+      </w:r>
+    </w:p>
+    <w:p>
+      <w:pPr>
+        <w:spacing w:after="0" w:line="24" w:lineRule="exact"/>
+        <w:rPr>
+          <w:sz w:val="20"/>
+          <w:szCs w:val="20"/>
+          <w:color w:val="auto"/>
+        </w:rPr>
+      </w:pPr>
+    </w:p>
+    <w:p>
+      <w:pPr>
+        <w:ind w:left="1120"/>
+        <w:spacing w:after="0"/>
+        <w:rPr>
+          <w:sz w:val="20"/>
+          <w:szCs w:val="20"/>
+          <w:color w:val="auto"/>
+        </w:rPr>
+      </w:pPr>
+      <w:r>
+        <w:rPr>
+          <w:rFonts w:ascii="Arial" w:cs="Arial" w:eastAsia="Arial" w:hAnsi="Arial"/>
+          <w:sz w:val="23"/>
+          <w:szCs w:val="23"/>
+          <w:color w:val="auto"/>
+        </w:rPr>
+        <w:t>Created various components for portal with advanced business logic using HTML, JavaScript and</w:t>
+      </w:r>
+    </w:p>
+    <w:p>
+      <w:pPr>
+        <w:spacing w:after="0" w:line="36" w:lineRule="exact"/>
+        <w:rPr>
+          <w:sz w:val="20"/>
+          <w:szCs w:val="20"/>
+          <w:color w:val="auto"/>
+        </w:rPr>
+      </w:pPr>
+    </w:p>
+    <w:p>
+      <w:pPr>
+        <w:ind w:left="1120"/>
+        <w:spacing w:after="0"/>
+        <w:rPr>
+          <w:sz w:val="20"/>
+          <w:szCs w:val="20"/>
+          <w:color w:val="auto"/>
+        </w:rPr>
+      </w:pPr>
+      <w:r>
+        <w:rPr>
+          <w:rFonts w:ascii="Arial" w:cs="Arial" w:eastAsia="Arial" w:hAnsi="Arial"/>
+          <w:sz w:val="24"/>
+          <w:szCs w:val="24"/>
+          <w:color w:val="auto"/>
+        </w:rPr>
+        <w:t>CSS which are used on day-to-day basis by customers.</w:t>
       </w:r>
     </w:p>
     <w:p>
       <w:pPr>
         <w:sectPr>
-          <w:pgSz w:w="11900" w:h="16840" w:orient="portrait"/>
+          <w:pgSz w:w="24000" w:h="17640" w:orient="landscape"/>
           <w:cols w:equalWidth="0" w:num="1">
-            <w:col w:w="11200"/>
+            <w:col w:w="22200"/>
           </w:cols>
-          <w:pgMar w:left="360" w:top="154" w:right="340" w:bottom="0" w:gutter="0" w:footer="0" w:header="0"/>
+          <w:pgMar w:left="360" w:top="123" w:right="1440" w:bottom="836" w:gutter="0" w:footer="0" w:header="0"/>
           <w:type w:val="continuous"/>
         </w:sectPr>
       </w:pPr>
     </w:p>
     <w:p>
       <w:pPr>
-        <w:spacing w:after="0" w:line="160" w:lineRule="exact"/>
-        <w:rPr>
-          <w:rFonts w:ascii="Arial" w:cs="Arial" w:eastAsia="Arial" w:hAnsi="Arial"/>
-          <w:sz w:val="24"/>
-          <w:szCs w:val="24"/>
-          <w:u w:val="single" w:color="auto"/>
+        <w:spacing w:after="0" w:line="121" w:lineRule="exact"/>
+        <w:rPr>
+          <w:sz w:val="20"/>
+          <w:szCs w:val="20"/>
           <w:color w:val="auto"/>
         </w:rPr>
       </w:pPr>
@@ -1055,12 +1208,10 @@
     </w:p>
     <w:p>
       <w:pPr>
-        <w:spacing w:after="0" w:line="51" w:lineRule="exact"/>
-        <w:rPr>
-          <w:rFonts w:ascii="Arial" w:cs="Arial" w:eastAsia="Arial" w:hAnsi="Arial"/>
-          <w:sz w:val="24"/>
-          <w:szCs w:val="24"/>
-          <w:u w:val="single" w:color="auto"/>
+        <w:spacing w:after="0" w:line="73" w:lineRule="exact"/>
+        <w:rPr>
+          <w:sz w:val="20"/>
+          <w:szCs w:val="20"/>
           <w:color w:val="auto"/>
         </w:rPr>
       </w:pPr>
@@ -1092,70 +1243,53 @@
       <w:r>
         <w:rPr>
           <w:rFonts w:ascii="Arial" w:cs="Arial" w:eastAsia="Arial" w:hAnsi="Arial"/>
-          <w:sz w:val="24"/>
-          <w:szCs w:val="24"/>
-          <w:color w:val="auto"/>
-        </w:rPr>
-        <w:t xml:space="preserve"> (</w:t>
+          <w:sz w:val="23"/>
+          <w:szCs w:val="23"/>
+          <w:color w:val="auto"/>
+        </w:rPr>
+        <w:t xml:space="preserve"> </w:t>
       </w:r>
       <w:hyperlink r:id="rId24">
         <w:r>
           <w:rPr>
             <w:rFonts w:ascii="Arial" w:cs="Arial" w:eastAsia="Arial" w:hAnsi="Arial"/>
-            <w:sz w:val="24"/>
-            <w:szCs w:val="24"/>
+            <w:sz w:val="23"/>
+            <w:szCs w:val="23"/>
             <w:u w:val="single" w:color="auto"/>
             <w:color w:val="auto"/>
           </w:rPr>
-          <w:t>Website</w:t>
+          <w:t xml:space="preserve">(Website, </w:t>
         </w:r>
       </w:hyperlink>
-      <w:r>
-        <w:rPr>
-          <w:rFonts w:ascii="Arial" w:cs="Arial" w:eastAsia="Arial" w:hAnsi="Arial"/>
-          <w:sz w:val="24"/>
-          <w:szCs w:val="24"/>
-          <w:color w:val="auto"/>
-        </w:rPr>
-        <w:t xml:space="preserve">, </w:t>
-      </w:r>
       <w:hyperlink r:id="rId25">
         <w:r>
           <w:rPr>
             <w:rFonts w:ascii="Arial" w:cs="Arial" w:eastAsia="Arial" w:hAnsi="Arial"/>
-            <w:sz w:val="24"/>
-            <w:szCs w:val="24"/>
+            <w:sz w:val="36"/>
+            <w:szCs w:val="36"/>
+            <w:b w:val="1"/>
+            <w:bCs w:val="1"/>
             <w:u w:val="single" w:color="auto"/>
             <w:color w:val="auto"/>
           </w:rPr>
-          <w:t>Github</w:t>
+          <w:t>Github)</w:t>
         </w:r>
       </w:hyperlink>
-      <w:r>
-        <w:rPr>
-          <w:rFonts w:ascii="Arial" w:cs="Arial" w:eastAsia="Arial" w:hAnsi="Arial"/>
-          <w:sz w:val="24"/>
-          <w:szCs w:val="24"/>
-          <w:color w:val="auto"/>
-        </w:rPr>
-        <w:t>)</w:t>
-      </w:r>
-    </w:p>
-    <w:p>
-      <w:pPr>
-        <w:spacing w:after="0" w:line="72" w:lineRule="exact"/>
-        <w:rPr>
-          <w:sz w:val="20"/>
-          <w:szCs w:val="20"/>
-          <w:color w:val="auto"/>
-        </w:rPr>
-      </w:pPr>
-    </w:p>
-    <w:p>
-      <w:pPr>
-        <w:jc w:val="both"/>
-        <w:ind w:left="400" w:right="300"/>
-        <w:spacing w:after="0" w:line="259" w:lineRule="auto"/>
+    </w:p>
+    <w:p>
+      <w:pPr>
+        <w:spacing w:after="0" w:line="49" w:lineRule="exact"/>
+        <w:rPr>
+          <w:sz w:val="20"/>
+          <w:szCs w:val="20"/>
+          <w:color w:val="auto"/>
+        </w:rPr>
+      </w:pPr>
+    </w:p>
+    <w:p>
+      <w:pPr>
+        <w:ind w:left="400"/>
+        <w:spacing w:after="0" w:line="291" w:lineRule="auto"/>
         <w:rPr>
           <w:sz w:val="20"/>
           <w:szCs w:val="20"/>
@@ -1174,7 +1308,7 @@
     </w:p>
     <w:p>
       <w:pPr>
-        <w:spacing w:after="0" w:line="248" w:lineRule="exact"/>
+        <w:spacing w:after="0" w:line="157" w:lineRule="exact"/>
         <w:rPr>
           <w:sz w:val="20"/>
           <w:szCs w:val="20"/>
@@ -1209,79 +1343,64 @@
       <w:r>
         <w:rPr>
           <w:rFonts w:ascii="Arial" w:cs="Arial" w:eastAsia="Arial" w:hAnsi="Arial"/>
-          <w:sz w:val="24"/>
-          <w:szCs w:val="24"/>
-          <w:color w:val="auto"/>
-        </w:rPr>
-        <w:t xml:space="preserve"> (</w:t>
+          <w:sz w:val="23"/>
+          <w:szCs w:val="23"/>
+          <w:color w:val="auto"/>
+        </w:rPr>
+        <w:t xml:space="preserve"> </w:t>
       </w:r>
       <w:hyperlink r:id="rId26">
         <w:r>
           <w:rPr>
             <w:rFonts w:ascii="Arial" w:cs="Arial" w:eastAsia="Arial" w:hAnsi="Arial"/>
-            <w:sz w:val="24"/>
-            <w:szCs w:val="24"/>
+            <w:sz w:val="23"/>
+            <w:szCs w:val="23"/>
             <w:u w:val="single" w:color="auto"/>
             <w:color w:val="auto"/>
           </w:rPr>
-          <w:t>Playground</w:t>
+          <w:t xml:space="preserve">(Playground, </w:t>
         </w:r>
       </w:hyperlink>
-      <w:r>
-        <w:rPr>
-          <w:rFonts w:ascii="Arial" w:cs="Arial" w:eastAsia="Arial" w:hAnsi="Arial"/>
-          <w:sz w:val="24"/>
-          <w:szCs w:val="24"/>
-          <w:color w:val="auto"/>
-        </w:rPr>
-        <w:t xml:space="preserve">, </w:t>
-      </w:r>
       <w:hyperlink r:id="rId27">
         <w:r>
           <w:rPr>
             <w:rFonts w:ascii="Arial" w:cs="Arial" w:eastAsia="Arial" w:hAnsi="Arial"/>
-            <w:sz w:val="24"/>
-            <w:szCs w:val="24"/>
+            <w:sz w:val="36"/>
+            <w:szCs w:val="36"/>
+            <w:b w:val="1"/>
+            <w:bCs w:val="1"/>
             <w:u w:val="single" w:color="auto"/>
             <w:color w:val="auto"/>
           </w:rPr>
-          <w:t>Github</w:t>
+          <w:t>Github,</w:t>
+        </w:r>
+        <w:r>
+          <w:rPr>
+            <w:rFonts w:ascii="Arial" w:cs="Arial" w:eastAsia="Arial" w:hAnsi="Arial"/>
+            <w:sz w:val="23"/>
+            <w:szCs w:val="23"/>
+            <w:u w:val="single" w:color="auto"/>
+            <w:color w:val="auto"/>
+          </w:rPr>
+          <w:t xml:space="preserve"> </w:t>
         </w:r>
       </w:hyperlink>
-      <w:r>
-        <w:rPr>
-          <w:rFonts w:ascii="Arial" w:cs="Arial" w:eastAsia="Arial" w:hAnsi="Arial"/>
-          <w:sz w:val="24"/>
-          <w:szCs w:val="24"/>
-          <w:color w:val="auto"/>
-        </w:rPr>
-        <w:t xml:space="preserve">, </w:t>
-      </w:r>
       <w:hyperlink r:id="rId28">
         <w:r>
           <w:rPr>
             <w:rFonts w:ascii="Arial" w:cs="Arial" w:eastAsia="Arial" w:hAnsi="Arial"/>
-            <w:sz w:val="24"/>
-            <w:szCs w:val="24"/>
+            <w:sz w:val="23"/>
+            <w:szCs w:val="23"/>
             <w:u w:val="single" w:color="auto"/>
             <w:color w:val="auto"/>
           </w:rPr>
-          <w:t>npmjs</w:t>
+          <w:t>npmjs)</w:t>
         </w:r>
       </w:hyperlink>
-      <w:r>
-        <w:rPr>
-          <w:rFonts w:ascii="Arial" w:cs="Arial" w:eastAsia="Arial" w:hAnsi="Arial"/>
-          <w:sz w:val="24"/>
-          <w:szCs w:val="24"/>
-          <w:color w:val="auto"/>
-        </w:rPr>
-        <w:t>)</w:t>
-      </w:r>
-    </w:p>
-    <w:p>
-      <w:pPr>
-        <w:spacing w:after="0" w:line="72" w:lineRule="exact"/>
+    </w:p>
+    <w:p>
+      <w:pPr>
+        <w:spacing w:after="0" w:line="57" w:lineRule="exact"/>
         <w:rPr>
           <w:rFonts w:ascii="Arial" w:cs="Arial" w:eastAsia="Arial" w:hAnsi="Arial"/>
           <w:sz w:val="36"/>
@@ -1294,9 +1413,8 @@
     </w:p>
     <w:p>
       <w:pPr>
-        <w:jc w:val="both"/>
-        <w:ind w:left="400" w:right="1000"/>
-        <w:spacing w:after="0" w:line="269" w:lineRule="auto"/>
+        <w:ind w:left="400" w:right="760"/>
+        <w:spacing w:after="0" w:line="335" w:lineRule="auto"/>
         <w:rPr>
           <w:sz w:val="20"/>
           <w:szCs w:val="20"/>
@@ -1315,7 +1433,7 @@
     </w:p>
     <w:p>
       <w:pPr>
-        <w:spacing w:after="0" w:line="237" w:lineRule="exact"/>
+        <w:spacing w:after="0" w:line="113" w:lineRule="exact"/>
         <w:rPr>
           <w:rFonts w:ascii="Arial" w:cs="Arial" w:eastAsia="Arial" w:hAnsi="Arial"/>
           <w:sz w:val="36"/>
@@ -1353,81 +1471,65 @@
       <w:r>
         <w:rPr>
           <w:rFonts w:ascii="Arial" w:cs="Arial" w:eastAsia="Arial" w:hAnsi="Arial"/>
-          <w:sz w:val="24"/>
-          <w:szCs w:val="24"/>
-          <w:color w:val="auto"/>
-        </w:rPr>
-        <w:t xml:space="preserve"> (</w:t>
+          <w:sz w:val="23"/>
+          <w:szCs w:val="23"/>
+          <w:color w:val="auto"/>
+        </w:rPr>
+        <w:t xml:space="preserve"> </w:t>
       </w:r>
       <w:hyperlink r:id="rId29">
         <w:r>
           <w:rPr>
             <w:rFonts w:ascii="Arial" w:cs="Arial" w:eastAsia="Arial" w:hAnsi="Arial"/>
-            <w:sz w:val="24"/>
-            <w:szCs w:val="24"/>
+            <w:sz w:val="23"/>
+            <w:szCs w:val="23"/>
             <w:u w:val="single" w:color="auto"/>
             <w:color w:val="auto"/>
           </w:rPr>
-          <w:t>Playground</w:t>
+          <w:t xml:space="preserve">(Playground, </w:t>
         </w:r>
       </w:hyperlink>
-      <w:r>
-        <w:rPr>
-          <w:rFonts w:ascii="Arial" w:cs="Arial" w:eastAsia="Arial" w:hAnsi="Arial"/>
-          <w:sz w:val="24"/>
-          <w:szCs w:val="24"/>
-          <w:color w:val="auto"/>
-        </w:rPr>
-        <w:t xml:space="preserve">, </w:t>
-      </w:r>
       <w:hyperlink r:id="rId30">
         <w:r>
           <w:rPr>
             <w:rFonts w:ascii="Arial" w:cs="Arial" w:eastAsia="Arial" w:hAnsi="Arial"/>
-            <w:sz w:val="24"/>
-            <w:szCs w:val="24"/>
+            <w:sz w:val="36"/>
+            <w:szCs w:val="36"/>
+            <w:b w:val="1"/>
+            <w:bCs w:val="1"/>
             <w:u w:val="single" w:color="auto"/>
             <w:color w:val="auto"/>
           </w:rPr>
-          <w:t>Github</w:t>
+          <w:t>Github)</w:t>
         </w:r>
       </w:hyperlink>
-      <w:r>
-        <w:rPr>
-          <w:rFonts w:ascii="Arial" w:cs="Arial" w:eastAsia="Arial" w:hAnsi="Arial"/>
-          <w:sz w:val="24"/>
-          <w:szCs w:val="24"/>
-          <w:color w:val="auto"/>
-        </w:rPr>
-        <w:t>)</w:t>
-      </w:r>
-    </w:p>
-    <w:p>
-      <w:pPr>
-        <w:spacing w:after="0" w:line="72" w:lineRule="exact"/>
-        <w:rPr>
-          <w:sz w:val="20"/>
-          <w:szCs w:val="20"/>
-          <w:color w:val="auto"/>
-        </w:rPr>
-      </w:pPr>
-    </w:p>
-    <w:p>
-      <w:pPr>
-        <w:ind w:left="400"/>
-        <w:spacing w:after="0" w:line="233" w:lineRule="auto"/>
-        <w:rPr>
-          <w:rFonts w:ascii="Arial" w:cs="Arial" w:eastAsia="Arial" w:hAnsi="Arial"/>
-          <w:sz w:val="24"/>
-          <w:szCs w:val="24"/>
-          <w:color w:val="auto"/>
-        </w:rPr>
-      </w:pPr>
-      <w:r>
-        <w:rPr>
-          <w:rFonts w:ascii="Arial" w:cs="Arial" w:eastAsia="Arial" w:hAnsi="Arial"/>
-          <w:sz w:val="24"/>
-          <w:szCs w:val="24"/>
+    </w:p>
+    <w:p>
+      <w:pPr>
+        <w:spacing w:after="0" w:line="57" w:lineRule="exact"/>
+        <w:rPr>
+          <w:sz w:val="20"/>
+          <w:szCs w:val="20"/>
+          <w:color w:val="auto"/>
+        </w:rPr>
+      </w:pPr>
+    </w:p>
+    <w:p>
+      <w:pPr>
+        <w:ind w:left="400" w:right="580"/>
+        <w:spacing w:after="0" w:line="310" w:lineRule="auto"/>
+        <w:rPr>
+          <w:rFonts w:ascii="Arial" w:cs="Arial" w:eastAsia="Arial" w:hAnsi="Arial"/>
+          <w:sz w:val="23"/>
+          <w:szCs w:val="23"/>
+          <w:color w:val="auto"/>
+        </w:rPr>
+      </w:pPr>
+      <w:r>
+        <w:rPr>
+          <w:rFonts w:ascii="Arial" w:cs="Arial" w:eastAsia="Arial" w:hAnsi="Arial"/>
+          <w:sz w:val="23"/>
+          <w:szCs w:val="23"/>
           <w:color w:val="auto"/>
         </w:rPr>
         <w:t xml:space="preserve">Radio that picks Lo-Fi tracks from </w:t>
@@ -1436,8 +1538,8 @@
         <w:r>
           <w:rPr>
             <w:rFonts w:ascii="Arial" w:cs="Arial" w:eastAsia="Arial" w:hAnsi="Arial"/>
-            <w:sz w:val="24"/>
-            <w:szCs w:val="24"/>
+            <w:sz w:val="23"/>
+            <w:szCs w:val="23"/>
             <w:u w:val="single" w:color="auto"/>
             <w:color w:val="auto"/>
           </w:rPr>
@@ -1447,8 +1549,8 @@
       <w:r>
         <w:rPr>
           <w:rFonts w:ascii="Arial" w:cs="Arial" w:eastAsia="Arial" w:hAnsi="Arial"/>
-          <w:sz w:val="24"/>
-          <w:szCs w:val="24"/>
+          <w:sz w:val="23"/>
+          <w:szCs w:val="23"/>
           <w:color w:val="auto"/>
         </w:rPr>
         <w:t>according to current weather, day time and season at your geolocation.</w:t>
@@ -1474,7 +1576,7 @@
     </w:p>
     <w:p>
       <w:pPr>
-        <w:spacing w:after="0" w:line="140" w:lineRule="exact"/>
+        <w:spacing w:after="0" w:line="101" w:lineRule="exact"/>
         <w:rPr>
           <w:sz w:val="20"/>
           <w:szCs w:val="20"/>
@@ -1505,7 +1607,7 @@
     </w:p>
     <w:p>
       <w:pPr>
-        <w:spacing w:after="0" w:line="33" w:lineRule="exact"/>
+        <w:spacing w:after="0" w:line="71" w:lineRule="exact"/>
         <w:rPr>
           <w:sz w:val="20"/>
           <w:szCs w:val="20"/>
@@ -1565,7 +1667,7 @@
     </w:p>
     <w:p>
       <w:pPr>
-        <w:spacing w:after="0" w:line="28" w:lineRule="exact"/>
+        <w:spacing w:after="0" w:line="14" w:lineRule="exact"/>
         <w:rPr>
           <w:sz w:val="20"/>
           <w:szCs w:val="20"/>
@@ -1586,8 +1688,8 @@
       <w:r>
         <w:rPr>
           <w:rFonts w:ascii="Arial" w:cs="Arial" w:eastAsia="Arial" w:hAnsi="Arial"/>
-          <w:sz w:val="29"/>
-          <w:szCs w:val="29"/>
+          <w:sz w:val="28"/>
+          <w:szCs w:val="28"/>
           <w:b w:val="1"/>
           <w:bCs w:val="1"/>
           <w:color w:val="auto"/>
@@ -1597,7 +1699,7 @@
     </w:p>
     <w:p>
       <w:pPr>
-        <w:spacing w:after="0" w:line="23" w:lineRule="exact"/>
+        <w:spacing w:after="0" w:line="33" w:lineRule="exact"/>
         <w:rPr>
           <w:sz w:val="20"/>
           <w:szCs w:val="20"/>
@@ -1742,12 +1844,12 @@
           <w:szCs w:val="24"/>
           <w:color w:val="auto"/>
         </w:rPr>
-        <w:t>Passport.js</w:t>
-      </w:r>
-    </w:p>
-    <w:p>
-      <w:pPr>
-        <w:spacing w:after="0" w:line="28" w:lineRule="exact"/>
+        <w:t>Passport .js</w:t>
+      </w:r>
+    </w:p>
+    <w:p>
+      <w:pPr>
+        <w:spacing w:after="0" w:line="14" w:lineRule="exact"/>
         <w:rPr>
           <w:sz w:val="20"/>
           <w:szCs w:val="20"/>
@@ -1768,8 +1870,8 @@
       <w:r>
         <w:rPr>
           <w:rFonts w:ascii="Arial" w:cs="Arial" w:eastAsia="Arial" w:hAnsi="Arial"/>
-          <w:sz w:val="29"/>
-          <w:szCs w:val="29"/>
+          <w:sz w:val="28"/>
+          <w:szCs w:val="28"/>
           <w:b w:val="1"/>
           <w:bCs w:val="1"/>
           <w:color w:val="auto"/>
@@ -1779,7 +1881,7 @@
     </w:p>
     <w:p>
       <w:pPr>
-        <w:spacing w:after="0" w:line="23" w:lineRule="exact"/>
+        <w:spacing w:after="0" w:line="33" w:lineRule="exact"/>
         <w:rPr>
           <w:sz w:val="20"/>
           <w:szCs w:val="20"/>
@@ -1809,7 +1911,7 @@
     </w:p>
     <w:p>
       <w:pPr>
-        <w:spacing w:after="0" w:line="63" w:lineRule="exact"/>
+        <w:spacing w:after="0" w:line="24" w:lineRule="exact"/>
         <w:rPr>
           <w:sz w:val="20"/>
           <w:szCs w:val="20"/>
@@ -1839,7 +1941,7 @@
     </w:p>
     <w:p>
       <w:pPr>
-        <w:spacing w:after="0" w:line="95" w:lineRule="exact"/>
+        <w:spacing w:after="0" w:line="114" w:lineRule="exact"/>
         <w:rPr>
           <w:sz w:val="20"/>
           <w:szCs w:val="20"/>
@@ -1860,8 +1962,8 @@
       <w:r>
         <w:rPr>
           <w:rFonts w:ascii="Arial" w:cs="Arial" w:eastAsia="Arial" w:hAnsi="Arial"/>
-          <w:sz w:val="29"/>
-          <w:szCs w:val="29"/>
+          <w:sz w:val="28"/>
+          <w:szCs w:val="28"/>
           <w:b w:val="1"/>
           <w:bCs w:val="1"/>
           <w:color w:val="auto"/>
@@ -1871,7 +1973,7 @@
     </w:p>
     <w:p>
       <w:pPr>
-        <w:spacing w:after="0" w:line="23" w:lineRule="exact"/>
+        <w:spacing w:after="0" w:line="22" w:lineRule="exact"/>
         <w:rPr>
           <w:sz w:val="20"/>
           <w:szCs w:val="20"/>
@@ -1912,19 +2014,19 @@
     <w:p>
       <w:pPr>
         <w:sectPr>
-          <w:pgSz w:w="11900" w:h="16840" w:orient="portrait"/>
+          <w:pgSz w:w="24000" w:h="17640" w:orient="landscape"/>
           <w:cols w:equalWidth="0" w:num="2">
-            <w:col w:w="7200" w:space="440"/>
-            <w:col w:w="3560"/>
+            <w:col w:w="7080" w:space="560"/>
+            <w:col w:w="14560"/>
           </w:cols>
-          <w:pgMar w:left="360" w:top="154" w:right="340" w:bottom="0" w:gutter="0" w:footer="0" w:header="0"/>
+          <w:pgMar w:left="360" w:top="123" w:right="1440" w:bottom="836" w:gutter="0" w:footer="0" w:header="0"/>
           <w:type w:val="continuous"/>
         </w:sectPr>
       </w:pPr>
     </w:p>
     <w:p>
       <w:pPr>
-        <w:spacing w:after="0" w:line="224" w:lineRule="auto"/>
+        <w:spacing w:after="0"/>
         <w:rPr>
           <w:sz w:val="20"/>
           <w:szCs w:val="20"/>
@@ -1945,39 +2047,40 @@
     </w:p>
     <w:p>
       <w:pPr>
-        <w:spacing w:after="0" w:line="73" w:lineRule="exact"/>
-        <w:rPr>
-          <w:sz w:val="20"/>
-          <w:szCs w:val="20"/>
-          <w:color w:val="auto"/>
-        </w:rPr>
-      </w:pPr>
-    </w:p>
-    <w:p>
-      <w:pPr>
-        <w:ind w:left="400" w:right="360"/>
-        <w:spacing w:after="0" w:line="246" w:lineRule="auto"/>
-        <w:rPr>
-          <w:sz w:val="20"/>
-          <w:szCs w:val="20"/>
-          <w:color w:val="auto"/>
-        </w:rPr>
-      </w:pPr>
-      <w:r>
-        <w:rPr>
-          <w:rFonts w:ascii="Arial" w:cs="Arial" w:eastAsia="Arial" w:hAnsi="Arial"/>
-          <w:sz w:val="29"/>
-          <w:szCs w:val="29"/>
+        <w:spacing w:after="0" w:line="49" w:lineRule="exact"/>
+        <w:rPr>
+          <w:sz w:val="20"/>
+          <w:szCs w:val="20"/>
+          <w:color w:val="auto"/>
+        </w:rPr>
+      </w:pPr>
+    </w:p>
+    <w:p>
+      <w:pPr>
+        <w:jc w:val="both"/>
+        <w:ind w:left="400" w:right="320"/>
+        <w:spacing w:after="0" w:line="259" w:lineRule="auto"/>
+        <w:rPr>
+          <w:sz w:val="20"/>
+          <w:szCs w:val="20"/>
+          <w:color w:val="auto"/>
+        </w:rPr>
+      </w:pPr>
+      <w:r>
+        <w:rPr>
+          <w:rFonts w:ascii="Arial" w:cs="Arial" w:eastAsia="Arial" w:hAnsi="Arial"/>
+          <w:sz w:val="28"/>
+          <w:szCs w:val="28"/>
           <w:b w:val="1"/>
           <w:bCs w:val="1"/>
           <w:color w:val="auto"/>
         </w:rPr>
-        <w:t>Master's degree in Information Systems Security</w:t>
-      </w:r>
-    </w:p>
-    <w:p>
-      <w:pPr>
-        <w:spacing w:after="0" w:line="22" w:lineRule="exact"/>
+        <w:t>Bachelor's degree in Information Systems Security</w:t>
+      </w:r>
+    </w:p>
+    <w:p>
+      <w:pPr>
+        <w:spacing w:after="0" w:line="3" w:lineRule="exact"/>
         <w:rPr>
           <w:sz w:val="20"/>
           <w:szCs w:val="20"/>
@@ -2003,6 +2106,8 @@
           <w:szCs w:val="24"/>
           <w:b w:val="1"/>
           <w:bCs w:val="1"/>
+          <w:i w:val="1"/>
+          <w:iCs w:val="1"/>
           <w:color w:val="auto"/>
         </w:rPr>
         <w:t>MAI</w:t>
@@ -2047,100 +2152,39 @@
     </w:p>
     <w:p>
       <w:pPr>
-        <w:spacing w:after="0" w:line="355" w:lineRule="exact"/>
-        <w:rPr>
-          <w:sz w:val="20"/>
-          <w:szCs w:val="20"/>
-          <w:color w:val="auto"/>
-        </w:rPr>
-      </w:pPr>
-    </w:p>
-    <w:p>
-      <w:pPr>
-        <w:spacing w:after="0"/>
-        <w:rPr>
-          <w:sz w:val="20"/>
-          <w:szCs w:val="20"/>
-          <w:color w:val="auto"/>
-        </w:rPr>
-      </w:pPr>
-      <w:r>
-        <w:rPr>
-          <w:rFonts w:ascii="Arial" w:cs="Arial" w:eastAsia="Arial" w:hAnsi="Arial"/>
-          <w:sz w:val="27"/>
-          <w:szCs w:val="27"/>
+        <w:spacing w:after="0" w:line="374" w:lineRule="exact"/>
+        <w:rPr>
+          <w:sz w:val="20"/>
+          <w:szCs w:val="20"/>
+          <w:color w:val="auto"/>
+        </w:rPr>
+      </w:pPr>
+    </w:p>
+    <w:p>
+      <w:pPr>
+        <w:ind w:right="620"/>
+        <w:spacing w:after="0" w:line="261" w:lineRule="auto"/>
+        <w:rPr>
+          <w:sz w:val="20"/>
+          <w:szCs w:val="20"/>
+          <w:color w:val="auto"/>
+        </w:rPr>
+      </w:pPr>
+      <w:r>
+        <w:rPr>
+          <w:rFonts w:ascii="Arial" w:cs="Arial" w:eastAsia="Arial" w:hAnsi="Arial"/>
+          <w:sz w:val="28"/>
+          <w:szCs w:val="28"/>
           <w:b w:val="1"/>
           <w:bCs w:val="1"/>
           <w:color w:val="auto"/>
         </w:rPr>
-        <w:t>Bachelor's degree in</w:t>
-      </w:r>
-    </w:p>
-    <w:p>
-      <w:pPr>
-        <w:spacing w:after="0" w:line="50" w:lineRule="exact"/>
-        <w:rPr>
-          <w:sz w:val="20"/>
-          <w:szCs w:val="20"/>
-          <w:color w:val="auto"/>
-        </w:rPr>
-      </w:pPr>
-    </w:p>
-    <w:p>
-      <w:pPr>
-        <w:spacing w:after="0"/>
-        <w:rPr>
-          <w:sz w:val="20"/>
-          <w:szCs w:val="20"/>
-          <w:color w:val="auto"/>
-        </w:rPr>
-      </w:pPr>
-      <w:r>
-        <w:rPr>
-          <w:rFonts w:ascii="Arial" w:cs="Arial" w:eastAsia="Arial" w:hAnsi="Arial"/>
-          <w:sz w:val="27"/>
-          <w:szCs w:val="27"/>
-          <w:b w:val="1"/>
-          <w:bCs w:val="1"/>
-          <w:color w:val="auto"/>
-        </w:rPr>
-        <w:t>Information Systems</w:t>
-      </w:r>
-    </w:p>
-    <w:p>
-      <w:pPr>
-        <w:spacing w:after="0" w:line="27" w:lineRule="exact"/>
-        <w:rPr>
-          <w:sz w:val="20"/>
-          <w:szCs w:val="20"/>
-          <w:color w:val="auto"/>
-        </w:rPr>
-      </w:pPr>
-    </w:p>
-    <w:p>
-      <w:pPr>
-        <w:spacing w:after="0"/>
-        <w:rPr>
-          <w:sz w:val="20"/>
-          <w:szCs w:val="20"/>
-          <w:color w:val="auto"/>
-        </w:rPr>
-      </w:pPr>
-      <w:r>
-        <w:rPr>
-          <w:rFonts w:ascii="Arial" w:cs="Arial" w:eastAsia="Arial" w:hAnsi="Arial"/>
-          <w:sz w:val="29"/>
-          <w:szCs w:val="29"/>
-          <w:b w:val="1"/>
-          <w:bCs w:val="1"/>
-          <w:color w:val="auto"/>
-        </w:rPr>
-        <w:t>Security</w:t>
-      </w:r>
-    </w:p>
-    <w:p>
-      <w:pPr>
-        <w:spacing w:after="0" w:line="52" w:lineRule="exact"/>
+        <w:t>Master's degree in Information Systems Security</w:t>
+      </w:r>
+    </w:p>
+    <w:p>
+      <w:pPr>
+        <w:spacing w:after="0" w:line="1" w:lineRule="exact"/>
         <w:rPr>
           <w:sz w:val="20"/>
           <w:szCs w:val="20"/>
@@ -2164,6 +2208,8 @@
           <w:szCs w:val="22"/>
           <w:b w:val="1"/>
           <w:bCs w:val="1"/>
+          <w:i w:val="1"/>
+          <w:iCs w:val="1"/>
           <w:color w:val="auto"/>
         </w:rPr>
         <w:t>MAI</w:t>
@@ -2198,7 +2244,7 @@
     </w:p>
     <w:p>
       <w:pPr>
-        <w:spacing w:after="0" w:line="3" w:lineRule="exact"/>
+        <w:spacing w:after="0" w:line="20" w:lineRule="exact"/>
         <w:rPr>
           <w:sz w:val="20"/>
           <w:szCs w:val="20"/>
@@ -2228,28 +2274,28 @@
     </w:p>
     <w:p>
       <w:pPr>
-        <w:spacing w:after="0" w:line="88" w:lineRule="exact"/>
-        <w:rPr>
-          <w:sz w:val="20"/>
-          <w:szCs w:val="20"/>
-          <w:color w:val="auto"/>
-        </w:rPr>
-      </w:pPr>
-    </w:p>
-    <w:p>
-      <w:pPr>
-        <w:spacing w:after="0"/>
-        <w:rPr>
-          <w:sz w:val="20"/>
-          <w:szCs w:val="20"/>
-          <w:color w:val="auto"/>
-        </w:rPr>
-      </w:pPr>
-      <w:r>
-        <w:rPr>
-          <w:rFonts w:ascii="Arial" w:cs="Arial" w:eastAsia="Arial" w:hAnsi="Arial"/>
-          <w:sz w:val="29"/>
-          <w:szCs w:val="29"/>
+        <w:spacing w:after="0" w:line="68" w:lineRule="exact"/>
+        <w:rPr>
+          <w:sz w:val="20"/>
+          <w:szCs w:val="20"/>
+          <w:color w:val="auto"/>
+        </w:rPr>
+      </w:pPr>
+    </w:p>
+    <w:p>
+      <w:pPr>
+        <w:spacing w:after="0"/>
+        <w:rPr>
+          <w:sz w:val="20"/>
+          <w:szCs w:val="20"/>
+          <w:color w:val="auto"/>
+        </w:rPr>
+      </w:pPr>
+      <w:r>
+        <w:rPr>
+          <w:rFonts w:ascii="Arial" w:cs="Arial" w:eastAsia="Arial" w:hAnsi="Arial"/>
+          <w:sz w:val="28"/>
+          <w:szCs w:val="28"/>
           <w:b w:val="1"/>
           <w:bCs w:val="1"/>
           <w:color w:val="auto"/>
@@ -2259,7 +2305,7 @@
     </w:p>
     <w:p>
       <w:pPr>
-        <w:spacing w:after="0" w:line="23" w:lineRule="exact"/>
+        <w:spacing w:after="0" w:line="39" w:lineRule="exact"/>
         <w:rPr>
           <w:sz w:val="20"/>
           <w:szCs w:val="20"/>
@@ -2319,7 +2365,7 @@
     </w:p>
     <w:p>
       <w:pPr>
-        <w:spacing w:after="0" w:line="47" w:lineRule="exact"/>
+        <w:spacing w:after="0" w:line="24" w:lineRule="exact"/>
         <w:rPr>
           <w:sz w:val="20"/>
           <w:szCs w:val="20"/>
@@ -2349,7 +2395,7 @@
     </w:p>
     <w:p>
       <w:pPr>
-        <w:spacing w:after="0" w:line="36" w:lineRule="exact"/>
+        <w:spacing w:after="0" w:line="47" w:lineRule="exact"/>
         <w:rPr>
           <w:sz w:val="20"/>
           <w:szCs w:val="20"/>
@@ -2378,13 +2424,13 @@
       </w:r>
     </w:p>
     <w:sectPr>
-      <w:pgSz w:w="11900" w:h="16840" w:orient="portrait"/>
+      <w:pgSz w:w="24000" w:h="17640" w:orient="landscape"/>
       <w:cols w:equalWidth="0" w:num="3">
-        <w:col w:w="3420" w:space="720"/>
-        <w:col w:w="3180" w:space="720"/>
-        <w:col w:w="3160"/>
+        <w:col w:w="3360" w:space="720"/>
+        <w:col w:w="3240" w:space="720"/>
+        <w:col w:w="14160"/>
       </w:cols>
-      <w:pgMar w:left="360" w:top="154" w:right="340" w:bottom="0" w:gutter="0" w:footer="0" w:header="0"/>
+      <w:pgMar w:left="360" w:top="123" w:right="1440" w:bottom="836" w:gutter="0" w:footer="0" w:header="0"/>
       <w:type w:val="continuous"/>
     </w:sectPr>
   </w:body>
@@ -2409,12 +2455,6 @@
       <w:start w:val="1"/>
     </w:lvl>
     <w:lvl w:ilvl="2">
-      <w:lvlJc w:val="left"/>
-      <w:lvlText w:val=" "/>
-      <w:numFmt w:val="bullet"/>
-      <w:start w:val="1"/>
-    </w:lvl>
-    <w:lvl w:ilvl="3">
       <w:lvlJc w:val="left"/>
       <w:lvlText w:val=" "/>
       <w:numFmt w:val="bullet"/>

</xml_diff>